<commit_message>
Final docu for mock defense, with powerpoint
</commit_message>
<xml_diff>
--- a/Clearance-management-system-Updated-2.2.docx
+++ b/Clearance-management-system-Updated-2.2.docx
@@ -4,75 +4,316 @@
   <w:body>
     <w:p>
       <w:pPr>
-        <w:spacing w:line="240" w:lineRule="auto"/>
-        <w:ind w:left="360" w:hanging="360"/>
-        <w:jc w:val="center"/>
-        <w:rPr>
-          <w:rFonts w:asciiTheme="majorHAnsi" w:hAnsiTheme="majorHAnsi" w:cstheme="majorHAnsi"/>
-          <w:b/>
+        <w:pStyle w:val="NoSpacing"/>
+        <w:rPr>
+          <w:rFonts w:asciiTheme="majorHAnsi" w:eastAsiaTheme="minorHAnsi" w:hAnsiTheme="majorHAnsi" w:cstheme="majorHAnsi"/>
           <w:bCs/>
-          <w:sz w:val="24"/>
-          <w:szCs w:val="24"/>
-        </w:rPr>
-      </w:pPr>
-      <w:r>
-        <w:rPr>
-          <w:rFonts w:asciiTheme="majorHAnsi" w:hAnsiTheme="majorHAnsi" w:cstheme="majorHAnsi"/>
-          <w:b/>
+          <w:szCs w:val="24"/>
+        </w:rPr>
+      </w:pPr>
+      <w:r>
+        <w:rPr>
+          <w:rFonts w:asciiTheme="majorHAnsi" w:eastAsiaTheme="minorHAnsi" w:hAnsiTheme="majorHAnsi" w:cstheme="majorHAnsi"/>
           <w:bCs/>
-          <w:sz w:val="24"/>
-          <w:szCs w:val="24"/>
-        </w:rPr>
-        <w:t xml:space="preserve">Web-based Clearance System </w:t>
-      </w:r>
-    </w:p>
-    <w:p>
-      <w:pPr>
-        <w:spacing w:line="240" w:lineRule="auto"/>
-        <w:ind w:left="360" w:hanging="360"/>
-        <w:jc w:val="center"/>
-        <w:rPr>
-          <w:rFonts w:asciiTheme="majorHAnsi" w:hAnsiTheme="majorHAnsi" w:cstheme="majorHAnsi"/>
-          <w:b/>
+          <w:szCs w:val="24"/>
+        </w:rPr>
+        <w:t xml:space="preserve">Real-time Web-based Clearance </w:t>
+      </w:r>
+    </w:p>
+    <w:p>
+      <w:pPr>
+        <w:pStyle w:val="NoSpacing"/>
+        <w:rPr>
+          <w:rFonts w:asciiTheme="majorHAnsi" w:eastAsiaTheme="minorHAnsi" w:hAnsiTheme="majorHAnsi" w:cstheme="majorHAnsi"/>
           <w:bCs/>
-          <w:sz w:val="24"/>
-          <w:szCs w:val="24"/>
-        </w:rPr>
-      </w:pPr>
-      <w:r>
-        <w:rPr>
-          <w:rFonts w:asciiTheme="majorHAnsi" w:hAnsiTheme="majorHAnsi" w:cstheme="majorHAnsi"/>
-          <w:b/>
+          <w:szCs w:val="24"/>
+        </w:rPr>
+      </w:pPr>
+      <w:r>
+        <w:rPr>
+          <w:rFonts w:asciiTheme="majorHAnsi" w:eastAsiaTheme="minorHAnsi" w:hAnsiTheme="majorHAnsi" w:cstheme="majorHAnsi"/>
           <w:bCs/>
-          <w:sz w:val="24"/>
-          <w:szCs w:val="24"/>
-        </w:rPr>
-        <w:t xml:space="preserve">with Violation Management using </w:t>
-      </w:r>
-    </w:p>
-    <w:p>
-      <w:pPr>
-        <w:spacing w:line="240" w:lineRule="auto"/>
-        <w:ind w:left="360" w:hanging="360"/>
-        <w:jc w:val="center"/>
-        <w:rPr>
-          <w:rFonts w:asciiTheme="majorHAnsi" w:hAnsiTheme="majorHAnsi" w:cstheme="majorHAnsi"/>
-          <w:b/>
+          <w:szCs w:val="24"/>
+        </w:rPr>
+        <w:t xml:space="preserve">System with Violation Management </w:t>
+      </w:r>
+    </w:p>
+    <w:p>
+      <w:pPr>
+        <w:pStyle w:val="NoSpacing"/>
+        <w:rPr>
+          <w:rFonts w:cs="Times New Roman"/>
+        </w:rPr>
+      </w:pPr>
+      <w:r>
+        <w:rPr>
+          <w:rFonts w:asciiTheme="majorHAnsi" w:eastAsiaTheme="minorHAnsi" w:hAnsiTheme="majorHAnsi" w:cstheme="majorHAnsi"/>
           <w:bCs/>
-          <w:sz w:val="24"/>
-          <w:szCs w:val="24"/>
-        </w:rPr>
-      </w:pPr>
-      <w:r>
-        <w:rPr>
-          <w:rFonts w:asciiTheme="majorHAnsi" w:hAnsiTheme="majorHAnsi" w:cstheme="majorHAnsi"/>
-          <w:b/>
-          <w:bCs/>
-          <w:sz w:val="24"/>
-          <w:szCs w:val="24"/>
-        </w:rPr>
-        <w:t>QR Code in CHCC for BSCS4A</w:t>
-      </w:r>
+          <w:szCs w:val="24"/>
+        </w:rPr>
+        <w:t>using QR Code in CHCCI for BSCS4A</w:t>
+      </w:r>
+    </w:p>
+    <w:p>
+      <w:pPr>
+        <w:pStyle w:val="NoSpacing"/>
+        <w:rPr>
+          <w:rFonts w:cs="Times New Roman"/>
+        </w:rPr>
+      </w:pPr>
+    </w:p>
+    <w:p>
+      <w:pPr>
+        <w:pStyle w:val="NoSpacing"/>
+        <w:rPr>
+          <w:rFonts w:cs="Times New Roman"/>
+        </w:rPr>
+      </w:pPr>
+    </w:p>
+    <w:p>
+      <w:pPr>
+        <w:pStyle w:val="NoSpacing"/>
+        <w:rPr>
+          <w:rFonts w:cs="Times New Roman"/>
+        </w:rPr>
+      </w:pPr>
+    </w:p>
+    <w:p>
+      <w:pPr>
+        <w:pStyle w:val="NoSpacing"/>
+        <w:rPr>
+          <w:rFonts w:cs="Times New Roman"/>
+        </w:rPr>
+      </w:pPr>
+      <w:r>
+        <w:rPr>
+          <w:rFonts w:cs="Times New Roman"/>
+        </w:rPr>
+        <w:t>________________</w:t>
+      </w:r>
+    </w:p>
+    <w:p>
+      <w:pPr>
+        <w:pStyle w:val="NoSpacing"/>
+        <w:rPr>
+          <w:rFonts w:cs="Times New Roman"/>
+        </w:rPr>
+      </w:pPr>
+    </w:p>
+    <w:p>
+      <w:pPr>
+        <w:pStyle w:val="NoSpacing"/>
+        <w:rPr>
+          <w:rFonts w:cs="Times New Roman"/>
+        </w:rPr>
+      </w:pPr>
+    </w:p>
+    <w:p>
+      <w:pPr>
+        <w:pStyle w:val="NoSpacing"/>
+        <w:rPr>
+          <w:rFonts w:cs="Times New Roman"/>
+        </w:rPr>
+      </w:pPr>
+    </w:p>
+    <w:p>
+      <w:pPr>
+        <w:pStyle w:val="NoSpacing"/>
+        <w:rPr>
+          <w:rFonts w:cs="Times New Roman"/>
+        </w:rPr>
+      </w:pPr>
+    </w:p>
+    <w:p>
+      <w:pPr>
+        <w:pStyle w:val="NoSpacing"/>
+        <w:rPr>
+          <w:rFonts w:cs="Times New Roman"/>
+        </w:rPr>
+      </w:pPr>
+      <w:r>
+        <w:rPr>
+          <w:rFonts w:cs="Times New Roman"/>
+        </w:rPr>
+        <w:t>A Thesis Presented to</w:t>
+      </w:r>
+    </w:p>
+    <w:p>
+      <w:pPr>
+        <w:pStyle w:val="NoSpacing"/>
+        <w:rPr>
+          <w:rFonts w:cs="Times New Roman"/>
+        </w:rPr>
+      </w:pPr>
+      <w:r>
+        <w:rPr>
+          <w:rFonts w:cs="Times New Roman"/>
+        </w:rPr>
+        <w:t>The Faculty of the College of Computer Studies</w:t>
+      </w:r>
+    </w:p>
+    <w:p>
+      <w:pPr>
+        <w:pStyle w:val="NoSpacing"/>
+        <w:rPr>
+          <w:rFonts w:cs="Times New Roman"/>
+        </w:rPr>
+      </w:pPr>
+      <w:r>
+        <w:rPr>
+          <w:rFonts w:cs="Times New Roman"/>
+        </w:rPr>
+        <w:t>Concepcion Holy Cross College Inc.</w:t>
+      </w:r>
+    </w:p>
+    <w:p>
+      <w:pPr>
+        <w:pStyle w:val="NoSpacing"/>
+        <w:rPr>
+          <w:rFonts w:cs="Times New Roman"/>
+        </w:rPr>
+      </w:pPr>
+      <w:r>
+        <w:rPr>
+          <w:rFonts w:cs="Times New Roman"/>
+        </w:rPr>
+        <w:t>Concepcion, Tarlac</w:t>
+      </w:r>
+    </w:p>
+    <w:p>
+      <w:pPr>
+        <w:pStyle w:val="NoSpacing"/>
+        <w:rPr>
+          <w:rFonts w:cs="Times New Roman"/>
+        </w:rPr>
+      </w:pPr>
+    </w:p>
+    <w:p>
+      <w:pPr>
+        <w:pStyle w:val="NoSpacing"/>
+        <w:rPr>
+          <w:rFonts w:cs="Times New Roman"/>
+        </w:rPr>
+      </w:pPr>
+    </w:p>
+    <w:p>
+      <w:pPr>
+        <w:pStyle w:val="NoSpacing"/>
+        <w:rPr>
+          <w:rFonts w:cs="Times New Roman"/>
+        </w:rPr>
+      </w:pPr>
+    </w:p>
+    <w:p>
+      <w:pPr>
+        <w:pStyle w:val="NoSpacing"/>
+        <w:rPr>
+          <w:rFonts w:cs="Times New Roman"/>
+        </w:rPr>
+      </w:pPr>
+      <w:r>
+        <w:rPr>
+          <w:rFonts w:cs="Times New Roman"/>
+        </w:rPr>
+        <w:t>________________</w:t>
+      </w:r>
+    </w:p>
+    <w:p>
+      <w:pPr>
+        <w:pStyle w:val="NoSpacing"/>
+        <w:rPr>
+          <w:rFonts w:cs="Times New Roman"/>
+        </w:rPr>
+      </w:pPr>
+    </w:p>
+    <w:p>
+      <w:pPr>
+        <w:pStyle w:val="NoSpacing"/>
+        <w:rPr>
+          <w:rFonts w:cs="Times New Roman"/>
+        </w:rPr>
+      </w:pPr>
+    </w:p>
+    <w:p>
+      <w:pPr>
+        <w:pStyle w:val="NoSpacing"/>
+        <w:rPr>
+          <w:rFonts w:cs="Times New Roman"/>
+        </w:rPr>
+      </w:pPr>
+    </w:p>
+    <w:p>
+      <w:pPr>
+        <w:pStyle w:val="NoSpacing"/>
+        <w:rPr>
+          <w:rFonts w:cs="Times New Roman"/>
+        </w:rPr>
+      </w:pPr>
+    </w:p>
+    <w:p>
+      <w:pPr>
+        <w:pStyle w:val="NoSpacing"/>
+        <w:rPr>
+          <w:rFonts w:cs="Times New Roman"/>
+        </w:rPr>
+      </w:pPr>
+      <w:r>
+        <w:rPr>
+          <w:rFonts w:cs="Times New Roman"/>
+        </w:rPr>
+        <w:t>In Partial Fulfillment</w:t>
+      </w:r>
+    </w:p>
+    <w:p>
+      <w:pPr>
+        <w:pStyle w:val="NoSpacing"/>
+        <w:rPr>
+          <w:rFonts w:cs="Times New Roman"/>
+        </w:rPr>
+      </w:pPr>
+      <w:r>
+        <w:rPr>
+          <w:rFonts w:cs="Times New Roman"/>
+        </w:rPr>
+        <w:t>of the Requirements for the Degree</w:t>
+      </w:r>
+    </w:p>
+    <w:p>
+      <w:pPr>
+        <w:pStyle w:val="NoSpacing"/>
+        <w:rPr>
+          <w:rFonts w:cs="Times New Roman"/>
+        </w:rPr>
+      </w:pPr>
+      <w:r>
+        <w:rPr>
+          <w:rFonts w:cs="Times New Roman"/>
+          <w:szCs w:val="24"/>
+        </w:rPr>
+        <w:t>Bachelor of Science in Computer Science</w:t>
+      </w:r>
+      <w:r>
+        <w:rPr>
+          <w:rFonts w:cs="Times New Roman"/>
+        </w:rPr>
+        <w:t xml:space="preserve"> </w:t>
+      </w:r>
+    </w:p>
+    <w:p>
+      <w:pPr>
+        <w:pStyle w:val="NoSpacing"/>
+        <w:rPr>
+          <w:rFonts w:cs="Times New Roman"/>
+        </w:rPr>
+      </w:pPr>
+    </w:p>
+    <w:p>
+      <w:pPr>
+        <w:pStyle w:val="NoSpacing"/>
+        <w:rPr>
+          <w:rFonts w:cs="Times New Roman"/>
+        </w:rPr>
+      </w:pPr>
     </w:p>
     <w:p>
       <w:pPr>
@@ -86,6 +327,7 @@
     <w:p>
       <w:pPr>
         <w:pStyle w:val="NoSpacing"/>
+        <w:jc w:val="both"/>
         <w:rPr>
           <w:rFonts w:cs="Times New Roman"/>
         </w:rPr>
@@ -118,7 +360,7 @@
         <w:rPr>
           <w:rFonts w:cs="Times New Roman"/>
         </w:rPr>
-        <w:t>________________</w:t>
+        <w:t>by:</w:t>
       </w:r>
     </w:p>
     <w:p>
@@ -134,6 +376,7 @@
         <w:pStyle w:val="NoSpacing"/>
         <w:rPr>
           <w:rFonts w:cs="Times New Roman"/>
+          <w:szCs w:val="24"/>
         </w:rPr>
       </w:pPr>
     </w:p>
@@ -142,304 +385,41 @@
         <w:pStyle w:val="NoSpacing"/>
         <w:rPr>
           <w:rFonts w:cs="Times New Roman"/>
-        </w:rPr>
-      </w:pPr>
+          <w:szCs w:val="24"/>
+        </w:rPr>
+      </w:pPr>
+      <w:r>
+        <w:rPr>
+          <w:rFonts w:cs="Times New Roman"/>
+          <w:szCs w:val="24"/>
+        </w:rPr>
+        <w:t>Arvin Gomez</w:t>
+      </w:r>
     </w:p>
     <w:p>
       <w:pPr>
         <w:pStyle w:val="NoSpacing"/>
         <w:rPr>
           <w:rFonts w:cs="Times New Roman"/>
-        </w:rPr>
-      </w:pPr>
-    </w:p>
-    <w:p>
-      <w:pPr>
-        <w:pStyle w:val="NoSpacing"/>
+          <w:szCs w:val="24"/>
+        </w:rPr>
+      </w:pPr>
+      <w:r>
         <w:rPr>
           <w:rFonts w:cs="Times New Roman"/>
-        </w:rPr>
-      </w:pPr>
+          <w:szCs w:val="24"/>
+        </w:rPr>
+        <w:t xml:space="preserve">Jerald </w:t>
+      </w:r>
+      <w:proofErr w:type="spellStart"/>
       <w:r>
         <w:rPr>
           <w:rFonts w:cs="Times New Roman"/>
-        </w:rPr>
-        <w:t>A Thesis Presented to</w:t>
-      </w:r>
-    </w:p>
-    <w:p>
-      <w:pPr>
-        <w:pStyle w:val="NoSpacing"/>
-        <w:rPr>
-          <w:rFonts w:cs="Times New Roman"/>
-        </w:rPr>
-      </w:pPr>
-      <w:r>
-        <w:rPr>
-          <w:rFonts w:cs="Times New Roman"/>
-        </w:rPr>
-        <w:t>The Faculty of the College of Computer Studies</w:t>
-      </w:r>
-    </w:p>
-    <w:p>
-      <w:pPr>
-        <w:pStyle w:val="NoSpacing"/>
-        <w:rPr>
-          <w:rFonts w:cs="Times New Roman"/>
-        </w:rPr>
-      </w:pPr>
-      <w:r>
-        <w:rPr>
-          <w:rFonts w:cs="Times New Roman"/>
-        </w:rPr>
-        <w:t>Concepcion Holy Cross College Inc.</w:t>
-      </w:r>
-    </w:p>
-    <w:p>
-      <w:pPr>
-        <w:pStyle w:val="NoSpacing"/>
-        <w:rPr>
-          <w:rFonts w:cs="Times New Roman"/>
-        </w:rPr>
-      </w:pPr>
-      <w:r>
-        <w:rPr>
-          <w:rFonts w:cs="Times New Roman"/>
-        </w:rPr>
-        <w:t>Concepcion, Tarlac</w:t>
-      </w:r>
-    </w:p>
-    <w:p>
-      <w:pPr>
-        <w:pStyle w:val="NoSpacing"/>
-        <w:rPr>
-          <w:rFonts w:cs="Times New Roman"/>
-        </w:rPr>
-      </w:pPr>
-    </w:p>
-    <w:p>
-      <w:pPr>
-        <w:pStyle w:val="NoSpacing"/>
-        <w:rPr>
-          <w:rFonts w:cs="Times New Roman"/>
-        </w:rPr>
-      </w:pPr>
-    </w:p>
-    <w:p>
-      <w:pPr>
-        <w:pStyle w:val="NoSpacing"/>
-        <w:rPr>
-          <w:rFonts w:cs="Times New Roman"/>
-        </w:rPr>
-      </w:pPr>
-    </w:p>
-    <w:p>
-      <w:pPr>
-        <w:pStyle w:val="NoSpacing"/>
-        <w:rPr>
-          <w:rFonts w:cs="Times New Roman"/>
-        </w:rPr>
-      </w:pPr>
-      <w:r>
-        <w:rPr>
-          <w:rFonts w:cs="Times New Roman"/>
-        </w:rPr>
-        <w:t>________________</w:t>
-      </w:r>
-    </w:p>
-    <w:p>
-      <w:pPr>
-        <w:pStyle w:val="NoSpacing"/>
-        <w:rPr>
-          <w:rFonts w:cs="Times New Roman"/>
-        </w:rPr>
-      </w:pPr>
-    </w:p>
-    <w:p>
-      <w:pPr>
-        <w:pStyle w:val="NoSpacing"/>
-        <w:rPr>
-          <w:rFonts w:cs="Times New Roman"/>
-        </w:rPr>
-      </w:pPr>
-    </w:p>
-    <w:p>
-      <w:pPr>
-        <w:pStyle w:val="NoSpacing"/>
-        <w:rPr>
-          <w:rFonts w:cs="Times New Roman"/>
-        </w:rPr>
-      </w:pPr>
-    </w:p>
-    <w:p>
-      <w:pPr>
-        <w:pStyle w:val="NoSpacing"/>
-        <w:rPr>
-          <w:rFonts w:cs="Times New Roman"/>
-        </w:rPr>
-      </w:pPr>
-    </w:p>
-    <w:p>
-      <w:pPr>
-        <w:pStyle w:val="NoSpacing"/>
-        <w:rPr>
-          <w:rFonts w:cs="Times New Roman"/>
-        </w:rPr>
-      </w:pPr>
-      <w:r>
-        <w:rPr>
-          <w:rFonts w:cs="Times New Roman"/>
-        </w:rPr>
-        <w:t>In Partial Fulfillment</w:t>
-      </w:r>
-    </w:p>
-    <w:p>
-      <w:pPr>
-        <w:pStyle w:val="NoSpacing"/>
-        <w:rPr>
-          <w:rFonts w:cs="Times New Roman"/>
-        </w:rPr>
-      </w:pPr>
-      <w:r>
-        <w:rPr>
-          <w:rFonts w:cs="Times New Roman"/>
-        </w:rPr>
-        <w:t>of the Requirements for the Degree</w:t>
-      </w:r>
-    </w:p>
-    <w:p>
-      <w:pPr>
-        <w:pStyle w:val="NoSpacing"/>
-        <w:rPr>
-          <w:rFonts w:cs="Times New Roman"/>
-        </w:rPr>
-      </w:pPr>
-      <w:r>
-        <w:rPr>
-          <w:rFonts w:cs="Times New Roman"/>
-          <w:szCs w:val="24"/>
-        </w:rPr>
-        <w:t>Bachelor of Science in Computer Science</w:t>
-      </w:r>
-      <w:r>
-        <w:rPr>
-          <w:rFonts w:cs="Times New Roman"/>
-        </w:rPr>
-        <w:t xml:space="preserve"> </w:t>
-      </w:r>
-    </w:p>
-    <w:p>
-      <w:pPr>
-        <w:pStyle w:val="NoSpacing"/>
-        <w:rPr>
-          <w:rFonts w:cs="Times New Roman"/>
-        </w:rPr>
-      </w:pPr>
-    </w:p>
-    <w:p>
-      <w:pPr>
-        <w:pStyle w:val="NoSpacing"/>
-        <w:rPr>
-          <w:rFonts w:cs="Times New Roman"/>
-        </w:rPr>
-      </w:pPr>
-    </w:p>
-    <w:p>
-      <w:pPr>
-        <w:pStyle w:val="NoSpacing"/>
-        <w:jc w:val="both"/>
-        <w:rPr>
-          <w:rFonts w:cs="Times New Roman"/>
-        </w:rPr>
-      </w:pPr>
-    </w:p>
-    <w:p>
-      <w:pPr>
-        <w:pStyle w:val="NoSpacing"/>
-        <w:jc w:val="both"/>
-        <w:rPr>
-          <w:rFonts w:cs="Times New Roman"/>
-        </w:rPr>
-      </w:pPr>
-    </w:p>
-    <w:p>
-      <w:pPr>
-        <w:pStyle w:val="NoSpacing"/>
-        <w:rPr>
-          <w:rFonts w:cs="Times New Roman"/>
-        </w:rPr>
-      </w:pPr>
-    </w:p>
-    <w:p>
-      <w:pPr>
-        <w:pStyle w:val="NoSpacing"/>
-        <w:rPr>
-          <w:rFonts w:cs="Times New Roman"/>
-        </w:rPr>
-      </w:pPr>
-    </w:p>
-    <w:p>
-      <w:pPr>
-        <w:pStyle w:val="NoSpacing"/>
-        <w:rPr>
-          <w:rFonts w:cs="Times New Roman"/>
-        </w:rPr>
-      </w:pPr>
-      <w:r>
-        <w:rPr>
-          <w:rFonts w:cs="Times New Roman"/>
-        </w:rPr>
-        <w:t>by:</w:t>
-      </w:r>
-    </w:p>
-    <w:p>
-      <w:pPr>
-        <w:pStyle w:val="NoSpacing"/>
-        <w:rPr>
-          <w:rFonts w:cs="Times New Roman"/>
-        </w:rPr>
-      </w:pPr>
-    </w:p>
-    <w:p>
-      <w:pPr>
-        <w:pStyle w:val="NoSpacing"/>
-        <w:rPr>
-          <w:rFonts w:cs="Times New Roman"/>
-          <w:szCs w:val="24"/>
-        </w:rPr>
-      </w:pPr>
-    </w:p>
-    <w:p>
-      <w:pPr>
-        <w:pStyle w:val="NoSpacing"/>
-        <w:rPr>
-          <w:rFonts w:cs="Times New Roman"/>
-          <w:szCs w:val="24"/>
-        </w:rPr>
-      </w:pPr>
-      <w:r>
-        <w:rPr>
-          <w:rFonts w:cs="Times New Roman"/>
-          <w:szCs w:val="24"/>
-        </w:rPr>
-        <w:t>Arvin Gomez</w:t>
-      </w:r>
-    </w:p>
-    <w:p>
-      <w:pPr>
-        <w:pStyle w:val="NoSpacing"/>
-        <w:rPr>
-          <w:rFonts w:cs="Times New Roman"/>
-          <w:szCs w:val="24"/>
-        </w:rPr>
-      </w:pPr>
-      <w:r>
-        <w:rPr>
-          <w:rFonts w:cs="Times New Roman"/>
-          <w:szCs w:val="24"/>
-        </w:rPr>
-        <w:t>Jerald Cutchon</w:t>
-      </w:r>
+          <w:szCs w:val="24"/>
+        </w:rPr>
+        <w:t>Cutchon</w:t>
+      </w:r>
+      <w:proofErr w:type="spellEnd"/>
     </w:p>
     <w:p>
       <w:pPr>
@@ -613,6 +593,95 @@
           <w:sz w:val="24"/>
           <w:szCs w:val="24"/>
         </w:rPr>
+        <w:t>S</w:t>
+      </w:r>
+      <w:r>
+        <w:rPr>
+          <w:rFonts w:asciiTheme="majorHAnsi" w:hAnsiTheme="majorHAnsi" w:cstheme="majorHAnsi"/>
+          <w:sz w:val="24"/>
+          <w:szCs w:val="24"/>
+        </w:rPr>
+        <w:t>ome universities</w:t>
+      </w:r>
+      <w:r>
+        <w:rPr>
+          <w:rFonts w:asciiTheme="majorHAnsi" w:hAnsiTheme="majorHAnsi" w:cstheme="majorHAnsi"/>
+          <w:sz w:val="24"/>
+          <w:szCs w:val="24"/>
+        </w:rPr>
+        <w:t xml:space="preserve"> still </w:t>
+      </w:r>
+      <w:r>
+        <w:rPr>
+          <w:rFonts w:asciiTheme="majorHAnsi" w:hAnsiTheme="majorHAnsi" w:cstheme="majorHAnsi"/>
+          <w:sz w:val="24"/>
+          <w:szCs w:val="24"/>
+        </w:rPr>
+        <w:t>implement</w:t>
+      </w:r>
+      <w:r>
+        <w:rPr>
+          <w:rFonts w:asciiTheme="majorHAnsi" w:hAnsiTheme="majorHAnsi" w:cstheme="majorHAnsi"/>
+          <w:sz w:val="24"/>
+          <w:szCs w:val="24"/>
+        </w:rPr>
+        <w:t xml:space="preserve"> the traditional way of signing clearance, the student needs to </w:t>
+      </w:r>
+      <w:r>
+        <w:rPr>
+          <w:rFonts w:asciiTheme="majorHAnsi" w:hAnsiTheme="majorHAnsi" w:cstheme="majorHAnsi"/>
+          <w:sz w:val="24"/>
+          <w:szCs w:val="24"/>
+        </w:rPr>
+        <w:t xml:space="preserve">visit </w:t>
+      </w:r>
+      <w:r>
+        <w:rPr>
+          <w:rFonts w:asciiTheme="majorHAnsi" w:hAnsiTheme="majorHAnsi" w:cstheme="majorHAnsi"/>
+          <w:sz w:val="24"/>
+          <w:szCs w:val="24"/>
+        </w:rPr>
+        <w:t>the</w:t>
+      </w:r>
+      <w:r>
+        <w:rPr>
+          <w:rFonts w:asciiTheme="majorHAnsi" w:hAnsiTheme="majorHAnsi" w:cstheme="majorHAnsi"/>
+          <w:sz w:val="24"/>
+          <w:szCs w:val="24"/>
+        </w:rPr>
+        <w:t xml:space="preserve"> office, receive the clearance form and fill out related fields.</w:t>
+      </w:r>
+      <w:r>
+        <w:rPr>
+          <w:rFonts w:asciiTheme="majorHAnsi" w:hAnsiTheme="majorHAnsi" w:cstheme="majorHAnsi"/>
+          <w:sz w:val="24"/>
+          <w:szCs w:val="24"/>
+        </w:rPr>
+        <w:t xml:space="preserve"> </w:t>
+      </w:r>
+      <w:r>
+        <w:rPr>
+          <w:rFonts w:asciiTheme="majorHAnsi" w:hAnsiTheme="majorHAnsi" w:cstheme="majorHAnsi"/>
+          <w:sz w:val="24"/>
+          <w:szCs w:val="24"/>
+        </w:rPr>
+        <w:t xml:space="preserve">The student is also required to hand over his/her ID for verification and obtain approval from </w:t>
+      </w:r>
+      <w:r>
+        <w:rPr>
+          <w:rFonts w:asciiTheme="majorHAnsi" w:hAnsiTheme="majorHAnsi" w:cstheme="majorHAnsi"/>
+          <w:sz w:val="24"/>
+          <w:szCs w:val="24"/>
+        </w:rPr>
+        <w:lastRenderedPageBreak/>
+        <w:t xml:space="preserve">different offices such as the library office, dean’s office, and etc. [5] </w:t>
+      </w:r>
+      <w:r>
+        <w:rPr>
+          <w:rFonts w:asciiTheme="majorHAnsi" w:hAnsiTheme="majorHAnsi" w:cstheme="majorHAnsi"/>
+          <w:sz w:val="24"/>
+          <w:szCs w:val="24"/>
+        </w:rPr>
         <w:t>The researcher</w:t>
       </w:r>
       <w:r>
@@ -653,23 +722,7 @@
           <w:sz w:val="24"/>
           <w:szCs w:val="24"/>
         </w:rPr>
-        <w:t>Web-based Clearance System with Violation Management using</w:t>
-      </w:r>
-      <w:r>
-        <w:rPr>
-          <w:rFonts w:asciiTheme="majorHAnsi" w:hAnsiTheme="majorHAnsi" w:cstheme="majorHAnsi"/>
-          <w:sz w:val="24"/>
-          <w:szCs w:val="24"/>
-        </w:rPr>
-        <w:t xml:space="preserve"> </w:t>
-      </w:r>
-      <w:r>
-        <w:rPr>
-          <w:rFonts w:asciiTheme="majorHAnsi" w:hAnsiTheme="majorHAnsi" w:cstheme="majorHAnsi"/>
-          <w:sz w:val="24"/>
-          <w:szCs w:val="24"/>
-        </w:rPr>
-        <w:t>QR Code</w:t>
+        <w:t>Real-time Web-based Clearance System with Violation Management using QR Code in CHCCI for BSCS4A</w:t>
       </w:r>
       <w:r>
         <w:rPr>
@@ -701,16 +754,7 @@
           <w:sz w:val="24"/>
           <w:szCs w:val="24"/>
         </w:rPr>
-        <w:t xml:space="preserve">based system that can store and </w:t>
-      </w:r>
-      <w:r>
-        <w:rPr>
-          <w:rFonts w:asciiTheme="majorHAnsi" w:hAnsiTheme="majorHAnsi" w:cstheme="majorHAnsi"/>
-          <w:sz w:val="24"/>
-          <w:szCs w:val="24"/>
-        </w:rPr>
-        <w:lastRenderedPageBreak/>
-        <w:t>manage student violations.</w:t>
+        <w:t>based system that can store and manage student violations.</w:t>
       </w:r>
       <w:r>
         <w:rPr>
@@ -836,15 +880,33 @@
           <w:sz w:val="24"/>
           <w:szCs w:val="24"/>
         </w:rPr>
-        <w:t>In Concepcion Holy Cross College Inc., until now the process of managing clearance is still in the traditional way. Records of violation are kept only on paper, and there are instances that this record might be lost. According to Nwachukwu Prince Ololube, School records are of great importance to school guidance counselors as these records can provide counselors with a holistic picture of the students they counsel and disciplinary measures taken and can help counselors track student progress [</w:t>
-      </w:r>
-      <w:r>
-        <w:rPr>
-          <w:rFonts w:asciiTheme="majorHAnsi" w:hAnsiTheme="majorHAnsi" w:cstheme="majorHAnsi"/>
-          <w:sz w:val="24"/>
-          <w:szCs w:val="24"/>
-        </w:rPr>
-        <w:t>5</w:t>
+        <w:t xml:space="preserve">In Concepcion Holy Cross College Inc., until now the process of managing clearance is still in the traditional way. Records of violation are kept only on paper, and there are instances that this record might be lost. According to Nwachukwu Prince </w:t>
+      </w:r>
+      <w:proofErr w:type="spellStart"/>
+      <w:r>
+        <w:rPr>
+          <w:rFonts w:asciiTheme="majorHAnsi" w:hAnsiTheme="majorHAnsi" w:cstheme="majorHAnsi"/>
+          <w:sz w:val="24"/>
+          <w:szCs w:val="24"/>
+        </w:rPr>
+        <w:t>Ololube</w:t>
+      </w:r>
+      <w:proofErr w:type="spellEnd"/>
+      <w:r>
+        <w:rPr>
+          <w:rFonts w:asciiTheme="majorHAnsi" w:hAnsiTheme="majorHAnsi" w:cstheme="majorHAnsi"/>
+          <w:sz w:val="24"/>
+          <w:szCs w:val="24"/>
+        </w:rPr>
+        <w:t>, School records are of great importance to school guidance counselors as these records can provide counselors with a holistic picture of the students they counsel and disciplinary measures taken and can help counselors track student progress [</w:t>
+      </w:r>
+      <w:r>
+        <w:rPr>
+          <w:rFonts w:asciiTheme="majorHAnsi" w:hAnsiTheme="majorHAnsi" w:cstheme="majorHAnsi"/>
+          <w:sz w:val="24"/>
+          <w:szCs w:val="24"/>
+        </w:rPr>
+        <w:t>6</w:t>
       </w:r>
       <w:r>
         <w:rPr>
@@ -862,67 +924,136 @@
         <w:jc w:val="both"/>
         <w:rPr>
           <w:rFonts w:asciiTheme="majorHAnsi" w:hAnsiTheme="majorHAnsi" w:cstheme="majorHAnsi"/>
+          <w:sz w:val="24"/>
+          <w:szCs w:val="24"/>
+        </w:rPr>
+      </w:pPr>
+      <w:r>
+        <w:rPr>
+          <w:rFonts w:asciiTheme="majorHAnsi" w:hAnsiTheme="majorHAnsi" w:cstheme="majorHAnsi"/>
+          <w:sz w:val="24"/>
+          <w:szCs w:val="24"/>
+        </w:rPr>
+        <w:t xml:space="preserve">Physical presence </w:t>
+      </w:r>
+      <w:r>
+        <w:rPr>
+          <w:rFonts w:asciiTheme="majorHAnsi" w:hAnsiTheme="majorHAnsi" w:cstheme="majorHAnsi"/>
+          <w:sz w:val="24"/>
+          <w:szCs w:val="24"/>
+        </w:rPr>
+        <w:t xml:space="preserve">is </w:t>
+      </w:r>
+      <w:r>
+        <w:rPr>
+          <w:rFonts w:asciiTheme="majorHAnsi" w:hAnsiTheme="majorHAnsi" w:cstheme="majorHAnsi"/>
+          <w:sz w:val="24"/>
+          <w:szCs w:val="24"/>
+        </w:rPr>
+        <w:t>required</w:t>
+      </w:r>
+      <w:r>
+        <w:rPr>
+          <w:rFonts w:asciiTheme="majorHAnsi" w:hAnsiTheme="majorHAnsi" w:cstheme="majorHAnsi"/>
+          <w:sz w:val="24"/>
+          <w:szCs w:val="24"/>
+        </w:rPr>
+        <w:t>, time-consuming, and students can easily forge signatures are the m</w:t>
+      </w:r>
+      <w:r>
+        <w:rPr>
+          <w:rFonts w:asciiTheme="majorHAnsi" w:hAnsiTheme="majorHAnsi" w:cstheme="majorHAnsi"/>
+          <w:sz w:val="24"/>
+          <w:szCs w:val="24"/>
+        </w:rPr>
+        <w:t>ost often times the problem encountered during the signing of clearance</w:t>
+      </w:r>
+      <w:r>
+        <w:rPr>
+          <w:rFonts w:asciiTheme="majorHAnsi" w:hAnsiTheme="majorHAnsi" w:cstheme="majorHAnsi"/>
+          <w:sz w:val="24"/>
+          <w:szCs w:val="24"/>
+        </w:rPr>
+        <w:t xml:space="preserve">. </w:t>
+      </w:r>
+      <w:r>
+        <w:rPr>
+          <w:rFonts w:asciiTheme="majorHAnsi" w:hAnsiTheme="majorHAnsi" w:cstheme="majorHAnsi"/>
+          <w:sz w:val="24"/>
+          <w:szCs w:val="24"/>
+        </w:rPr>
+        <w:t xml:space="preserve">Using the </w:t>
+      </w:r>
+      <w:r>
+        <w:rPr>
+          <w:rFonts w:asciiTheme="majorHAnsi" w:hAnsiTheme="majorHAnsi" w:cstheme="majorHAnsi"/>
+          <w:sz w:val="24"/>
+          <w:szCs w:val="24"/>
+        </w:rPr>
+        <w:t xml:space="preserve">Real-time Web-based Clearance System with Violation </w:t>
+      </w:r>
+      <w:r>
+        <w:rPr>
+          <w:rFonts w:asciiTheme="majorHAnsi" w:hAnsiTheme="majorHAnsi" w:cstheme="majorHAnsi"/>
+          <w:sz w:val="24"/>
+          <w:szCs w:val="24"/>
+        </w:rPr>
+        <w:lastRenderedPageBreak/>
+        <w:t>Management using QR Code</w:t>
+      </w:r>
+      <w:r>
+        <w:rPr>
+          <w:rFonts w:asciiTheme="majorHAnsi" w:hAnsiTheme="majorHAnsi" w:cstheme="majorHAnsi"/>
+          <w:sz w:val="24"/>
+          <w:szCs w:val="24"/>
+        </w:rPr>
+        <w:t>. The management of clearance will be automated, along with the management of violations, which results in paperless improvement. With this, the institute's information will be accurate and it helps to prevent the loss of data. This will be also beneficial to the students by using the QR</w:t>
+      </w:r>
+      <w:r>
+        <w:rPr>
+          <w:rFonts w:asciiTheme="majorHAnsi" w:hAnsiTheme="majorHAnsi" w:cstheme="majorHAnsi"/>
+          <w:sz w:val="24"/>
+          <w:szCs w:val="24"/>
+        </w:rPr>
+        <w:t xml:space="preserve"> C</w:t>
+      </w:r>
+      <w:r>
+        <w:rPr>
+          <w:rFonts w:asciiTheme="majorHAnsi" w:hAnsiTheme="majorHAnsi" w:cstheme="majorHAnsi"/>
+          <w:sz w:val="24"/>
+          <w:szCs w:val="24"/>
+        </w:rPr>
+        <w:t xml:space="preserve">ode they can now easily look into their </w:t>
+      </w:r>
+      <w:r>
+        <w:rPr>
+          <w:rFonts w:asciiTheme="majorHAnsi" w:hAnsiTheme="majorHAnsi" w:cstheme="majorHAnsi"/>
+          <w:sz w:val="24"/>
+          <w:szCs w:val="24"/>
+        </w:rPr>
+        <w:t>clearance and violations</w:t>
+      </w:r>
+      <w:r>
+        <w:rPr>
+          <w:rFonts w:asciiTheme="majorHAnsi" w:hAnsiTheme="majorHAnsi" w:cstheme="majorHAnsi"/>
+          <w:sz w:val="24"/>
+          <w:szCs w:val="24"/>
+        </w:rPr>
+        <w:t xml:space="preserve"> by scanning through it.</w:t>
+      </w:r>
+    </w:p>
+    <w:p>
+      <w:pPr>
+        <w:spacing w:line="480" w:lineRule="auto"/>
+        <w:ind w:firstLine="720"/>
+        <w:jc w:val="both"/>
+        <w:rPr>
+          <w:rFonts w:asciiTheme="majorHAnsi" w:hAnsiTheme="majorHAnsi" w:cstheme="majorHAnsi"/>
           <w:b/>
           <w:sz w:val="28"/>
           <w:szCs w:val="24"/>
         </w:rPr>
       </w:pPr>
-      <w:r>
-        <w:rPr>
-          <w:rFonts w:asciiTheme="majorHAnsi" w:hAnsiTheme="majorHAnsi" w:cstheme="majorHAnsi"/>
-          <w:sz w:val="24"/>
-          <w:szCs w:val="24"/>
-        </w:rPr>
-        <w:t xml:space="preserve">Using the </w:t>
-      </w:r>
-      <w:r>
-        <w:rPr>
-          <w:rFonts w:asciiTheme="majorHAnsi" w:hAnsiTheme="majorHAnsi" w:cstheme="majorHAnsi"/>
-          <w:sz w:val="24"/>
-          <w:szCs w:val="24"/>
-        </w:rPr>
-        <w:t>Web-based Clearance System with Violation Management using QR Code</w:t>
-      </w:r>
-      <w:r>
-        <w:rPr>
-          <w:rFonts w:asciiTheme="majorHAnsi" w:hAnsiTheme="majorHAnsi" w:cstheme="majorHAnsi"/>
-          <w:sz w:val="24"/>
-          <w:szCs w:val="24"/>
-        </w:rPr>
-        <w:t>. The management of clearance will be automated, along with the management of violations, which results in paperless improvement. With this, the institute's information will be accurate and it helps to prevent the loss of data. This will be also beneficial to the students by using the QR</w:t>
-      </w:r>
-      <w:r>
-        <w:rPr>
-          <w:rFonts w:asciiTheme="majorHAnsi" w:hAnsiTheme="majorHAnsi" w:cstheme="majorHAnsi"/>
-          <w:sz w:val="24"/>
-          <w:szCs w:val="24"/>
-        </w:rPr>
-        <w:t xml:space="preserve"> C</w:t>
-      </w:r>
-      <w:r>
-        <w:rPr>
-          <w:rFonts w:asciiTheme="majorHAnsi" w:hAnsiTheme="majorHAnsi" w:cstheme="majorHAnsi"/>
-          <w:sz w:val="24"/>
-          <w:szCs w:val="24"/>
-        </w:rPr>
-        <w:t xml:space="preserve">ode they can now easily look into their </w:t>
-      </w:r>
-      <w:r>
-        <w:rPr>
-          <w:rFonts w:asciiTheme="majorHAnsi" w:hAnsiTheme="majorHAnsi" w:cstheme="majorHAnsi"/>
-          <w:sz w:val="24"/>
-          <w:szCs w:val="24"/>
-        </w:rPr>
-        <w:t>clearance and violations</w:t>
-      </w:r>
-      <w:r>
-        <w:rPr>
-          <w:rFonts w:asciiTheme="majorHAnsi" w:hAnsiTheme="majorHAnsi" w:cstheme="majorHAnsi"/>
-          <w:sz w:val="24"/>
-          <w:szCs w:val="24"/>
-        </w:rPr>
-        <w:t xml:space="preserve"> by scanning through it.</w:t>
-      </w:r>
     </w:p>
     <w:p>
       <w:pPr>
@@ -935,7 +1066,6 @@
         <w:rPr>
           <w:rFonts w:asciiTheme="majorHAnsi" w:hAnsiTheme="majorHAnsi" w:cstheme="majorHAnsi"/>
         </w:rPr>
-        <w:lastRenderedPageBreak/>
         <w:t>Purpose and Description</w:t>
       </w:r>
     </w:p>
@@ -972,31 +1102,15 @@
           <w:sz w:val="24"/>
           <w:szCs w:val="24"/>
         </w:rPr>
-        <w:t>Web-based Clearance System with Violation Management using QR Code</w:t>
-      </w:r>
-      <w:r>
-        <w:rPr>
-          <w:rFonts w:asciiTheme="majorHAnsi" w:hAnsiTheme="majorHAnsi" w:cstheme="majorHAnsi"/>
-          <w:sz w:val="24"/>
-          <w:szCs w:val="24"/>
-        </w:rPr>
-        <w:t xml:space="preserve"> in CHCC</w:t>
-      </w:r>
-      <w:r>
-        <w:rPr>
-          <w:rFonts w:asciiTheme="majorHAnsi" w:hAnsiTheme="majorHAnsi" w:cstheme="majorHAnsi"/>
-          <w:sz w:val="24"/>
-          <w:szCs w:val="24"/>
-        </w:rPr>
-        <w:t>I</w:t>
-      </w:r>
-      <w:r>
-        <w:rPr>
-          <w:rFonts w:asciiTheme="majorHAnsi" w:hAnsiTheme="majorHAnsi" w:cstheme="majorHAnsi"/>
-          <w:sz w:val="24"/>
-          <w:szCs w:val="24"/>
-        </w:rPr>
-        <w:t xml:space="preserve"> for BSCS 4A. The researcher wants to develop it to improve the clearance system of Concepcion Holy Cross College Inc.</w:t>
+        <w:t>Real-time Web-based Clearance System with Violation Management using QR Code in CHCCI for BSCS4A</w:t>
+      </w:r>
+      <w:r>
+        <w:rPr>
+          <w:rFonts w:asciiTheme="majorHAnsi" w:hAnsiTheme="majorHAnsi" w:cstheme="majorHAnsi"/>
+          <w:sz w:val="24"/>
+          <w:szCs w:val="24"/>
+        </w:rPr>
+        <w:t>. The researcher wants to develop it to improve the clearance system of Concepcion Holy Cross College Inc.</w:t>
       </w:r>
     </w:p>
     <w:p>
@@ -1032,15 +1146,23 @@
           <w:sz w:val="24"/>
           <w:szCs w:val="24"/>
         </w:rPr>
-        <w:t>Web-based Clearance System with Violation Management using QR Code</w:t>
-      </w:r>
-      <w:r>
-        <w:rPr>
-          <w:rFonts w:asciiTheme="majorHAnsi" w:hAnsiTheme="majorHAnsi" w:cstheme="majorHAnsi"/>
-          <w:sz w:val="24"/>
-          <w:szCs w:val="24"/>
-        </w:rPr>
-        <w:t xml:space="preserve"> is used </w:t>
+        <w:t>Real-time Web-based Clearance System with Violation Management using QR Code</w:t>
+      </w:r>
+      <w:r>
+        <w:rPr>
+          <w:rFonts w:asciiTheme="majorHAnsi" w:hAnsiTheme="majorHAnsi" w:cstheme="majorHAnsi"/>
+          <w:sz w:val="24"/>
+          <w:szCs w:val="24"/>
+        </w:rPr>
+        <w:t xml:space="preserve"> </w:t>
+      </w:r>
+      <w:r>
+        <w:rPr>
+          <w:rFonts w:asciiTheme="majorHAnsi" w:hAnsiTheme="majorHAnsi" w:cstheme="majorHAnsi"/>
+          <w:sz w:val="24"/>
+          <w:szCs w:val="24"/>
+        </w:rPr>
+        <w:t xml:space="preserve">is used </w:t>
       </w:r>
       <w:r>
         <w:rPr>
@@ -1432,6 +1554,7 @@
           <w:sz w:val="24"/>
           <w:szCs w:val="24"/>
         </w:rPr>
+        <w:lastRenderedPageBreak/>
         <w:tab/>
       </w:r>
       <w:r>
@@ -1624,7 +1747,6 @@
         <w:rPr>
           <w:rFonts w:asciiTheme="majorHAnsi" w:hAnsiTheme="majorHAnsi" w:cstheme="majorHAnsi"/>
         </w:rPr>
-        <w:lastRenderedPageBreak/>
         <w:t xml:space="preserve"> </w:t>
       </w:r>
       <w:r>
@@ -1761,7 +1883,7 @@
           <w:bCs/>
           <w:sz w:val="24"/>
         </w:rPr>
-        <w:t>Web-based Clearance System with Violation Management using QR Code</w:t>
+        <w:t>Real-time Web-based Clearance System with Violation Management using QR Code in CHCCI for BSCS4A</w:t>
       </w:r>
       <w:r>
         <w:rPr>
@@ -1777,23 +1899,7 @@
           <w:bCs/>
           <w:sz w:val="24"/>
         </w:rPr>
-        <w:t>in CHCC</w:t>
-      </w:r>
-      <w:r>
-        <w:rPr>
-          <w:rFonts w:asciiTheme="majorHAnsi" w:hAnsiTheme="majorHAnsi" w:cstheme="majorHAnsi"/>
-          <w:bCs/>
-          <w:sz w:val="24"/>
-        </w:rPr>
-        <w:t xml:space="preserve">I </w:t>
-      </w:r>
-      <w:r>
-        <w:rPr>
-          <w:rFonts w:asciiTheme="majorHAnsi" w:hAnsiTheme="majorHAnsi" w:cstheme="majorHAnsi"/>
-          <w:bCs/>
-          <w:sz w:val="24"/>
-        </w:rPr>
-        <w:t>for BSCS4A associated</w:t>
+        <w:t>associated</w:t>
       </w:r>
       <w:r>
         <w:rPr>
@@ -1995,6 +2101,7 @@
           <w:bCs/>
           <w:sz w:val="24"/>
         </w:rPr>
+        <w:lastRenderedPageBreak/>
         <w:t xml:space="preserve">View </w:t>
       </w:r>
       <w:r>
@@ -2075,23 +2182,7 @@
           <w:bCs/>
           <w:sz w:val="24"/>
         </w:rPr>
-        <w:t xml:space="preserve">Add </w:t>
-      </w:r>
-      <w:r>
-        <w:rPr>
-          <w:rFonts w:asciiTheme="majorHAnsi" w:hAnsiTheme="majorHAnsi" w:cstheme="majorHAnsi"/>
-          <w:bCs/>
-          <w:sz w:val="24"/>
-        </w:rPr>
-        <w:t xml:space="preserve">Department Staff </w:t>
-      </w:r>
-      <w:r>
-        <w:rPr>
-          <w:rFonts w:asciiTheme="majorHAnsi" w:hAnsiTheme="majorHAnsi" w:cstheme="majorHAnsi"/>
-          <w:bCs/>
-          <w:sz w:val="24"/>
-        </w:rPr>
-        <w:t>Account</w:t>
+        <w:t>Add Department Staff Account</w:t>
       </w:r>
     </w:p>
     <w:p>
@@ -2163,23 +2254,7 @@
           <w:bCs/>
           <w:sz w:val="24"/>
         </w:rPr>
-        <w:t xml:space="preserve">Add </w:t>
-      </w:r>
-      <w:r>
-        <w:rPr>
-          <w:rFonts w:asciiTheme="majorHAnsi" w:hAnsiTheme="majorHAnsi" w:cstheme="majorHAnsi"/>
-          <w:bCs/>
-          <w:sz w:val="24"/>
-        </w:rPr>
-        <w:t>Guard</w:t>
-      </w:r>
-      <w:r>
-        <w:rPr>
-          <w:rFonts w:asciiTheme="majorHAnsi" w:hAnsiTheme="majorHAnsi" w:cstheme="majorHAnsi"/>
-          <w:bCs/>
-          <w:sz w:val="24"/>
-        </w:rPr>
-        <w:t xml:space="preserve"> Account</w:t>
+        <w:t>Add Guard Account</w:t>
       </w:r>
     </w:p>
     <w:p>
@@ -2227,7 +2302,6 @@
           <w:bCs/>
           <w:sz w:val="24"/>
         </w:rPr>
-        <w:lastRenderedPageBreak/>
         <w:t>Update Guard Information</w:t>
       </w:r>
     </w:p>
@@ -2528,7 +2602,16 @@
           <w:sz w:val="24"/>
           <w:szCs w:val="24"/>
         </w:rPr>
-        <w:t xml:space="preserve"> violation of student records of the CHCC</w:t>
+        <w:t xml:space="preserve"> violation of student </w:t>
+      </w:r>
+      <w:r>
+        <w:rPr>
+          <w:rFonts w:asciiTheme="majorHAnsi" w:hAnsiTheme="majorHAnsi" w:cstheme="majorHAnsi"/>
+          <w:sz w:val="24"/>
+          <w:szCs w:val="24"/>
+        </w:rPr>
+        <w:lastRenderedPageBreak/>
+        <w:t>records of the CHCC</w:t>
       </w:r>
       <w:r>
         <w:rPr>
@@ -2552,23 +2635,47 @@
           <w:sz w:val="24"/>
           <w:szCs w:val="24"/>
         </w:rPr>
-        <w:t>Web-based Clearance System with Violation Management using QR Cod</w:t>
-      </w:r>
-      <w:r>
-        <w:rPr>
-          <w:rFonts w:asciiTheme="majorHAnsi" w:hAnsiTheme="majorHAnsi" w:cstheme="majorHAnsi"/>
-          <w:sz w:val="24"/>
-          <w:szCs w:val="24"/>
-        </w:rPr>
-        <w:t xml:space="preserve">e was exclusive for BSCS 4A only. </w:t>
-      </w:r>
-      <w:r>
-        <w:rPr>
-          <w:rFonts w:asciiTheme="majorHAnsi" w:hAnsiTheme="majorHAnsi" w:cstheme="majorHAnsi"/>
-          <w:sz w:val="24"/>
-          <w:szCs w:val="24"/>
-        </w:rPr>
-        <w:t>Concepcion Holy Cross College will be the only institution affected; other colleges will not be included.</w:t>
+        <w:t>Real-time Web-based Clearance System with Violation Management using QR Code</w:t>
+      </w:r>
+      <w:r>
+        <w:rPr>
+          <w:rFonts w:asciiTheme="majorHAnsi" w:hAnsiTheme="majorHAnsi" w:cstheme="majorHAnsi"/>
+          <w:sz w:val="24"/>
+          <w:szCs w:val="24"/>
+        </w:rPr>
+        <w:t xml:space="preserve"> was exclusive for BSCS 4A only. </w:t>
+      </w:r>
+      <w:r>
+        <w:rPr>
+          <w:rFonts w:asciiTheme="majorHAnsi" w:hAnsiTheme="majorHAnsi" w:cstheme="majorHAnsi"/>
+          <w:sz w:val="24"/>
+          <w:szCs w:val="24"/>
+        </w:rPr>
+        <w:t xml:space="preserve">This system is designed for graduating students of BSCS program, </w:t>
+      </w:r>
+      <w:r>
+        <w:rPr>
+          <w:rFonts w:asciiTheme="majorHAnsi" w:hAnsiTheme="majorHAnsi" w:cstheme="majorHAnsi"/>
+          <w:sz w:val="24"/>
+          <w:szCs w:val="24"/>
+        </w:rPr>
+        <w:t>other year levels</w:t>
+      </w:r>
+      <w:r>
+        <w:rPr>
+          <w:rFonts w:asciiTheme="majorHAnsi" w:hAnsiTheme="majorHAnsi" w:cstheme="majorHAnsi"/>
+          <w:sz w:val="24"/>
+          <w:szCs w:val="24"/>
+        </w:rPr>
+        <w:t xml:space="preserve"> under the said program</w:t>
+      </w:r>
+      <w:r>
+        <w:rPr>
+          <w:rFonts w:asciiTheme="majorHAnsi" w:hAnsiTheme="majorHAnsi" w:cstheme="majorHAnsi"/>
+          <w:sz w:val="24"/>
+          <w:szCs w:val="24"/>
+        </w:rPr>
+        <w:t xml:space="preserve"> and other colleges are not included. </w:t>
       </w:r>
     </w:p>
     <w:p>
@@ -2588,7 +2695,23 @@
           <w:sz w:val="24"/>
           <w:szCs w:val="24"/>
         </w:rPr>
-        <w:t>The process of this system covers the creation of individual student and department staff QR Codes which will be printed for everyday use. These QR Codes have a URL in them that can be used to access their individual webpage, once they are their own page, the system has a pin authentication that prevents an unauthorized person to access it.</w:t>
+        <w:t xml:space="preserve">The process of this system covers the creation of individual student and department staff QR Codes which will be printed for everyday use. These QR Codes have a URL in them that can be used to access their individual webpage, once they are </w:t>
+      </w:r>
+      <w:r>
+        <w:rPr>
+          <w:rFonts w:asciiTheme="majorHAnsi" w:hAnsiTheme="majorHAnsi" w:cstheme="majorHAnsi"/>
+          <w:sz w:val="24"/>
+          <w:szCs w:val="24"/>
+        </w:rPr>
+        <w:t xml:space="preserve">in </w:t>
+      </w:r>
+      <w:r>
+        <w:rPr>
+          <w:rFonts w:asciiTheme="majorHAnsi" w:hAnsiTheme="majorHAnsi" w:cstheme="majorHAnsi"/>
+          <w:sz w:val="24"/>
+          <w:szCs w:val="24"/>
+        </w:rPr>
+        <w:t>their own page, the system has a pin authentication that prevents an unauthorized person to access it.</w:t>
       </w:r>
     </w:p>
     <w:p>
@@ -2608,8 +2731,39 @@
           <w:sz w:val="24"/>
           <w:szCs w:val="24"/>
         </w:rPr>
-        <w:lastRenderedPageBreak/>
-        <w:t>The following are the user roles of the system: Admin can (add, edit, and delete) a student account and department staff account. The Guard is the only authorized personnel that can record a student violation. Department staff can only approve student clearance and no other than that. The Office of Student Affairs (OSA) can edit, remove violations, and approve student clearance. Lastly, the Students can only view their clearance progress and violation records.</w:t>
+        <w:t>The following are the user roles of the system: Admin can (add, edit, and delete) a student account and department staff account. The Guard is the only authorized personnel that can record a student violation. Department staff can only approve student clearance and no other than that. The Office of Student Affairs (OSA) can edit, remove violations, and approve student clearance. Lastly, the Students can only view their clearance progress and violation records</w:t>
+      </w:r>
+      <w:r>
+        <w:rPr>
+          <w:rFonts w:asciiTheme="majorHAnsi" w:hAnsiTheme="majorHAnsi" w:cstheme="majorHAnsi"/>
+          <w:sz w:val="24"/>
+          <w:szCs w:val="24"/>
+        </w:rPr>
+        <w:t xml:space="preserve"> </w:t>
+      </w:r>
+      <w:r>
+        <w:rPr>
+          <w:rFonts w:asciiTheme="majorHAnsi" w:hAnsiTheme="majorHAnsi" w:cstheme="majorHAnsi"/>
+          <w:sz w:val="24"/>
+          <w:szCs w:val="24"/>
+        </w:rPr>
+        <w:t xml:space="preserve">in </w:t>
+      </w:r>
+      <w:r>
+        <w:rPr>
+          <w:rFonts w:asciiTheme="majorHAnsi" w:hAnsiTheme="majorHAnsi" w:cstheme="majorHAnsi"/>
+          <w:sz w:val="24"/>
+          <w:szCs w:val="24"/>
+        </w:rPr>
+        <w:t>real-time</w:t>
+      </w:r>
+      <w:r>
+        <w:rPr>
+          <w:rFonts w:asciiTheme="majorHAnsi" w:hAnsiTheme="majorHAnsi" w:cstheme="majorHAnsi"/>
+          <w:sz w:val="24"/>
+          <w:szCs w:val="24"/>
+        </w:rPr>
+        <w:t>.</w:t>
       </w:r>
     </w:p>
     <w:p>
@@ -2654,7 +2808,7 @@
           <w:sz w:val="24"/>
           <w:szCs w:val="24"/>
         </w:rPr>
-        <w:t>Web-based Clearance System with Violation Management using QR Code in CHCC for BSCS4A</w:t>
+        <w:t>Real-time Web-based Clearance System with Violation Management using QR Code in CHCCI for BSCS4A</w:t>
       </w:r>
       <w:r>
         <w:rPr>
@@ -2701,7 +2855,7 @@
           <w:rFonts w:asciiTheme="majorHAnsi" w:hAnsiTheme="majorHAnsi" w:cstheme="majorHAnsi"/>
           <w:lang w:val="en-US"/>
         </w:rPr>
-        <w:t>Web-based Clearance System with Violation Management using QR Code in CHCC for BSCS4A</w:t>
+        <w:t>Real-time Web-based Clearance System with Violation Management using QR Code in CHCCI for BSCS4A</w:t>
       </w:r>
       <w:r>
         <w:rPr>
@@ -2877,7 +3031,19 @@
         <w:rPr>
           <w:rFonts w:asciiTheme="majorHAnsi" w:hAnsiTheme="majorHAnsi" w:cstheme="majorHAnsi"/>
         </w:rPr>
-        <w:t>[8]</w:t>
+        <w:t>[</w:t>
+      </w:r>
+      <w:r>
+        <w:rPr>
+          <w:rFonts w:asciiTheme="majorHAnsi" w:hAnsiTheme="majorHAnsi" w:cstheme="majorHAnsi"/>
+        </w:rPr>
+        <w:t>9</w:t>
+      </w:r>
+      <w:r>
+        <w:rPr>
+          <w:rFonts w:asciiTheme="majorHAnsi" w:hAnsiTheme="majorHAnsi" w:cstheme="majorHAnsi"/>
+        </w:rPr>
+        <w:t>]</w:t>
       </w:r>
     </w:p>
     <w:p>
@@ -2920,7 +3086,7 @@
           <w:rFonts w:asciiTheme="majorHAnsi" w:hAnsiTheme="majorHAnsi" w:cstheme="majorHAnsi"/>
         </w:rPr>
         <w:lastRenderedPageBreak/>
-        <w:t>museum object, visitors can access this information. The scanning process will be completed by the program utilizing only the camera on a mobile device. This QR code ID is then transmitted to the server to obtain more artefact data including text, image, sound, and video.</w:t>
+        <w:t xml:space="preserve">museum object, visitors can access this information. The scanning process will be completed by the program utilizing only the camera on a mobile device. This QR code ID is then transmitted to the server to obtain more artefact data including text, image, sound, and video. </w:t>
       </w:r>
       <w:r>
         <w:rPr>
@@ -2932,19 +3098,13 @@
         <w:rPr>
           <w:rFonts w:asciiTheme="majorHAnsi" w:hAnsiTheme="majorHAnsi" w:cstheme="majorHAnsi"/>
         </w:rPr>
-        <w:t xml:space="preserve"> </w:t>
-      </w:r>
-      <w:r>
-        <w:rPr>
-          <w:rFonts w:asciiTheme="majorHAnsi" w:hAnsiTheme="majorHAnsi" w:cstheme="majorHAnsi"/>
-        </w:rPr>
-        <w:t>[1</w:t>
-      </w:r>
-      <w:r>
-        <w:rPr>
-          <w:rFonts w:asciiTheme="majorHAnsi" w:hAnsiTheme="majorHAnsi" w:cstheme="majorHAnsi"/>
-        </w:rPr>
-        <w:t>9</w:t>
+        <w:t>[</w:t>
+      </w:r>
+      <w:r>
+        <w:rPr>
+          <w:rFonts w:asciiTheme="majorHAnsi" w:hAnsiTheme="majorHAnsi" w:cstheme="majorHAnsi"/>
+        </w:rPr>
+        <w:t>20</w:t>
       </w:r>
       <w:r>
         <w:rPr>
@@ -2969,13 +3129,7 @@
           <w:rFonts w:asciiTheme="majorHAnsi" w:hAnsiTheme="majorHAnsi" w:cstheme="majorHAnsi"/>
         </w:rPr>
         <w:tab/>
-        <w:t>The article stated above, create an application for the museum artifacts, this application uses a QR code to distinguish easily the information of the artifact by scanning through camera of the mobile device. This article was related to the study, both uses a QR code to speed up the process of monitoring and taking information.</w:t>
-      </w:r>
-      <w:r>
-        <w:rPr>
-          <w:rFonts w:asciiTheme="majorHAnsi" w:hAnsiTheme="majorHAnsi" w:cstheme="majorHAnsi"/>
-        </w:rPr>
-        <w:t xml:space="preserve"> </w:t>
+        <w:t xml:space="preserve">The article stated above, create an application for the museum artifacts, this application uses a QR code to distinguish easily the information of the artifact by scanning through camera of the mobile device. This article was related to the study, both uses a QR code to speed up the process of monitoring and taking information. </w:t>
       </w:r>
     </w:p>
     <w:p>
@@ -3005,12 +3159,56 @@
         <w:rPr>
           <w:rStyle w:val="eop"/>
         </w:rPr>
-        <w:t xml:space="preserve">, "PREDICTORS OF ZERO TOLERANCE POLICY VIOLATIONS AMONG HIGH SCHOOL AND MIDDLE SCHOOL STUDENTS," was to find a set of characteristics that may help determine the situations that cause a student to break zero-tolerance rules. This </w:t>
+        <w:t>, "</w:t>
       </w:r>
       <w:r>
         <w:rPr>
           <w:rStyle w:val="eop"/>
         </w:rPr>
+        <w:t>P</w:t>
+      </w:r>
+      <w:r>
+        <w:rPr>
+          <w:rStyle w:val="eop"/>
+        </w:rPr>
+        <w:t xml:space="preserve">redictors </w:t>
+      </w:r>
+      <w:r>
+        <w:rPr>
+          <w:rStyle w:val="eop"/>
+        </w:rPr>
+        <w:t>o</w:t>
+      </w:r>
+      <w:r>
+        <w:rPr>
+          <w:rStyle w:val="eop"/>
+        </w:rPr>
+        <w:t xml:space="preserve">f Zero Tolerance Policy Violations Among High School </w:t>
+      </w:r>
+      <w:proofErr w:type="gramStart"/>
+      <w:r>
+        <w:rPr>
+          <w:rStyle w:val="eop"/>
+        </w:rPr>
+        <w:t>And</w:t>
+      </w:r>
+      <w:proofErr w:type="gramEnd"/>
+      <w:r>
+        <w:rPr>
+          <w:rStyle w:val="eop"/>
+        </w:rPr>
+        <w:t xml:space="preserve"> Middle School Students,</w:t>
+      </w:r>
+      <w:r>
+        <w:rPr>
+          <w:rStyle w:val="eop"/>
+        </w:rPr>
+        <w:t xml:space="preserve">" was to find a set of characteristics that may help determine the situations that cause a student to break zero-tolerance rules. This </w:t>
+      </w:r>
+      <w:r>
+        <w:rPr>
+          <w:rStyle w:val="eop"/>
+        </w:rPr>
         <w:t>literature</w:t>
       </w:r>
       <w:r>
@@ -3041,7 +3239,7 @@
         <w:rPr>
           <w:rFonts w:asciiTheme="majorHAnsi" w:hAnsiTheme="majorHAnsi" w:cstheme="majorHAnsi"/>
         </w:rPr>
-        <w:t>2</w:t>
+        <w:t>3</w:t>
       </w:r>
       <w:r>
         <w:rPr>
@@ -3143,14 +3341,14 @@
         <w:rPr>
           <w:rStyle w:val="eop"/>
         </w:rPr>
-        <w:t xml:space="preserve"> using the Android operating system and a QR code. It is titled "Implementation of QR Code and IMEI on Android and Web-Based Student Presence Systems." The QR code is displayed </w:t>
+        <w:t xml:space="preserve"> using the Android operating system and a QR code. It is titled "Implementation of QR Code and IMEI on Android and Web-Based Student Presence Systems." The QR code is displayed using the Generate QR Code program, and students can read it using a QR Code </w:t>
       </w:r>
       <w:r>
         <w:rPr>
           <w:rStyle w:val="eop"/>
         </w:rPr>
         <w:lastRenderedPageBreak/>
-        <w:t>using the Generate QR Code program, and students can read it using a QR Code Reader. In order to prevent other students from using mobile devices, the International Mobile Equipment Identity (IMEI) is also utilized to verify the owners of mobile devices. The QR Code can also be read by the Internet via the web.</w:t>
+        <w:t>Reader. In order to prevent other students from using mobile devices, the International Mobile Equipment Identity (IMEI) is also utilized to verify the owners of mobile devices. The QR Code can also be read by the Internet via the web.</w:t>
       </w:r>
       <w:r>
         <w:rPr>
@@ -3168,7 +3366,7 @@
         <w:rPr>
           <w:rFonts w:asciiTheme="majorHAnsi" w:hAnsiTheme="majorHAnsi" w:cstheme="majorHAnsi"/>
         </w:rPr>
-        <w:t>3</w:t>
+        <w:t>4</w:t>
       </w:r>
       <w:r>
         <w:rPr>
@@ -3240,7 +3438,13 @@
         <w:rPr>
           <w:rFonts w:asciiTheme="majorHAnsi" w:hAnsiTheme="majorHAnsi" w:cstheme="majorHAnsi"/>
         </w:rPr>
-        <w:t>20</w:t>
+        <w:t>2</w:t>
+      </w:r>
+      <w:r>
+        <w:rPr>
+          <w:rFonts w:asciiTheme="majorHAnsi" w:hAnsiTheme="majorHAnsi" w:cstheme="majorHAnsi"/>
+        </w:rPr>
+        <w:t>1</w:t>
       </w:r>
       <w:r>
         <w:rPr>
@@ -3325,13 +3529,18 @@
         </w:rPr>
       </w:pPr>
       <w:r>
-        <w:t xml:space="preserve">According to Mark Kevin V. Rimando and Reynaldo R. Corpuz, the research is about “A Real-Time Tracking System for School Forms Using QR Codes with Watermarking Algorithm” examining schools' top concerns about the </w:t>
+        <w:t xml:space="preserve">According to Mark Kevin V. Rimando and Reynaldo R. </w:t>
+      </w:r>
+      <w:proofErr w:type="spellStart"/>
+      <w:r>
+        <w:t>Corpuz</w:t>
+      </w:r>
+      <w:proofErr w:type="spellEnd"/>
+      <w:r>
+        <w:t xml:space="preserve">, the research is about “A Real-Time Tracking System for School Forms Using QR Codes with Watermarking Algorithm” examining schools' top concerns about the use of paper-based forms and how schools track their progress and location. This </w:t>
       </w:r>
       <w:r>
         <w:lastRenderedPageBreak/>
-        <w:t xml:space="preserve">use of paper-based forms and how schools track their progress and location. This </w:t>
-      </w:r>
-      <w:r>
         <w:t>literature</w:t>
       </w:r>
       <w:r>
@@ -3356,7 +3565,7 @@
         <w:rPr>
           <w:rFonts w:asciiTheme="majorHAnsi" w:hAnsiTheme="majorHAnsi" w:cstheme="majorHAnsi"/>
         </w:rPr>
-        <w:t>4</w:t>
+        <w:t>5</w:t>
       </w:r>
       <w:r>
         <w:rPr>
@@ -3404,7 +3613,7 @@
         <w:rPr>
           <w:rFonts w:asciiTheme="majorHAnsi" w:hAnsiTheme="majorHAnsi" w:cstheme="majorHAnsi"/>
         </w:rPr>
-        <w:t>5</w:t>
+        <w:t>6</w:t>
       </w:r>
       <w:r>
         <w:rPr>
@@ -3424,9 +3633,13 @@
       <w:r>
         <w:t xml:space="preserve">This was related to the above studies about the QR Code the researcher of the study wants to use URL links to the mobile website to protect the said system, </w:t>
       </w:r>
-      <w:r>
-        <w:lastRenderedPageBreak/>
-        <w:t>It will also be known here how effective the use of the QR code to facilitate the processing of information and protection.</w:t>
+      <w:proofErr w:type="gramStart"/>
+      <w:r>
+        <w:t>It</w:t>
+      </w:r>
+      <w:proofErr w:type="gramEnd"/>
+      <w:r>
+        <w:t xml:space="preserve"> will also be known here how effective the use of the QR code to facilitate the processing of information and protection.</w:t>
       </w:r>
     </w:p>
     <w:p>
@@ -3444,6 +3657,7 @@
         <w:rPr>
           <w:rFonts w:asciiTheme="majorHAnsi" w:hAnsiTheme="majorHAnsi" w:cstheme="majorHAnsi"/>
         </w:rPr>
+        <w:lastRenderedPageBreak/>
         <w:t xml:space="preserve">Send information via SMS while utilizing a </w:t>
       </w:r>
       <w:r>
@@ -3456,13 +3670,7 @@
         <w:rPr>
           <w:rFonts w:asciiTheme="majorHAnsi" w:hAnsiTheme="majorHAnsi" w:cstheme="majorHAnsi"/>
         </w:rPr>
-        <w:t xml:space="preserve"> to track down papers. The management of student grants and scholarships would be significantly improved by the integration of these features under this criterion. Using tiny printed codes, such as QR codes, that point to materials and information relevant to their position around the library is an easier choice.</w:t>
-      </w:r>
-      <w:r>
-        <w:rPr>
-          <w:rFonts w:asciiTheme="majorHAnsi" w:hAnsiTheme="majorHAnsi" w:cstheme="majorHAnsi"/>
-        </w:rPr>
-        <w:t xml:space="preserve"> </w:t>
+        <w:t xml:space="preserve"> to track down papers. The management of student grants and scholarships would be significantly improved by the integration of these features under this criterion. Using tiny printed codes, such as QR codes, that point to materials and information relevant to their position around the library is an easier choice. </w:t>
       </w:r>
       <w:r>
         <w:rPr>
@@ -3474,7 +3682,13 @@
         <w:rPr>
           <w:rFonts w:asciiTheme="majorHAnsi" w:hAnsiTheme="majorHAnsi" w:cstheme="majorHAnsi"/>
         </w:rPr>
-        <w:t>21</w:t>
+        <w:t>2</w:t>
+      </w:r>
+      <w:r>
+        <w:rPr>
+          <w:rFonts w:asciiTheme="majorHAnsi" w:hAnsiTheme="majorHAnsi" w:cstheme="majorHAnsi"/>
+        </w:rPr>
+        <w:t>2</w:t>
       </w:r>
       <w:r>
         <w:rPr>
@@ -3492,19 +3706,7 @@
         <w:textAlignment w:val="baseline"/>
       </w:pPr>
       <w:r>
-        <w:t xml:space="preserve">This article shows the use of QR code and </w:t>
-      </w:r>
-      <w:r>
-        <w:t>SMS</w:t>
-      </w:r>
-      <w:r>
-        <w:t xml:space="preserve"> notification in scholarship management system. This article was related to the study, the system uses a QR code and </w:t>
-      </w:r>
-      <w:r>
-        <w:t>SMS</w:t>
-      </w:r>
-      <w:r>
-        <w:t xml:space="preserve"> notification to the integration and efficiency of the system.</w:t>
+        <w:t>This article shows the use of QR code and SMS notification in scholarship management system. This article was related to the study, the system uses a QR code and SMS notification to the integration and efficiency of the system.</w:t>
       </w:r>
     </w:p>
     <w:p>
@@ -3553,7 +3755,31 @@
         <w:textAlignment w:val="baseline"/>
       </w:pPr>
       <w:r>
-        <w:t>According to (Rochmawati, N., Anistyasari, Y., Suyatno, D. F., &amp; Kurniawan, I. F.) in study entitled “A Responsive Web-Based QR Code for Laboratory Clearance Form” The objective of the study is to create a Laboratory Clearance Form application using QR codes. This application utilizes the Bootstrap framework, which supports responsive web design. The framework enables access to the application through a mobile device. The final product is anticipated to be a design of application to make it easier for students who will graduate to obtain their Laboratory Clearance Form in the Departments of Engineering faculty of UNESA.</w:t>
+        <w:t>According to (</w:t>
+      </w:r>
+      <w:proofErr w:type="spellStart"/>
+      <w:r>
+        <w:t>Rochmawati</w:t>
+      </w:r>
+      <w:proofErr w:type="spellEnd"/>
+      <w:r>
+        <w:t xml:space="preserve">, N., </w:t>
+      </w:r>
+      <w:proofErr w:type="spellStart"/>
+      <w:r>
+        <w:t>Anistyasari</w:t>
+      </w:r>
+      <w:proofErr w:type="spellEnd"/>
+      <w:r>
+        <w:t xml:space="preserve">, Y., </w:t>
+      </w:r>
+      <w:proofErr w:type="spellStart"/>
+      <w:r>
+        <w:t>Suyatno</w:t>
+      </w:r>
+      <w:proofErr w:type="spellEnd"/>
+      <w:r>
+        <w:t>, D. F., &amp; Kurniawan, I. F.) in study entitled “A Responsive Web-Based QR Code for Laboratory Clearance Form” The objective of the study is to create a Laboratory Clearance Form application using QR codes. This application utilizes the Bootstrap framework, which supports responsive web design. The framework enables access to the application through a mobile device. The final product is anticipated to be a design of application to make it easier for students who will graduate to obtain their Laboratory Clearance Form in the Departments of Engineering faculty of UNESA.</w:t>
       </w:r>
       <w:r>
         <w:rPr>
@@ -3565,7 +3791,19 @@
         <w:rPr>
           <w:rFonts w:asciiTheme="majorHAnsi" w:hAnsiTheme="majorHAnsi" w:cstheme="majorHAnsi"/>
         </w:rPr>
-        <w:t>[9]</w:t>
+        <w:t>[</w:t>
+      </w:r>
+      <w:r>
+        <w:rPr>
+          <w:rFonts w:asciiTheme="majorHAnsi" w:hAnsiTheme="majorHAnsi" w:cstheme="majorHAnsi"/>
+        </w:rPr>
+        <w:t>10</w:t>
+      </w:r>
+      <w:r>
+        <w:rPr>
+          <w:rFonts w:asciiTheme="majorHAnsi" w:hAnsiTheme="majorHAnsi" w:cstheme="majorHAnsi"/>
+        </w:rPr>
+        <w:t>]</w:t>
       </w:r>
       <w:r>
         <w:tab/>
@@ -3580,7 +3818,6 @@
         <w:textAlignment w:val="baseline"/>
       </w:pPr>
       <w:r>
-        <w:lastRenderedPageBreak/>
         <w:t>This research is related to the study, both study uses QR code to make the URL (Uniform Resource Locator) dynamic. It also supports web responsive design, making the system more interactive.</w:t>
       </w:r>
     </w:p>
@@ -3596,13 +3833,38 @@
         <w:rPr>
           <w:rFonts w:asciiTheme="majorHAnsi" w:hAnsiTheme="majorHAnsi" w:cstheme="majorHAnsi"/>
         </w:rPr>
-        <w:t xml:space="preserve">According to (Albert, M. B. G.) in the study entitled “ONLINE CLEARANCE SYSTEM” The primary goal was to create an online clearance system that would replace manual forms in a reliable, efficient, effective, and transparent manner. As long as the devices they are using can access the internet, this system enables final-year students to check the status of their clearance forms online. </w:t>
-      </w:r>
-      <w:r>
-        <w:rPr>
-          <w:rFonts w:asciiTheme="majorHAnsi" w:hAnsiTheme="majorHAnsi" w:cstheme="majorHAnsi"/>
-        </w:rPr>
-        <w:t>[10]</w:t>
+        <w:lastRenderedPageBreak/>
+        <w:t>According to (Albert, M. B. G.) in the study entitled “</w:t>
+      </w:r>
+      <w:r>
+        <w:rPr>
+          <w:rFonts w:asciiTheme="majorHAnsi" w:hAnsiTheme="majorHAnsi" w:cstheme="majorHAnsi"/>
+        </w:rPr>
+        <w:t>Online Clearance System</w:t>
+      </w:r>
+      <w:r>
+        <w:rPr>
+          <w:rFonts w:asciiTheme="majorHAnsi" w:hAnsiTheme="majorHAnsi" w:cstheme="majorHAnsi"/>
+        </w:rPr>
+        <w:t xml:space="preserve">” The primary goal was to create an online clearance system that would replace manual forms in a reliable, efficient, effective, and transparent manner. As long as the devices they are using can access the internet, this system enables final-year students to check the status of their clearance forms online. </w:t>
+      </w:r>
+      <w:r>
+        <w:rPr>
+          <w:rFonts w:asciiTheme="majorHAnsi" w:hAnsiTheme="majorHAnsi" w:cstheme="majorHAnsi"/>
+        </w:rPr>
+        <w:t>[1</w:t>
+      </w:r>
+      <w:r>
+        <w:rPr>
+          <w:rFonts w:asciiTheme="majorHAnsi" w:hAnsiTheme="majorHAnsi" w:cstheme="majorHAnsi"/>
+        </w:rPr>
+        <w:t>1</w:t>
+      </w:r>
+      <w:r>
+        <w:rPr>
+          <w:rFonts w:asciiTheme="majorHAnsi" w:hAnsiTheme="majorHAnsi" w:cstheme="majorHAnsi"/>
+        </w:rPr>
+        <w:t>]</w:t>
       </w:r>
     </w:p>
     <w:p>
@@ -3625,11 +3887,33 @@
         <w:jc w:val="both"/>
         <w:textAlignment w:val="baseline"/>
       </w:pPr>
-      <w:r>
-        <w:rPr>
-          <w:rFonts w:asciiTheme="majorHAnsi" w:hAnsiTheme="majorHAnsi" w:cstheme="majorHAnsi"/>
-        </w:rPr>
-        <w:t xml:space="preserve">Gandasari Vocational School pupils are still recording violations using paper media, which slows down the dissemination of information to parents concerning student behavior. In order to address this, the Gandasari Vocational School requires a student monitoring information system that will use computerized data processing and a web-based system to tell parents of students about the status of their children at school. </w:t>
+      <w:proofErr w:type="spellStart"/>
+      <w:r>
+        <w:rPr>
+          <w:rFonts w:asciiTheme="majorHAnsi" w:hAnsiTheme="majorHAnsi" w:cstheme="majorHAnsi"/>
+        </w:rPr>
+        <w:t>Gandasari</w:t>
+      </w:r>
+      <w:proofErr w:type="spellEnd"/>
+      <w:r>
+        <w:rPr>
+          <w:rFonts w:asciiTheme="majorHAnsi" w:hAnsiTheme="majorHAnsi" w:cstheme="majorHAnsi"/>
+        </w:rPr>
+        <w:t xml:space="preserve"> Vocational School pupils are still recording violations using paper media, which slows down the dissemination of information to parents concerning student behavior. In order to address this, the </w:t>
+      </w:r>
+      <w:proofErr w:type="spellStart"/>
+      <w:r>
+        <w:rPr>
+          <w:rFonts w:asciiTheme="majorHAnsi" w:hAnsiTheme="majorHAnsi" w:cstheme="majorHAnsi"/>
+        </w:rPr>
+        <w:t>Gandasari</w:t>
+      </w:r>
+      <w:proofErr w:type="spellEnd"/>
+      <w:r>
+        <w:rPr>
+          <w:rFonts w:asciiTheme="majorHAnsi" w:hAnsiTheme="majorHAnsi" w:cstheme="majorHAnsi"/>
+        </w:rPr>
+        <w:t xml:space="preserve"> Vocational School requires a student monitoring information system that will use computerized data processing and a web-based system to tell parents of students about the status of their children at school. </w:t>
       </w:r>
       <w:r>
         <w:rPr>
@@ -3641,7 +3925,13 @@
         <w:rPr>
           <w:rFonts w:asciiTheme="majorHAnsi" w:hAnsiTheme="majorHAnsi" w:cstheme="majorHAnsi"/>
         </w:rPr>
-        <w:t>22</w:t>
+        <w:t>2</w:t>
+      </w:r>
+      <w:r>
+        <w:rPr>
+          <w:rFonts w:asciiTheme="majorHAnsi" w:hAnsiTheme="majorHAnsi" w:cstheme="majorHAnsi"/>
+        </w:rPr>
+        <w:t>3</w:t>
       </w:r>
       <w:r>
         <w:rPr>
@@ -3659,11 +3949,7 @@
         <w:textAlignment w:val="baseline"/>
       </w:pPr>
       <w:r>
-        <w:t xml:space="preserve">This research wants to address the issue of manual process in recording student violation by creating a Web-Based Student Violation Monitoring </w:t>
-      </w:r>
-      <w:r>
-        <w:lastRenderedPageBreak/>
-        <w:t>Information System. This research is related to study; Student violation system is one of the features of the study.</w:t>
+        <w:t>This research wants to address the issue of manual process in recording student violation by creating a Web-Based Student Violation Monitoring Information System. This research is related to study; Student violation system is one of the features of the study.</w:t>
       </w:r>
     </w:p>
     <w:p>
@@ -3678,19 +3964,25 @@
         <w:rPr>
           <w:rFonts w:asciiTheme="majorHAnsi" w:hAnsiTheme="majorHAnsi" w:cstheme="majorHAnsi"/>
         </w:rPr>
-        <w:t>To construct a new system or change an existing system in accordance with stakeholder requirements is the goal of system implementation. a student requests clearance, and an SMS message is delivered to the administrative staff handling the department's student clearances.</w:t>
-      </w:r>
-      <w:r>
-        <w:rPr>
-          <w:rFonts w:asciiTheme="majorHAnsi" w:hAnsiTheme="majorHAnsi" w:cstheme="majorHAnsi"/>
-        </w:rPr>
-        <w:t xml:space="preserve"> </w:t>
-      </w:r>
-      <w:r>
-        <w:rPr>
-          <w:rFonts w:asciiTheme="majorHAnsi" w:hAnsiTheme="majorHAnsi" w:cstheme="majorHAnsi"/>
-        </w:rPr>
-        <w:t>[11]</w:t>
+        <w:t xml:space="preserve">To construct a new system or change an existing system in accordance with stakeholder requirements is the goal of system implementation. a student requests clearance, and an SMS message is delivered to the administrative staff handling the department's student clearances. </w:t>
+      </w:r>
+      <w:r>
+        <w:rPr>
+          <w:rFonts w:asciiTheme="majorHAnsi" w:hAnsiTheme="majorHAnsi" w:cstheme="majorHAnsi"/>
+        </w:rPr>
+        <w:t>[1</w:t>
+      </w:r>
+      <w:r>
+        <w:rPr>
+          <w:rFonts w:asciiTheme="majorHAnsi" w:hAnsiTheme="majorHAnsi" w:cstheme="majorHAnsi"/>
+        </w:rPr>
+        <w:t>2</w:t>
+      </w:r>
+      <w:r>
+        <w:rPr>
+          <w:rFonts w:asciiTheme="majorHAnsi" w:hAnsiTheme="majorHAnsi" w:cstheme="majorHAnsi"/>
+        </w:rPr>
+        <w:t>]</w:t>
       </w:r>
     </w:p>
     <w:p>
@@ -3702,7 +3994,24 @@
         <w:textAlignment w:val="baseline"/>
       </w:pPr>
       <w:r>
-        <w:t>This study aims to Design and implement Web-Based Sms-Notification Clearance System. Student will apply to the clearance system and receive a sms text for confirmation. Both studies have clearance management system that can help students school rather to reduce the time and efforts that consume in manual process</w:t>
+        <w:lastRenderedPageBreak/>
+        <w:t xml:space="preserve">This study aims to Design and implement Web-Based </w:t>
+      </w:r>
+      <w:proofErr w:type="spellStart"/>
+      <w:r>
+        <w:t>Sms</w:t>
+      </w:r>
+      <w:proofErr w:type="spellEnd"/>
+      <w:r>
+        <w:t xml:space="preserve">-Notification Clearance System. Student will apply to the clearance system and receive a </w:t>
+      </w:r>
+      <w:proofErr w:type="spellStart"/>
+      <w:r>
+        <w:t>sms</w:t>
+      </w:r>
+      <w:proofErr w:type="spellEnd"/>
+      <w:r>
+        <w:t xml:space="preserve"> text for confirmation. Both studies have clearance management system that can help students school rather to reduce the time and efforts that consume in manual process</w:t>
       </w:r>
     </w:p>
     <w:p>
@@ -3740,7 +4049,13 @@
         <w:textAlignment w:val="baseline"/>
       </w:pPr>
       <w:r>
-        <w:t>The researchers developed an e-clearance system that automates and centralizes the clearance system. The system was designed to facilitate the fast processing of student clearance, to allow users to access the system online, and to save cost that the paper clearance entails. [6]</w:t>
+        <w:t>The researchers developed an e-clearance system that automates and centralizes the clearance system. The system was designed to facilitate the fast processing of student clearance, to allow users to access the system online, and to save cost that the paper clearance entails. [</w:t>
+      </w:r>
+      <w:r>
+        <w:t>7</w:t>
+      </w:r>
+      <w:r>
+        <w:t>]</w:t>
       </w:r>
     </w:p>
     <w:p>
@@ -3752,11 +4067,21 @@
         <w:textAlignment w:val="baseline"/>
       </w:pPr>
       <w:r>
-        <w:t xml:space="preserve">The study tells about paper-based forms that need to have a solid monitoring system to ensure that forms are stable and reliable. It is quite obvious that papers are a big part of business, office, and especially in schools. But somehow, once you keep those paper-based forms might be time-consuming. Just like the study "Web-based Clearance System with Violation Management using </w:t>
-      </w:r>
-      <w:r>
-        <w:lastRenderedPageBreak/>
-        <w:t>QR Code" it helps the locale to go paperless to save time and easy access to records, especially student violations.</w:t>
+        <w:t xml:space="preserve">The study </w:t>
+      </w:r>
+      <w:proofErr w:type="gramStart"/>
+      <w:r>
+        <w:t>tells</w:t>
+      </w:r>
+      <w:proofErr w:type="gramEnd"/>
+      <w:r>
+        <w:t xml:space="preserve"> about paper-based forms that need to have a solid monitoring system to ensure that forms are stable and reliable. It is quite obvious that papers are a big part of business, office, and especially in schools. But somehow, once you keep those paper-based forms might be time-consuming. Just like the study "</w:t>
+      </w:r>
+      <w:r>
+        <w:t>Real-time Web-based Clearance System with Violation Management using QR Code in CHCCI for BSCS4A</w:t>
+      </w:r>
+      <w:r>
+        <w:t>" it helps the locale to go paperless to save time and easy access to records, especially student violations.</w:t>
       </w:r>
     </w:p>
     <w:p>
@@ -3786,7 +4111,19 @@
         <w:rPr>
           <w:rFonts w:asciiTheme="majorHAnsi" w:hAnsiTheme="majorHAnsi" w:cstheme="majorHAnsi"/>
         </w:rPr>
-        <w:t>[7]</w:t>
+        <w:t>[</w:t>
+      </w:r>
+      <w:r>
+        <w:rPr>
+          <w:rFonts w:asciiTheme="majorHAnsi" w:hAnsiTheme="majorHAnsi" w:cstheme="majorHAnsi"/>
+        </w:rPr>
+        <w:t>8</w:t>
+      </w:r>
+      <w:r>
+        <w:rPr>
+          <w:rFonts w:asciiTheme="majorHAnsi" w:hAnsiTheme="majorHAnsi" w:cstheme="majorHAnsi"/>
+        </w:rPr>
+        <w:t>]</w:t>
       </w:r>
     </w:p>
     <w:p>
@@ -3798,6 +4135,7 @@
         <w:textAlignment w:val="baseline"/>
       </w:pPr>
       <w:r>
+        <w:lastRenderedPageBreak/>
         <w:t xml:space="preserve">This research is related to the study because </w:t>
       </w:r>
       <w:r>
@@ -3807,10 +4145,7 @@
         <w:t xml:space="preserve">information and </w:t>
       </w:r>
       <w:r>
-        <w:t>the same way we do in the system. This is a good approach when it comes to clearance system, to prevent unauthorized person to steal important data.</w:t>
-      </w:r>
-      <w:r>
-        <w:t xml:space="preserve"> </w:t>
+        <w:t xml:space="preserve">the same way we do in the system. This is a good approach when it comes to clearance system, to prevent unauthorized person to steal important data. </w:t>
       </w:r>
     </w:p>
     <w:p>
@@ -3822,7 +4157,23 @@
         <w:textAlignment w:val="baseline"/>
       </w:pPr>
       <w:r>
-        <w:t>According to (Olipas, Cris Norman P.) in the research titled “The Design and Development of Student Information and Violation Management System (SIVMS) for a Higher Educational Institution” The goal of this project was to create and implement a Student Information and Violation Management System (SIVMS) for a higher education facility in Central Luzon, the Philippines. It made use of a descriptive developmental research approach, in which the researcher described and discussed the procedures used to create the prototype system.</w:t>
+        <w:t>According to (</w:t>
+      </w:r>
+      <w:proofErr w:type="spellStart"/>
+      <w:r>
+        <w:t>Olipas</w:t>
+      </w:r>
+      <w:proofErr w:type="spellEnd"/>
+      <w:r>
+        <w:t xml:space="preserve">, </w:t>
+      </w:r>
+      <w:proofErr w:type="spellStart"/>
+      <w:r>
+        <w:t>Cris</w:t>
+      </w:r>
+      <w:proofErr w:type="spellEnd"/>
+      <w:r>
+        <w:t xml:space="preserve"> Norman P.) in the research titled “The Design and Development of Student Information and Violation Management System (SIVMS) for a Higher Educational Institution” The goal of this project was to create and implement a Student Information and Violation Management System (SIVMS) for a higher education facility in Central Luzon, the Philippines. It made use of a descriptive developmental research approach, in which the researcher described and discussed the procedures used to create the prototype system.</w:t>
       </w:r>
       <w:r>
         <w:t xml:space="preserve"> </w:t>
@@ -3837,7 +4188,7 @@
         <w:rPr>
           <w:rFonts w:asciiTheme="majorHAnsi" w:hAnsiTheme="majorHAnsi" w:cstheme="majorHAnsi"/>
         </w:rPr>
-        <w:t>6</w:t>
+        <w:t>7</w:t>
       </w:r>
       <w:r>
         <w:rPr>
@@ -3876,11 +4227,35 @@
         </w:rPr>
       </w:pPr>
       <w:r>
-        <w:t xml:space="preserve">According to (Rochmawati, N., Anistyasari, Y., Suyatno, D. F., &amp; Kurniawan, I. F.) in the research titled “Student and Teacher Views on a Sample Social Studies Activity with QR Code Application”. The goal of this research is to </w:t>
+        <w:t>According to (</w:t>
+      </w:r>
+      <w:proofErr w:type="spellStart"/>
+      <w:r>
+        <w:t>Rochmawati</w:t>
+      </w:r>
+      <w:proofErr w:type="spellEnd"/>
+      <w:r>
+        <w:t xml:space="preserve">, N., </w:t>
+      </w:r>
+      <w:proofErr w:type="spellStart"/>
+      <w:r>
+        <w:t>Anistyasari</w:t>
+      </w:r>
+      <w:proofErr w:type="spellEnd"/>
+      <w:r>
+        <w:t xml:space="preserve">, Y., </w:t>
+      </w:r>
+      <w:proofErr w:type="spellStart"/>
+      <w:r>
+        <w:t>Suyatno</w:t>
+      </w:r>
+      <w:proofErr w:type="spellEnd"/>
+      <w:r>
+        <w:t xml:space="preserve">, D. F., &amp; Kurniawan, I. F.) in the research titled “Student and Teacher Views on a Sample Social Studies Activity with QR Code Application”. The goal of this research is to present an example social studies activity that is supported by a QR code application and to gauge the reactions of teachers and students to this experience. The study was designed as a case study, with a two-week implementation period. The researchers' semi-structured student interview form and unstructured teacher interview form were used as data collection tools in the study. The findings were obtained through data analysis using content analysis. The findings revealed that social studies instruction supported by QR code application improved the learners' </w:t>
       </w:r>
       <w:r>
         <w:lastRenderedPageBreak/>
-        <w:t>present an example social studies activity that is supported by a QR code application and to gauge the reactions of teachers and students to this experience. The study was designed as a case study, with a two-week implementation period. The researchers' semi-structured student interview form and unstructured teacher interview form were used as data collection tools in the study. The findings were obtained through data analysis using content analysis. The findings revealed that social studies instruction supported by QR code application improved the learners' cognitive and affective behaviors. It was also discovered that, aside from their use on the smartboard, students did not frequently use QR code applications in their learning activities.</w:t>
+        <w:t>cognitive and affective behaviors. It was also discovered that, aside from their use on the smartboard, students did not frequently use QR code applications in their learning activities.</w:t>
       </w:r>
       <w:r>
         <w:rPr>
@@ -3904,7 +4279,7 @@
         <w:rPr>
           <w:rFonts w:asciiTheme="majorHAnsi" w:hAnsiTheme="majorHAnsi" w:cstheme="majorHAnsi"/>
         </w:rPr>
-        <w:t>7</w:t>
+        <w:t>8</w:t>
       </w:r>
       <w:r>
         <w:rPr>
@@ -3943,7 +4318,45 @@
         </w:rPr>
       </w:pPr>
       <w:r>
-        <w:t>According to (Susada, R.A., Sobejana, N.P) the study entitled "ANDROID BASED CLASSROOM MONITORING SYSTEM FOR TEACHER USING QR CODE TECHNOLOGY" aims to create an android-based classroom monitoring system for teachers that uses QR code technology for classroom management of the institution's administration and quick access to information for frequent report generating. The study is basically the development and testing of a system that has been tested and deployed successfully. The primary objective of this study is to (1) create a module for scanning QR codes on smartphones, (2) create a module for saving information to the device locally, and (3) create a module for retrieving information from the local server.</w:t>
+        <w:t>According to (</w:t>
+      </w:r>
+      <w:proofErr w:type="spellStart"/>
+      <w:r>
+        <w:t>Susada</w:t>
+      </w:r>
+      <w:proofErr w:type="spellEnd"/>
+      <w:r>
+        <w:t xml:space="preserve">, R.A., </w:t>
+      </w:r>
+      <w:proofErr w:type="spellStart"/>
+      <w:r>
+        <w:t>Sobejana</w:t>
+      </w:r>
+      <w:proofErr w:type="spellEnd"/>
+      <w:r>
+        <w:t>, N.P) the study entitled "</w:t>
+      </w:r>
+      <w:r>
+        <w:t xml:space="preserve">Android Based Classroom Monitoring System </w:t>
+      </w:r>
+      <w:proofErr w:type="gramStart"/>
+      <w:r>
+        <w:t>For</w:t>
+      </w:r>
+      <w:proofErr w:type="gramEnd"/>
+      <w:r>
+        <w:t xml:space="preserve"> Teacher Using </w:t>
+      </w:r>
+      <w:proofErr w:type="spellStart"/>
+      <w:r>
+        <w:t>Qr</w:t>
+      </w:r>
+      <w:proofErr w:type="spellEnd"/>
+      <w:r>
+        <w:t xml:space="preserve"> Code Technology</w:t>
+      </w:r>
+      <w:r>
+        <w:t>" aims to create an android-based classroom monitoring system for teachers that uses QR code technology for classroom management of the institution's administration and quick access to information for frequent report generating. The study is basically the development and testing of a system that has been tested and deployed successfully. The primary objective of this study is to (1) create a module for scanning QR codes on smartphones, (2) create a module for saving information to the device locally, and (3) create a module for retrieving information from the local server.</w:t>
       </w:r>
       <w:r>
         <w:t xml:space="preserve"> </w:t>
@@ -3958,7 +4371,7 @@
         <w:rPr>
           <w:rFonts w:asciiTheme="majorHAnsi" w:hAnsiTheme="majorHAnsi" w:cstheme="majorHAnsi"/>
         </w:rPr>
-        <w:t>8</w:t>
+        <w:t>9</w:t>
       </w:r>
       <w:r>
         <w:rPr>
@@ -3976,7 +4389,6 @@
         <w:textAlignment w:val="baseline"/>
       </w:pPr>
       <w:r>
-        <w:lastRenderedPageBreak/>
         <w:t>The two studies are similar because they both make use of QR codes, which can be scanned to display user data and to provide easy access to information through the digital camera.</w:t>
       </w:r>
     </w:p>
@@ -4099,6 +4511,7 @@
                 <w:bCs/>
                 <w:lang w:val="en-US"/>
               </w:rPr>
+              <w:lastRenderedPageBreak/>
               <w:t>References</w:t>
             </w:r>
           </w:p>
@@ -4211,7 +4624,21 @@
                 <w:rFonts w:asciiTheme="majorHAnsi" w:hAnsiTheme="majorHAnsi" w:cstheme="majorHAnsi"/>
                 <w:lang w:val="en-US"/>
               </w:rPr>
-              <w:t>[6]</w:t>
+              <w:t>[</w:t>
+            </w:r>
+            <w:r>
+              <w:rPr>
+                <w:rFonts w:asciiTheme="majorHAnsi" w:hAnsiTheme="majorHAnsi" w:cstheme="majorHAnsi"/>
+                <w:lang w:val="en-US"/>
+              </w:rPr>
+              <w:t>7</w:t>
+            </w:r>
+            <w:r>
+              <w:rPr>
+                <w:rFonts w:asciiTheme="majorHAnsi" w:hAnsiTheme="majorHAnsi" w:cstheme="majorHAnsi"/>
+                <w:lang w:val="en-US"/>
+              </w:rPr>
+              <w:t>]</w:t>
             </w:r>
           </w:p>
         </w:tc>
@@ -4333,12 +4760,21 @@
                 <w:lang w:val="en-US"/>
               </w:rPr>
             </w:pPr>
-            <w:r>
-              <w:rPr>
-                <w:rFonts w:asciiTheme="majorHAnsi" w:hAnsiTheme="majorHAnsi" w:cstheme="majorHAnsi"/>
-                <w:lang w:val="en-US"/>
-              </w:rPr>
-              <w:t>so student who violate can easily and quickly escape.</w:t>
+            <w:proofErr w:type="gramStart"/>
+            <w:r>
+              <w:rPr>
+                <w:rFonts w:asciiTheme="majorHAnsi" w:hAnsiTheme="majorHAnsi" w:cstheme="majorHAnsi"/>
+                <w:lang w:val="en-US"/>
+              </w:rPr>
+              <w:t>so</w:t>
+            </w:r>
+            <w:proofErr w:type="gramEnd"/>
+            <w:r>
+              <w:rPr>
+                <w:rFonts w:asciiTheme="majorHAnsi" w:hAnsiTheme="majorHAnsi" w:cstheme="majorHAnsi"/>
+                <w:lang w:val="en-US"/>
+              </w:rPr>
+              <w:t xml:space="preserve"> student who violate can easily and quickly escape.</w:t>
             </w:r>
           </w:p>
           <w:p>
@@ -4402,7 +4838,21 @@
                 <w:rFonts w:asciiTheme="majorHAnsi" w:hAnsiTheme="majorHAnsi" w:cstheme="majorHAnsi"/>
                 <w:lang w:val="en-US"/>
               </w:rPr>
-              <w:t>Daud et al. (2022) [7]</w:t>
+              <w:t>Daud et al. (2022) [</w:t>
+            </w:r>
+            <w:r>
+              <w:rPr>
+                <w:rFonts w:asciiTheme="majorHAnsi" w:hAnsiTheme="majorHAnsi" w:cstheme="majorHAnsi"/>
+                <w:lang w:val="en-US"/>
+              </w:rPr>
+              <w:t>8</w:t>
+            </w:r>
+            <w:r>
+              <w:rPr>
+                <w:rFonts w:asciiTheme="majorHAnsi" w:hAnsiTheme="majorHAnsi" w:cstheme="majorHAnsi"/>
+                <w:lang w:val="en-US"/>
+              </w:rPr>
+              <w:t>]</w:t>
             </w:r>
           </w:p>
         </w:tc>
@@ -4436,15 +4886,7 @@
                 <w:rFonts w:asciiTheme="majorHAnsi" w:hAnsiTheme="majorHAnsi" w:cstheme="majorHAnsi"/>
                 <w:lang w:val="en-US"/>
               </w:rPr>
-              <w:t xml:space="preserve">This system includes two-factor authentication for students and designated offices. In the clearance system, a Secure Socket Layer (SSL) for data transit, as well as a software firewall and anti-SQL Injection attack, were </w:t>
-            </w:r>
-            <w:r>
-              <w:rPr>
-                <w:rFonts w:asciiTheme="majorHAnsi" w:hAnsiTheme="majorHAnsi" w:cstheme="majorHAnsi"/>
-                <w:lang w:val="en-US"/>
-              </w:rPr>
-              <w:lastRenderedPageBreak/>
-              <w:t xml:space="preserve">offered and implemented.  </w:t>
+              <w:t xml:space="preserve">This system includes two-factor authentication for students and designated offices. In the clearance system, a Secure Socket Layer (SSL) for data transit, as well as a software firewall and anti-SQL Injection attack, were offered and implemented.  </w:t>
             </w:r>
           </w:p>
         </w:tc>
@@ -4465,7 +4907,6 @@
                 <w:rFonts w:asciiTheme="majorHAnsi" w:hAnsiTheme="majorHAnsi" w:cstheme="majorHAnsi"/>
                 <w:lang w:val="en-US"/>
               </w:rPr>
-              <w:lastRenderedPageBreak/>
               <w:t>No need for account creation as it relies on the CCSPC Portal to get an information by using a Web API</w:t>
             </w:r>
           </w:p>
@@ -4519,15 +4960,7 @@
                 <w:rFonts w:asciiTheme="majorHAnsi" w:hAnsiTheme="majorHAnsi" w:cstheme="majorHAnsi"/>
                 <w:lang w:val="en-US"/>
               </w:rPr>
-              <w:t xml:space="preserve">It is not responsive to mobile devices. Mobile users can access it, although the user </w:t>
-            </w:r>
-            <w:r>
-              <w:rPr>
-                <w:rFonts w:asciiTheme="majorHAnsi" w:hAnsiTheme="majorHAnsi" w:cstheme="majorHAnsi"/>
-                <w:lang w:val="en-US"/>
-              </w:rPr>
-              <w:lastRenderedPageBreak/>
-              <w:t>experience is confusing.</w:t>
+              <w:t>It is not responsive to mobile devices. Mobile users can access it, although the user experience is confusing.</w:t>
             </w:r>
           </w:p>
           <w:p>
@@ -4559,8 +4992,21 @@
                 <w:rFonts w:asciiTheme="majorHAnsi" w:hAnsiTheme="majorHAnsi" w:cstheme="majorHAnsi"/>
                 <w:lang w:val="en-US"/>
               </w:rPr>
-              <w:lastRenderedPageBreak/>
-              <w:t>Jonathan et al. (2019) [8]</w:t>
+              <w:t>Jonathan et al. (2019) [</w:t>
+            </w:r>
+            <w:r>
+              <w:rPr>
+                <w:rFonts w:asciiTheme="majorHAnsi" w:hAnsiTheme="majorHAnsi" w:cstheme="majorHAnsi"/>
+                <w:lang w:val="en-US"/>
+              </w:rPr>
+              <w:t>9</w:t>
+            </w:r>
+            <w:r>
+              <w:rPr>
+                <w:rFonts w:asciiTheme="majorHAnsi" w:hAnsiTheme="majorHAnsi" w:cstheme="majorHAnsi"/>
+                <w:lang w:val="en-US"/>
+              </w:rPr>
+              <w:t>]</w:t>
             </w:r>
           </w:p>
         </w:tc>
@@ -4581,7 +5027,15 @@
                 <w:rFonts w:asciiTheme="majorHAnsi" w:hAnsiTheme="majorHAnsi" w:cstheme="majorHAnsi"/>
                 <w:lang w:val="en-US"/>
               </w:rPr>
-              <w:t>This study proposes a system that overcomes the issues with manual processing while improving on the identified automated ones. The study adopts a case study approach of a complete manual system for leading institutions of learning in Southwest Nigeria, with the existing procedure is carried out. The new system will reduce the amount of time and efforts wasted on students’ clearance as well as reduce cost incurred on paper by the institution.</w:t>
+              <w:t xml:space="preserve">This study proposes a system that overcomes the issues with manual processing while improving on the identified automated ones. The study adopts a case study approach of a complete manual system for leading institutions of learning in Southwest Nigeria, with the existing procedure is carried out. The new system will reduce the amount of time and </w:t>
+            </w:r>
+            <w:r>
+              <w:rPr>
+                <w:rFonts w:asciiTheme="majorHAnsi" w:hAnsiTheme="majorHAnsi" w:cstheme="majorHAnsi"/>
+                <w:lang w:val="en-US"/>
+              </w:rPr>
+              <w:lastRenderedPageBreak/>
+              <w:t>efforts wasted on students’ clearance as well as reduce cost incurred on paper by the institution.</w:t>
             </w:r>
           </w:p>
         </w:tc>
@@ -4602,6 +5056,7 @@
                 <w:rFonts w:asciiTheme="majorHAnsi" w:hAnsiTheme="majorHAnsi" w:cstheme="majorHAnsi"/>
                 <w:lang w:val="en-US"/>
               </w:rPr>
+              <w:lastRenderedPageBreak/>
               <w:t xml:space="preserve">The system encrypted </w:t>
             </w:r>
             <w:r>
@@ -4676,12 +5131,35 @@
                 <w:lang w:val="en-US"/>
               </w:rPr>
             </w:pPr>
-            <w:r>
-              <w:rPr>
-                <w:rFonts w:asciiTheme="majorHAnsi" w:hAnsiTheme="majorHAnsi" w:cstheme="majorHAnsi"/>
-                <w:lang w:val="en-US"/>
-              </w:rPr>
-              <w:t>Rochmawati et al. (2018) [9]</w:t>
+            <w:proofErr w:type="spellStart"/>
+            <w:r>
+              <w:rPr>
+                <w:rFonts w:asciiTheme="majorHAnsi" w:hAnsiTheme="majorHAnsi" w:cstheme="majorHAnsi"/>
+                <w:lang w:val="en-US"/>
+              </w:rPr>
+              <w:t>Rochmawati</w:t>
+            </w:r>
+            <w:proofErr w:type="spellEnd"/>
+            <w:r>
+              <w:rPr>
+                <w:rFonts w:asciiTheme="majorHAnsi" w:hAnsiTheme="majorHAnsi" w:cstheme="majorHAnsi"/>
+                <w:lang w:val="en-US"/>
+              </w:rPr>
+              <w:t xml:space="preserve"> et al. (2018) [</w:t>
+            </w:r>
+            <w:r>
+              <w:rPr>
+                <w:rFonts w:asciiTheme="majorHAnsi" w:hAnsiTheme="majorHAnsi" w:cstheme="majorHAnsi"/>
+                <w:lang w:val="en-US"/>
+              </w:rPr>
+              <w:t>10</w:t>
+            </w:r>
+            <w:r>
+              <w:rPr>
+                <w:rFonts w:asciiTheme="majorHAnsi" w:hAnsiTheme="majorHAnsi" w:cstheme="majorHAnsi"/>
+                <w:lang w:val="en-US"/>
+              </w:rPr>
+              <w:t>]</w:t>
             </w:r>
           </w:p>
         </w:tc>
@@ -4813,7 +5291,21 @@
                 <w:rFonts w:asciiTheme="majorHAnsi" w:hAnsiTheme="majorHAnsi" w:cstheme="majorHAnsi"/>
                 <w:lang w:val="en-US"/>
               </w:rPr>
-              <w:t>Albert et al. (2019) [10]</w:t>
+              <w:t>Albert et al. (2019) [1</w:t>
+            </w:r>
+            <w:r>
+              <w:rPr>
+                <w:rFonts w:asciiTheme="majorHAnsi" w:hAnsiTheme="majorHAnsi" w:cstheme="majorHAnsi"/>
+                <w:lang w:val="en-US"/>
+              </w:rPr>
+              <w:t>1</w:t>
+            </w:r>
+            <w:r>
+              <w:rPr>
+                <w:rFonts w:asciiTheme="majorHAnsi" w:hAnsiTheme="majorHAnsi" w:cstheme="majorHAnsi"/>
+                <w:lang w:val="en-US"/>
+              </w:rPr>
+              <w:t>]</w:t>
             </w:r>
           </w:p>
         </w:tc>
@@ -4834,15 +5326,7 @@
                 <w:rFonts w:asciiTheme="majorHAnsi" w:hAnsiTheme="majorHAnsi" w:cstheme="majorHAnsi"/>
                 <w:lang w:val="en-US"/>
               </w:rPr>
-              <w:t xml:space="preserve">The Researchers' main objective was to develop a reliable, effective, efficient and transparent Online Clearance System to eliminate the challenges stated. This system enables </w:t>
-            </w:r>
-            <w:r>
-              <w:rPr>
-                <w:rFonts w:asciiTheme="majorHAnsi" w:hAnsiTheme="majorHAnsi" w:cstheme="majorHAnsi"/>
-                <w:lang w:val="en-US"/>
-              </w:rPr>
-              <w:lastRenderedPageBreak/>
-              <w:t>final year students monitor the progress / status of their clearance forms online as long as the technologies they are using can access the internet.</w:t>
+              <w:t>The Researchers' main objective was to develop a reliable, effective, efficient and transparent Online Clearance System to eliminate the challenges stated. This system enables final year students monitor the progress / status of their clearance forms online as long as the technologies they are using can access the internet.</w:t>
             </w:r>
           </w:p>
         </w:tc>
@@ -4863,16 +5347,7 @@
                 <w:rFonts w:asciiTheme="majorHAnsi" w:hAnsiTheme="majorHAnsi" w:cstheme="majorHAnsi"/>
                 <w:lang w:val="en-US"/>
               </w:rPr>
-              <w:lastRenderedPageBreak/>
-              <w:t xml:space="preserve">It covers a lot of functions, such as student module and administrator module. The student module can monitor their clearance progress. </w:t>
-            </w:r>
-            <w:r>
-              <w:rPr>
-                <w:rFonts w:asciiTheme="majorHAnsi" w:hAnsiTheme="majorHAnsi" w:cstheme="majorHAnsi"/>
-                <w:lang w:val="en-US"/>
-              </w:rPr>
-              <w:lastRenderedPageBreak/>
-              <w:t xml:space="preserve">And in the administrator module, they can monitor the overall </w:t>
+              <w:t xml:space="preserve">It covers a lot of functions, such as student module and administrator module. The student module can monitor their clearance progress. And in the administrator module, they can monitor the overall </w:t>
             </w:r>
             <w:r>
               <w:rPr>
@@ -4907,64 +5382,63 @@
                 <w:rFonts w:asciiTheme="majorHAnsi" w:hAnsiTheme="majorHAnsi" w:cstheme="majorHAnsi"/>
                 <w:lang w:val="en-US"/>
               </w:rPr>
+              <w:t>It is unable to support real-time communication. Communicating with other people will be inefficient.</w:t>
+            </w:r>
+          </w:p>
+          <w:p>
+            <w:pPr>
+              <w:jc w:val="center"/>
+              <w:rPr>
+                <w:rFonts w:asciiTheme="majorHAnsi" w:hAnsiTheme="majorHAnsi" w:cstheme="majorHAnsi"/>
+                <w:lang w:val="en-US"/>
+              </w:rPr>
+            </w:pPr>
+            <w:r>
+              <w:rPr>
+                <w:rFonts w:asciiTheme="majorHAnsi" w:hAnsiTheme="majorHAnsi" w:cstheme="majorHAnsi"/>
+                <w:lang w:val="en-US"/>
+              </w:rPr>
+              <w:t>It also lacks Basic Encryption, which means that data submitted could be manipulated by someone with an anonymous user.</w:t>
+            </w:r>
+          </w:p>
+          <w:p>
+            <w:pPr>
+              <w:jc w:val="center"/>
+              <w:rPr>
+                <w:rFonts w:asciiTheme="majorHAnsi" w:hAnsiTheme="majorHAnsi" w:cstheme="majorHAnsi"/>
+                <w:lang w:val="en-US"/>
+              </w:rPr>
+            </w:pPr>
+            <w:r>
+              <w:rPr>
+                <w:rFonts w:asciiTheme="majorHAnsi" w:hAnsiTheme="majorHAnsi" w:cstheme="majorHAnsi"/>
+                <w:lang w:val="en-US"/>
+              </w:rPr>
+              <w:t>It is not responsive on mobile. Mobile users have access to it. but it is still challenging to understand the user interface.</w:t>
+            </w:r>
+          </w:p>
+          <w:p>
+            <w:pPr>
+              <w:jc w:val="center"/>
+              <w:rPr>
+                <w:rFonts w:asciiTheme="majorHAnsi" w:hAnsiTheme="majorHAnsi" w:cstheme="majorHAnsi"/>
+                <w:lang w:val="en-US"/>
+              </w:rPr>
+            </w:pPr>
+            <w:r>
+              <w:rPr>
+                <w:rFonts w:asciiTheme="majorHAnsi" w:hAnsiTheme="majorHAnsi" w:cstheme="majorHAnsi"/>
+                <w:lang w:val="en-US"/>
+              </w:rPr>
+              <w:t xml:space="preserve">The program does not consist of violation management with this student who could also </w:t>
+            </w:r>
+            <w:r>
+              <w:rPr>
+                <w:rFonts w:asciiTheme="majorHAnsi" w:hAnsiTheme="majorHAnsi" w:cstheme="majorHAnsi"/>
+                <w:lang w:val="en-US"/>
+              </w:rPr>
               <w:lastRenderedPageBreak/>
-              <w:t>It is unable to support real-time communication. Communicating with other people will be inefficient.</w:t>
-            </w:r>
-          </w:p>
-          <w:p>
-            <w:pPr>
-              <w:jc w:val="center"/>
-              <w:rPr>
-                <w:rFonts w:asciiTheme="majorHAnsi" w:hAnsiTheme="majorHAnsi" w:cstheme="majorHAnsi"/>
-                <w:lang w:val="en-US"/>
-              </w:rPr>
-            </w:pPr>
-            <w:r>
-              <w:rPr>
-                <w:rFonts w:asciiTheme="majorHAnsi" w:hAnsiTheme="majorHAnsi" w:cstheme="majorHAnsi"/>
-                <w:lang w:val="en-US"/>
-              </w:rPr>
-              <w:t xml:space="preserve">It also lacks Basic </w:t>
-            </w:r>
-            <w:r>
-              <w:rPr>
-                <w:rFonts w:asciiTheme="majorHAnsi" w:hAnsiTheme="majorHAnsi" w:cstheme="majorHAnsi"/>
-                <w:lang w:val="en-US"/>
-              </w:rPr>
-              <w:lastRenderedPageBreak/>
-              <w:t>Encryption, which means that data submitted could be manipulated by someone with an anonymous user.</w:t>
-            </w:r>
-          </w:p>
-          <w:p>
-            <w:pPr>
-              <w:jc w:val="center"/>
-              <w:rPr>
-                <w:rFonts w:asciiTheme="majorHAnsi" w:hAnsiTheme="majorHAnsi" w:cstheme="majorHAnsi"/>
-                <w:lang w:val="en-US"/>
-              </w:rPr>
-            </w:pPr>
-            <w:r>
-              <w:rPr>
-                <w:rFonts w:asciiTheme="majorHAnsi" w:hAnsiTheme="majorHAnsi" w:cstheme="majorHAnsi"/>
-                <w:lang w:val="en-US"/>
-              </w:rPr>
-              <w:t>It is not responsive on mobile. Mobile users have access to it. but it is still challenging to understand the user interface.</w:t>
-            </w:r>
-          </w:p>
-          <w:p>
-            <w:pPr>
-              <w:jc w:val="center"/>
-              <w:rPr>
-                <w:rFonts w:asciiTheme="majorHAnsi" w:hAnsiTheme="majorHAnsi" w:cstheme="majorHAnsi"/>
-                <w:lang w:val="en-US"/>
-              </w:rPr>
-            </w:pPr>
-            <w:r>
-              <w:rPr>
-                <w:rFonts w:asciiTheme="majorHAnsi" w:hAnsiTheme="majorHAnsi" w:cstheme="majorHAnsi"/>
-                <w:lang w:val="en-US"/>
-              </w:rPr>
-              <w:t>The program does not consist of violation management with this student who could also easily avoid from violations.</w:t>
+              <w:t>easily avoid from violations.</w:t>
             </w:r>
           </w:p>
         </w:tc>
@@ -5009,7 +5483,21 @@
                 <w:rFonts w:asciiTheme="majorHAnsi" w:hAnsiTheme="majorHAnsi" w:cstheme="majorHAnsi"/>
                 <w:lang w:val="en-US"/>
               </w:rPr>
-              <w:t xml:space="preserve"> [11]</w:t>
+              <w:t xml:space="preserve"> [1</w:t>
+            </w:r>
+            <w:r>
+              <w:rPr>
+                <w:rFonts w:asciiTheme="majorHAnsi" w:hAnsiTheme="majorHAnsi" w:cstheme="majorHAnsi"/>
+                <w:lang w:val="en-US"/>
+              </w:rPr>
+              <w:t>2</w:t>
+            </w:r>
+            <w:r>
+              <w:rPr>
+                <w:rFonts w:asciiTheme="majorHAnsi" w:hAnsiTheme="majorHAnsi" w:cstheme="majorHAnsi"/>
+                <w:lang w:val="en-US"/>
+              </w:rPr>
+              <w:t>]</w:t>
             </w:r>
           </w:p>
         </w:tc>
@@ -5266,7 +5754,6 @@
           <w:rFonts w:asciiTheme="majorHAnsi" w:hAnsiTheme="majorHAnsi" w:cstheme="majorHAnsi"/>
           <w:lang w:val="en-US"/>
         </w:rPr>
-        <w:lastRenderedPageBreak/>
         <w:t>User/Admin Module</w:t>
       </w:r>
     </w:p>
@@ -5721,6 +6208,7 @@
                 <w:rFonts w:asciiTheme="majorHAnsi" w:hAnsiTheme="majorHAnsi" w:cstheme="majorHAnsi"/>
                 <w:lang w:val="en-US"/>
               </w:rPr>
+              <w:lastRenderedPageBreak/>
               <w:t>Moving Towards Global Technological Advancement: Basis for the E-Clearance</w:t>
             </w:r>
           </w:p>
@@ -6992,7 +7480,57 @@
                 <w:rFonts w:asciiTheme="majorHAnsi" w:hAnsiTheme="majorHAnsi" w:cstheme="majorHAnsi"/>
                 <w:lang w:val="en-US"/>
               </w:rPr>
-              <w:t>Design and Implementation of a Web-Based Sms-Notification Clearance System: A Case Study of Federal Polytechnic,Ile – Oluji, Ondo State.</w:t>
+              <w:t xml:space="preserve">Design and Implementation of a Web-Based </w:t>
+            </w:r>
+            <w:proofErr w:type="spellStart"/>
+            <w:r>
+              <w:rPr>
+                <w:rFonts w:asciiTheme="majorHAnsi" w:hAnsiTheme="majorHAnsi" w:cstheme="majorHAnsi"/>
+                <w:lang w:val="en-US"/>
+              </w:rPr>
+              <w:t>Sms</w:t>
+            </w:r>
+            <w:proofErr w:type="spellEnd"/>
+            <w:r>
+              <w:rPr>
+                <w:rFonts w:asciiTheme="majorHAnsi" w:hAnsiTheme="majorHAnsi" w:cstheme="majorHAnsi"/>
+                <w:lang w:val="en-US"/>
+              </w:rPr>
+              <w:t xml:space="preserve">-Notification Clearance System: A Case Study of Federal </w:t>
+            </w:r>
+            <w:proofErr w:type="spellStart"/>
+            <w:proofErr w:type="gramStart"/>
+            <w:r>
+              <w:rPr>
+                <w:rFonts w:asciiTheme="majorHAnsi" w:hAnsiTheme="majorHAnsi" w:cstheme="majorHAnsi"/>
+                <w:lang w:val="en-US"/>
+              </w:rPr>
+              <w:t>Polytechnic,Ile</w:t>
+            </w:r>
+            <w:proofErr w:type="spellEnd"/>
+            <w:proofErr w:type="gramEnd"/>
+            <w:r>
+              <w:rPr>
+                <w:rFonts w:asciiTheme="majorHAnsi" w:hAnsiTheme="majorHAnsi" w:cstheme="majorHAnsi"/>
+                <w:lang w:val="en-US"/>
+              </w:rPr>
+              <w:t xml:space="preserve"> – </w:t>
+            </w:r>
+            <w:proofErr w:type="spellStart"/>
+            <w:r>
+              <w:rPr>
+                <w:rFonts w:asciiTheme="majorHAnsi" w:hAnsiTheme="majorHAnsi" w:cstheme="majorHAnsi"/>
+                <w:lang w:val="en-US"/>
+              </w:rPr>
+              <w:t>Oluji</w:t>
+            </w:r>
+            <w:proofErr w:type="spellEnd"/>
+            <w:r>
+              <w:rPr>
+                <w:rFonts w:asciiTheme="majorHAnsi" w:hAnsiTheme="majorHAnsi" w:cstheme="majorHAnsi"/>
+                <w:lang w:val="en-US"/>
+              </w:rPr>
+              <w:t>, Ondo State.</w:t>
             </w:r>
           </w:p>
         </w:tc>
@@ -7241,35 +7779,7 @@
               <w:rPr>
                 <w:rFonts w:asciiTheme="majorHAnsi" w:hAnsiTheme="majorHAnsi" w:cstheme="majorHAnsi"/>
               </w:rPr>
-              <w:t>Web-based Clearance System</w:t>
-            </w:r>
-          </w:p>
-          <w:p>
-            <w:pPr>
-              <w:jc w:val="center"/>
-              <w:rPr>
-                <w:rFonts w:asciiTheme="majorHAnsi" w:hAnsiTheme="majorHAnsi" w:cstheme="majorHAnsi"/>
-              </w:rPr>
-            </w:pPr>
-            <w:r>
-              <w:rPr>
-                <w:rFonts w:asciiTheme="majorHAnsi" w:hAnsiTheme="majorHAnsi" w:cstheme="majorHAnsi"/>
-              </w:rPr>
-              <w:t>with Violation Management using</w:t>
-            </w:r>
-          </w:p>
-          <w:p>
-            <w:pPr>
-              <w:jc w:val="center"/>
-              <w:rPr>
-                <w:rFonts w:asciiTheme="majorHAnsi" w:hAnsiTheme="majorHAnsi" w:cstheme="majorHAnsi"/>
-              </w:rPr>
-            </w:pPr>
-            <w:r>
-              <w:rPr>
-                <w:rFonts w:asciiTheme="majorHAnsi" w:hAnsiTheme="majorHAnsi" w:cstheme="majorHAnsi"/>
-              </w:rPr>
-              <w:t>QR Code in CHCC for BSCS4A</w:t>
+              <w:t>Real-time Web-based Clearance System with Violation Management using QR Code in CHCCI for BSCS4A</w:t>
             </w:r>
           </w:p>
         </w:tc>
@@ -7639,49 +8149,63 @@
           <w:rFonts w:asciiTheme="majorHAnsi" w:hAnsiTheme="majorHAnsi" w:cstheme="majorHAnsi"/>
           <w:lang w:val="en-US"/>
         </w:rPr>
-        <w:t xml:space="preserve"> a Web-based Clearance System with Violation </w:t>
-      </w:r>
-      <w:r>
-        <w:rPr>
-          <w:rFonts w:asciiTheme="majorHAnsi" w:hAnsiTheme="majorHAnsi" w:cstheme="majorHAnsi"/>
-          <w:lang w:val="en-US"/>
+        <w:t xml:space="preserve"> a </w:t>
+      </w:r>
+      <w:r>
+        <w:rPr>
+          <w:rFonts w:asciiTheme="majorHAnsi" w:hAnsiTheme="majorHAnsi" w:cstheme="majorHAnsi"/>
+          <w:lang w:val="en-US"/>
+        </w:rPr>
+        <w:t>Real-time Web-based Clearance System with Violation Management using QR Code in CHCCI for BSCS4A</w:t>
+      </w:r>
+      <w:r>
+        <w:rPr>
+          <w:rFonts w:asciiTheme="majorHAnsi" w:hAnsiTheme="majorHAnsi" w:cstheme="majorHAnsi"/>
+          <w:lang w:val="en-US"/>
+        </w:rPr>
+        <w:t xml:space="preserve"> </w:t>
+      </w:r>
+      <w:r>
+        <w:rPr>
+          <w:rFonts w:asciiTheme="majorHAnsi" w:hAnsiTheme="majorHAnsi" w:cstheme="majorHAnsi"/>
+          <w:lang w:val="en-US"/>
+        </w:rPr>
+        <w:t xml:space="preserve">where </w:t>
+      </w:r>
+      <w:r>
+        <w:rPr>
+          <w:rFonts w:asciiTheme="majorHAnsi" w:hAnsiTheme="majorHAnsi" w:cstheme="majorHAnsi"/>
+          <w:lang w:val="en-US"/>
+        </w:rPr>
+        <w:t>students</w:t>
+      </w:r>
+      <w:r>
+        <w:rPr>
+          <w:rFonts w:asciiTheme="majorHAnsi" w:hAnsiTheme="majorHAnsi" w:cstheme="majorHAnsi"/>
+          <w:lang w:val="en-US"/>
+        </w:rPr>
+        <w:t xml:space="preserve"> can </w:t>
+      </w:r>
+      <w:r>
+        <w:rPr>
+          <w:rFonts w:asciiTheme="majorHAnsi" w:hAnsiTheme="majorHAnsi" w:cstheme="majorHAnsi"/>
+          <w:lang w:val="en-US"/>
+        </w:rPr>
+        <w:t>monitor their clearance progress as well as monitor their violation records in real time.</w:t>
+      </w:r>
+    </w:p>
+    <w:p>
+      <w:pPr>
+        <w:pStyle w:val="Heading2"/>
+        <w:rPr>
+          <w:rFonts w:asciiTheme="majorHAnsi" w:hAnsiTheme="majorHAnsi" w:cstheme="majorHAnsi"/>
+        </w:rPr>
+      </w:pPr>
+      <w:r>
+        <w:rPr>
+          <w:noProof/>
         </w:rPr>
         <w:lastRenderedPageBreak/>
-        <w:t xml:space="preserve">Management using QR Code in CHCC for BSCS4A where </w:t>
-      </w:r>
-      <w:r>
-        <w:rPr>
-          <w:rFonts w:asciiTheme="majorHAnsi" w:hAnsiTheme="majorHAnsi" w:cstheme="majorHAnsi"/>
-          <w:lang w:val="en-US"/>
-        </w:rPr>
-        <w:t>students</w:t>
-      </w:r>
-      <w:r>
-        <w:rPr>
-          <w:rFonts w:asciiTheme="majorHAnsi" w:hAnsiTheme="majorHAnsi" w:cstheme="majorHAnsi"/>
-          <w:lang w:val="en-US"/>
-        </w:rPr>
-        <w:t xml:space="preserve"> can </w:t>
-      </w:r>
-      <w:r>
-        <w:rPr>
-          <w:rFonts w:asciiTheme="majorHAnsi" w:hAnsiTheme="majorHAnsi" w:cstheme="majorHAnsi"/>
-          <w:lang w:val="en-US"/>
-        </w:rPr>
-        <w:t>monitor their clearance progress as well as monitor their violation records in real time.</w:t>
-      </w:r>
-    </w:p>
-    <w:p>
-      <w:pPr>
-        <w:pStyle w:val="Heading2"/>
-        <w:rPr>
-          <w:rFonts w:asciiTheme="majorHAnsi" w:hAnsiTheme="majorHAnsi" w:cstheme="majorHAnsi"/>
-        </w:rPr>
-      </w:pPr>
-      <w:r>
-        <w:rPr>
-          <w:noProof/>
-        </w:rPr>
         <w:drawing>
           <wp:anchor distT="0" distB="0" distL="114300" distR="114300" simplePos="0" relativeHeight="251661312" behindDoc="0" locked="0" layoutInCell="1" allowOverlap="1" wp14:anchorId="28D4B700" wp14:editId="45E6491E">
             <wp:simplePos x="0" y="0"/>
@@ -7810,15 +8334,7 @@
           <w:rFonts w:asciiTheme="majorHAnsi" w:hAnsiTheme="majorHAnsi" w:cstheme="majorHAnsi"/>
           <w:lang w:val="en-US"/>
         </w:rPr>
-        <w:t xml:space="preserve">This conceptual framework demonstrates the researcher's process for coming up with the following idea and developing a solution to the issue. There are three components to the input. Knowledge Requirements are where we obtain the underlying problems we are now attempting to solve, together with how we came up with the solution plan. Software requirements and hardware requirements are the tools and devices that we are going to use with regard to achieving our desired system. The process is overall the getting the idea and putting it into action in order to </w:t>
-      </w:r>
-      <w:r>
-        <w:rPr>
-          <w:rFonts w:asciiTheme="majorHAnsi" w:hAnsiTheme="majorHAnsi" w:cstheme="majorHAnsi"/>
-          <w:lang w:val="en-US"/>
-        </w:rPr>
-        <w:lastRenderedPageBreak/>
-        <w:t xml:space="preserve">solve the problem. Putting it into action means implementing it in the system from designing it up to development.  </w:t>
+        <w:t xml:space="preserve">This conceptual framework demonstrates the researcher's process for coming up with the following idea and developing a solution to the issue. There are three components to the input. Knowledge Requirements are where we obtain the underlying problems we are now attempting to solve, together with how we came up with the solution plan. Software requirements and hardware requirements are the tools and devices that we are going to use with regard to achieving our desired system. The process is overall the getting the idea and putting it into action in order to solve the problem. Putting it into action means implementing it in the system from designing it up to development.  </w:t>
       </w:r>
       <w:r>
         <w:rPr>
@@ -8352,7 +8868,28 @@
                 <w:rFonts w:asciiTheme="majorHAnsi" w:hAnsiTheme="majorHAnsi" w:cstheme="majorHAnsi"/>
                 <w:lang w:val="en-US"/>
               </w:rPr>
-              <w:t>It is a text or code editor used for coding and modifying the system's programming codes.</w:t>
+              <w:t xml:space="preserve">It is a text or code editor </w:t>
+            </w:r>
+            <w:r>
+              <w:rPr>
+                <w:rFonts w:asciiTheme="majorHAnsi" w:hAnsiTheme="majorHAnsi" w:cstheme="majorHAnsi"/>
+                <w:lang w:val="en-US"/>
+              </w:rPr>
+              <w:t>that will be use</w:t>
+            </w:r>
+            <w:r>
+              <w:rPr>
+                <w:rFonts w:asciiTheme="majorHAnsi" w:hAnsiTheme="majorHAnsi" w:cstheme="majorHAnsi"/>
+                <w:lang w:val="en-US"/>
+              </w:rPr>
+              <w:t>d</w:t>
+            </w:r>
+            <w:r>
+              <w:rPr>
+                <w:rFonts w:asciiTheme="majorHAnsi" w:hAnsiTheme="majorHAnsi" w:cstheme="majorHAnsi"/>
+                <w:lang w:val="en-US"/>
+              </w:rPr>
+              <w:t xml:space="preserve"> for coding and modifying the system's programming codes.</w:t>
             </w:r>
           </w:p>
         </w:tc>
@@ -8418,7 +8955,35 @@
                 <w:rFonts w:asciiTheme="majorHAnsi" w:hAnsiTheme="majorHAnsi" w:cstheme="majorHAnsi"/>
                 <w:lang w:val="en-US"/>
               </w:rPr>
-              <w:t>The code that is used to organize and display a web page's content</w:t>
+              <w:t xml:space="preserve">The code </w:t>
+            </w:r>
+            <w:r>
+              <w:rPr>
+                <w:rFonts w:asciiTheme="majorHAnsi" w:hAnsiTheme="majorHAnsi" w:cstheme="majorHAnsi"/>
+                <w:lang w:val="en-US"/>
+              </w:rPr>
+              <w:t>that will be use</w:t>
+            </w:r>
+            <w:r>
+              <w:rPr>
+                <w:rFonts w:asciiTheme="majorHAnsi" w:hAnsiTheme="majorHAnsi" w:cstheme="majorHAnsi"/>
+                <w:lang w:val="en-US"/>
+              </w:rPr>
+              <w:t>d</w:t>
+            </w:r>
+            <w:r>
+              <w:rPr>
+                <w:rFonts w:asciiTheme="majorHAnsi" w:hAnsiTheme="majorHAnsi" w:cstheme="majorHAnsi"/>
+                <w:lang w:val="en-US"/>
+              </w:rPr>
+              <w:t xml:space="preserve"> </w:t>
+            </w:r>
+            <w:r>
+              <w:rPr>
+                <w:rFonts w:asciiTheme="majorHAnsi" w:hAnsiTheme="majorHAnsi" w:cstheme="majorHAnsi"/>
+                <w:lang w:val="en-US"/>
+              </w:rPr>
+              <w:t>to organize and display a web page's content</w:t>
             </w:r>
           </w:p>
         </w:tc>
@@ -8484,7 +9049,21 @@
                 <w:rFonts w:asciiTheme="majorHAnsi" w:hAnsiTheme="majorHAnsi" w:cstheme="majorHAnsi"/>
                 <w:lang w:val="en-US"/>
               </w:rPr>
-              <w:t>It is used to design and layout web pages.</w:t>
+              <w:t>It will be use</w:t>
+            </w:r>
+            <w:r>
+              <w:rPr>
+                <w:rFonts w:asciiTheme="majorHAnsi" w:hAnsiTheme="majorHAnsi" w:cstheme="majorHAnsi"/>
+                <w:lang w:val="en-US"/>
+              </w:rPr>
+              <w:t>d</w:t>
+            </w:r>
+            <w:r>
+              <w:rPr>
+                <w:rFonts w:asciiTheme="majorHAnsi" w:hAnsiTheme="majorHAnsi" w:cstheme="majorHAnsi"/>
+                <w:lang w:val="en-US"/>
+              </w:rPr>
+              <w:t xml:space="preserve"> to design and layout web pages.</w:t>
             </w:r>
           </w:p>
         </w:tc>
@@ -8550,7 +9129,35 @@
                 <w:rFonts w:asciiTheme="majorHAnsi" w:hAnsiTheme="majorHAnsi" w:cstheme="majorHAnsi"/>
                 <w:lang w:val="en-US"/>
               </w:rPr>
-              <w:t>It is used to construct highly responsive interfaces, in order to enhance the user experience and provide dynamic functionality</w:t>
+              <w:t>W</w:t>
+            </w:r>
+            <w:r>
+              <w:rPr>
+                <w:rFonts w:asciiTheme="majorHAnsi" w:hAnsiTheme="majorHAnsi" w:cstheme="majorHAnsi"/>
+                <w:lang w:val="en-US"/>
+              </w:rPr>
+              <w:t>ill be use</w:t>
+            </w:r>
+            <w:r>
+              <w:rPr>
+                <w:rFonts w:asciiTheme="majorHAnsi" w:hAnsiTheme="majorHAnsi" w:cstheme="majorHAnsi"/>
+                <w:lang w:val="en-US"/>
+              </w:rPr>
+              <w:t>d</w:t>
+            </w:r>
+            <w:r>
+              <w:rPr>
+                <w:rFonts w:asciiTheme="majorHAnsi" w:hAnsiTheme="majorHAnsi" w:cstheme="majorHAnsi"/>
+                <w:lang w:val="en-US"/>
+              </w:rPr>
+              <w:t xml:space="preserve"> </w:t>
+            </w:r>
+            <w:r>
+              <w:rPr>
+                <w:rFonts w:asciiTheme="majorHAnsi" w:hAnsiTheme="majorHAnsi" w:cstheme="majorHAnsi"/>
+                <w:lang w:val="en-US"/>
+              </w:rPr>
+              <w:t>to construct highly responsive interfaces, in order to enhance the user experience and provide dynamic functionality</w:t>
             </w:r>
           </w:p>
         </w:tc>
@@ -8616,7 +9223,21 @@
                 <w:rFonts w:asciiTheme="majorHAnsi" w:hAnsiTheme="majorHAnsi" w:cstheme="majorHAnsi"/>
                 <w:lang w:val="en-US"/>
               </w:rPr>
-              <w:t>A programming language that will be used for the system back-end.</w:t>
+              <w:t>A programming language that will be use</w:t>
+            </w:r>
+            <w:r>
+              <w:rPr>
+                <w:rFonts w:asciiTheme="majorHAnsi" w:hAnsiTheme="majorHAnsi" w:cstheme="majorHAnsi"/>
+                <w:lang w:val="en-US"/>
+              </w:rPr>
+              <w:t>d</w:t>
+            </w:r>
+            <w:r>
+              <w:rPr>
+                <w:rFonts w:asciiTheme="majorHAnsi" w:hAnsiTheme="majorHAnsi" w:cstheme="majorHAnsi"/>
+                <w:lang w:val="en-US"/>
+              </w:rPr>
+              <w:t xml:space="preserve"> for the system back-end.</w:t>
             </w:r>
           </w:p>
         </w:tc>
@@ -8716,6 +9337,7 @@
                 <w:szCs w:val="24"/>
                 <w:lang w:val="en-US"/>
               </w:rPr>
+              <w:lastRenderedPageBreak/>
               <w:tab/>
             </w:r>
             <w:r>
@@ -8748,15 +9370,7 @@
                 <w:rFonts w:asciiTheme="majorHAnsi" w:hAnsiTheme="majorHAnsi" w:cstheme="majorHAnsi"/>
                 <w:lang w:val="en-US"/>
               </w:rPr>
-              <w:t xml:space="preserve">To store and retrieve information from the </w:t>
-            </w:r>
-            <w:r>
-              <w:rPr>
-                <w:rFonts w:asciiTheme="majorHAnsi" w:hAnsiTheme="majorHAnsi" w:cstheme="majorHAnsi"/>
-                <w:lang w:val="en-US"/>
-              </w:rPr>
-              <w:lastRenderedPageBreak/>
-              <w:t>database</w:t>
+              <w:t>To store and retrieve information from the database</w:t>
             </w:r>
           </w:p>
         </w:tc>
@@ -8790,7 +9404,6 @@
                 <w:szCs w:val="24"/>
                 <w:lang w:val="en-US"/>
               </w:rPr>
-              <w:lastRenderedPageBreak/>
               <w:tab/>
             </w:r>
             <w:r>
@@ -8826,7 +9439,42 @@
                 <w:rFonts w:asciiTheme="majorHAnsi" w:hAnsiTheme="majorHAnsi" w:cstheme="majorHAnsi"/>
                 <w:lang w:val="en-US"/>
               </w:rPr>
-              <w:t>Is a local host or server that is used to test the website on computers and laptops before it is deployed to the main server.</w:t>
+              <w:t xml:space="preserve">Is a local host or server </w:t>
+            </w:r>
+            <w:r>
+              <w:rPr>
+                <w:rFonts w:asciiTheme="majorHAnsi" w:hAnsiTheme="majorHAnsi" w:cstheme="majorHAnsi"/>
+                <w:lang w:val="en-US"/>
+              </w:rPr>
+              <w:t>that</w:t>
+            </w:r>
+            <w:r>
+              <w:rPr>
+                <w:rFonts w:asciiTheme="majorHAnsi" w:hAnsiTheme="majorHAnsi" w:cstheme="majorHAnsi"/>
+                <w:lang w:val="en-US"/>
+              </w:rPr>
+              <w:t xml:space="preserve"> will be use</w:t>
+            </w:r>
+            <w:r>
+              <w:rPr>
+                <w:rFonts w:asciiTheme="majorHAnsi" w:hAnsiTheme="majorHAnsi" w:cstheme="majorHAnsi"/>
+                <w:lang w:val="en-US"/>
+              </w:rPr>
+              <w:t>d</w:t>
+            </w:r>
+            <w:r>
+              <w:rPr>
+                <w:rFonts w:asciiTheme="majorHAnsi" w:hAnsiTheme="majorHAnsi" w:cstheme="majorHAnsi"/>
+                <w:lang w:val="en-US"/>
+              </w:rPr>
+              <w:t xml:space="preserve"> </w:t>
+            </w:r>
+            <w:r>
+              <w:rPr>
+                <w:rFonts w:asciiTheme="majorHAnsi" w:hAnsiTheme="majorHAnsi" w:cstheme="majorHAnsi"/>
+                <w:lang w:val="en-US"/>
+              </w:rPr>
+              <w:t>to test the website on computers and laptops before it is deployed to the main server.</w:t>
             </w:r>
             <w:r>
               <w:rPr>
@@ -9118,7 +9766,21 @@
                 <w:rFonts w:asciiTheme="majorHAnsi" w:hAnsiTheme="majorHAnsi" w:cstheme="majorHAnsi"/>
                 <w:lang w:val="en-US"/>
               </w:rPr>
-              <w:t>Will be used to test APIs</w:t>
+              <w:t>Will be use</w:t>
+            </w:r>
+            <w:r>
+              <w:rPr>
+                <w:rFonts w:asciiTheme="majorHAnsi" w:hAnsiTheme="majorHAnsi" w:cstheme="majorHAnsi"/>
+                <w:lang w:val="en-US"/>
+              </w:rPr>
+              <w:t>d</w:t>
+            </w:r>
+            <w:r>
+              <w:rPr>
+                <w:rFonts w:asciiTheme="majorHAnsi" w:hAnsiTheme="majorHAnsi" w:cstheme="majorHAnsi"/>
+                <w:lang w:val="en-US"/>
+              </w:rPr>
+              <w:t xml:space="preserve"> to test APIs</w:t>
             </w:r>
           </w:p>
         </w:tc>
@@ -9317,16 +9979,52 @@
           <w:szCs w:val="24"/>
           <w:lang w:val="en-US"/>
         </w:rPr>
-        <w:t xml:space="preserve">Visual Studio Code will be used to create and debug the web-based application. </w:t>
-      </w:r>
-      <w:r>
-        <w:rPr>
-          <w:rFonts w:asciiTheme="majorHAnsi" w:hAnsiTheme="majorHAnsi" w:cstheme="majorHAnsi"/>
-          <w:sz w:val="24"/>
-          <w:szCs w:val="24"/>
-          <w:lang w:val="en-US"/>
-        </w:rPr>
-        <w:t>The front-end stacks will be HTML, CSS, and JavaScript. PHP is used for the backend.</w:t>
+        <w:t>Visual Studio Code will be use</w:t>
+      </w:r>
+      <w:r>
+        <w:rPr>
+          <w:rFonts w:asciiTheme="majorHAnsi" w:hAnsiTheme="majorHAnsi" w:cstheme="majorHAnsi"/>
+          <w:sz w:val="24"/>
+          <w:szCs w:val="24"/>
+          <w:lang w:val="en-US"/>
+        </w:rPr>
+        <w:t>d</w:t>
+      </w:r>
+      <w:r>
+        <w:rPr>
+          <w:rFonts w:asciiTheme="majorHAnsi" w:hAnsiTheme="majorHAnsi" w:cstheme="majorHAnsi"/>
+          <w:sz w:val="24"/>
+          <w:szCs w:val="24"/>
+          <w:lang w:val="en-US"/>
+        </w:rPr>
+        <w:t xml:space="preserve"> to create and debug the web-based application. </w:t>
+      </w:r>
+      <w:r>
+        <w:rPr>
+          <w:rFonts w:asciiTheme="majorHAnsi" w:hAnsiTheme="majorHAnsi" w:cstheme="majorHAnsi"/>
+          <w:sz w:val="24"/>
+          <w:szCs w:val="24"/>
+          <w:lang w:val="en-US"/>
+        </w:rPr>
+        <w:t xml:space="preserve">The front-end stacks will be HTML, CSS, and JavaScript. PHP </w:t>
+      </w:r>
+      <w:r>
+        <w:rPr>
+          <w:rFonts w:asciiTheme="majorHAnsi" w:hAnsiTheme="majorHAnsi" w:cstheme="majorHAnsi"/>
+          <w:sz w:val="24"/>
+          <w:szCs w:val="24"/>
+          <w:lang w:val="en-US"/>
+        </w:rPr>
+        <w:t>will be utilized</w:t>
+      </w:r>
+      <w:r>
+        <w:rPr>
+          <w:rFonts w:asciiTheme="majorHAnsi" w:hAnsiTheme="majorHAnsi" w:cstheme="majorHAnsi"/>
+          <w:sz w:val="24"/>
+          <w:szCs w:val="24"/>
+          <w:lang w:val="en-US"/>
+        </w:rPr>
+        <w:t xml:space="preserve"> for the backend.</w:t>
       </w:r>
       <w:r>
         <w:rPr>
@@ -9394,6 +10092,7 @@
           <w:szCs w:val="20"/>
           <w:lang w:val="en-US"/>
         </w:rPr>
+        <w:lastRenderedPageBreak/>
         <w:t>Table 3. Software Requirements</w:t>
       </w:r>
     </w:p>
@@ -9434,7 +10133,6 @@
                 <w:szCs w:val="24"/>
                 <w:lang w:val="en-US"/>
               </w:rPr>
-              <w:lastRenderedPageBreak/>
               <w:t>HARDWARE</w:t>
             </w:r>
           </w:p>
@@ -9966,6 +10664,7 @@
                 <w:rFonts w:asciiTheme="majorHAnsi" w:hAnsiTheme="majorHAnsi" w:cstheme="majorHAnsi"/>
                 <w:lang w:val="en-US"/>
               </w:rPr>
+              <w:lastRenderedPageBreak/>
               <w:t>Int Technology: Dye Ink</w:t>
             </w:r>
           </w:p>
@@ -10009,16 +10708,16 @@
           <w:szCs w:val="24"/>
           <w:lang w:val="en-US"/>
         </w:rPr>
-        <w:t xml:space="preserve">Web-based </w:t>
-      </w:r>
-      <w:r>
-        <w:rPr>
-          <w:rFonts w:asciiTheme="majorHAnsi" w:hAnsiTheme="majorHAnsi" w:cstheme="majorHAnsi"/>
-          <w:sz w:val="24"/>
-          <w:szCs w:val="24"/>
-          <w:lang w:val="en-US"/>
-        </w:rPr>
-        <w:t>Clearance System with Violation Management system</w:t>
+        <w:t>Real-time Web-based Clearance System with Violation Management</w:t>
+      </w:r>
+      <w:r>
+        <w:rPr>
+          <w:rFonts w:asciiTheme="majorHAnsi" w:hAnsiTheme="majorHAnsi" w:cstheme="majorHAnsi"/>
+          <w:sz w:val="24"/>
+          <w:szCs w:val="24"/>
+          <w:lang w:val="en-US"/>
+        </w:rPr>
+        <w:t xml:space="preserve"> using QR Code in CHCCI for BSCS4A</w:t>
       </w:r>
       <w:r>
         <w:rPr>
@@ -10395,7 +11094,61 @@
           <w:sz w:val="24"/>
           <w:lang w:val="en-US"/>
         </w:rPr>
-        <w:t>[4] Krombholz KFrühwirt PKieseberg P et al., “QR code security: A survey of attacks and challenges for usable security”, 2018</w:t>
+        <w:t xml:space="preserve">[4] </w:t>
+      </w:r>
+      <w:proofErr w:type="spellStart"/>
+      <w:r>
+        <w:rPr>
+          <w:rFonts w:asciiTheme="majorHAnsi" w:hAnsiTheme="majorHAnsi" w:cstheme="majorHAnsi"/>
+          <w:sz w:val="24"/>
+          <w:lang w:val="en-US"/>
+        </w:rPr>
+        <w:t>Krombholz</w:t>
+      </w:r>
+      <w:proofErr w:type="spellEnd"/>
+      <w:r>
+        <w:rPr>
+          <w:rFonts w:asciiTheme="majorHAnsi" w:hAnsiTheme="majorHAnsi" w:cstheme="majorHAnsi"/>
+          <w:sz w:val="24"/>
+          <w:lang w:val="en-US"/>
+        </w:rPr>
+        <w:t xml:space="preserve"> </w:t>
+      </w:r>
+      <w:proofErr w:type="spellStart"/>
+      <w:r>
+        <w:rPr>
+          <w:rFonts w:asciiTheme="majorHAnsi" w:hAnsiTheme="majorHAnsi" w:cstheme="majorHAnsi"/>
+          <w:sz w:val="24"/>
+          <w:lang w:val="en-US"/>
+        </w:rPr>
+        <w:t>KFrühwirt</w:t>
+      </w:r>
+      <w:proofErr w:type="spellEnd"/>
+      <w:r>
+        <w:rPr>
+          <w:rFonts w:asciiTheme="majorHAnsi" w:hAnsiTheme="majorHAnsi" w:cstheme="majorHAnsi"/>
+          <w:sz w:val="24"/>
+          <w:lang w:val="en-US"/>
+        </w:rPr>
+        <w:t xml:space="preserve"> </w:t>
+      </w:r>
+      <w:proofErr w:type="spellStart"/>
+      <w:r>
+        <w:rPr>
+          <w:rFonts w:asciiTheme="majorHAnsi" w:hAnsiTheme="majorHAnsi" w:cstheme="majorHAnsi"/>
+          <w:sz w:val="24"/>
+          <w:lang w:val="en-US"/>
+        </w:rPr>
+        <w:t>PKieseberg</w:t>
+      </w:r>
+      <w:proofErr w:type="spellEnd"/>
+      <w:r>
+        <w:rPr>
+          <w:rFonts w:asciiTheme="majorHAnsi" w:hAnsiTheme="majorHAnsi" w:cstheme="majorHAnsi"/>
+          <w:sz w:val="24"/>
+          <w:lang w:val="en-US"/>
+        </w:rPr>
+        <w:t xml:space="preserve"> P et al., “QR code security: A survey of attacks and challenges for usable security”, 2018</w:t>
       </w:r>
     </w:p>
     <w:p>
@@ -10414,7 +11167,100 @@
           <w:sz w:val="24"/>
           <w:lang w:val="en-US"/>
         </w:rPr>
-        <w:t>[5] Nwachukwu P., “Excellent School Records Behaviour for Effective Management of Educational Systems” 2020.</w:t>
+        <w:t>[5]</w:t>
+      </w:r>
+      <w:r>
+        <w:rPr>
+          <w:rFonts w:asciiTheme="majorHAnsi" w:hAnsiTheme="majorHAnsi" w:cstheme="majorHAnsi"/>
+          <w:sz w:val="24"/>
+          <w:lang w:val="en-US"/>
+        </w:rPr>
+        <w:t xml:space="preserve"> </w:t>
+      </w:r>
+      <w:proofErr w:type="spellStart"/>
+      <w:r>
+        <w:rPr>
+          <w:rFonts w:asciiTheme="majorHAnsi" w:hAnsiTheme="majorHAnsi" w:cstheme="majorHAnsi"/>
+          <w:sz w:val="24"/>
+          <w:lang w:val="en-US"/>
+        </w:rPr>
+        <w:t>Isra</w:t>
+      </w:r>
+      <w:proofErr w:type="spellEnd"/>
+      <w:r>
+        <w:rPr>
+          <w:rFonts w:asciiTheme="majorHAnsi" w:hAnsiTheme="majorHAnsi" w:cstheme="majorHAnsi"/>
+          <w:sz w:val="24"/>
+          <w:lang w:val="en-US"/>
+        </w:rPr>
+        <w:t xml:space="preserve"> J., </w:t>
+      </w:r>
+      <w:r>
+        <w:rPr>
+          <w:rFonts w:asciiTheme="majorHAnsi" w:hAnsiTheme="majorHAnsi" w:cstheme="majorHAnsi"/>
+          <w:sz w:val="24"/>
+          <w:lang w:val="en-US"/>
+        </w:rPr>
+        <w:t>Nov 20, 2022. [Online]</w:t>
+      </w:r>
+      <w:r>
+        <w:rPr>
+          <w:rFonts w:asciiTheme="majorHAnsi" w:hAnsiTheme="majorHAnsi" w:cstheme="majorHAnsi"/>
+          <w:sz w:val="24"/>
+          <w:lang w:val="en-US"/>
+        </w:rPr>
+        <w:t xml:space="preserve"> “Clearance </w:t>
+      </w:r>
+      <w:r>
+        <w:rPr>
+          <w:rFonts w:asciiTheme="majorHAnsi" w:hAnsiTheme="majorHAnsi" w:cstheme="majorHAnsi"/>
+          <w:sz w:val="24"/>
+          <w:lang w:val="en-US"/>
+        </w:rPr>
+        <w:t>P</w:t>
+      </w:r>
+      <w:r>
+        <w:rPr>
+          <w:rFonts w:asciiTheme="majorHAnsi" w:hAnsiTheme="majorHAnsi" w:cstheme="majorHAnsi"/>
+          <w:sz w:val="24"/>
+          <w:lang w:val="en-US"/>
+        </w:rPr>
+        <w:t>rocedure”</w:t>
+      </w:r>
+      <w:r>
+        <w:rPr>
+          <w:rFonts w:asciiTheme="majorHAnsi" w:hAnsiTheme="majorHAnsi" w:cstheme="majorHAnsi"/>
+          <w:sz w:val="24"/>
+          <w:lang w:val="en-US"/>
+        </w:rPr>
+        <w:t>.</w:t>
+      </w:r>
+      <w:r>
+        <w:rPr>
+          <w:rFonts w:asciiTheme="majorHAnsi" w:hAnsiTheme="majorHAnsi" w:cstheme="majorHAnsi"/>
+          <w:sz w:val="24"/>
+          <w:lang w:val="en-US"/>
+        </w:rPr>
+        <w:t xml:space="preserve"> KOC University.</w:t>
+      </w:r>
+      <w:r>
+        <w:rPr>
+          <w:rFonts w:asciiTheme="majorHAnsi" w:hAnsiTheme="majorHAnsi" w:cstheme="majorHAnsi"/>
+          <w:sz w:val="24"/>
+          <w:lang w:val="en-US"/>
+        </w:rPr>
+        <w:t xml:space="preserve"> Available:</w:t>
+      </w:r>
+      <w:r>
+        <w:t xml:space="preserve"> </w:t>
+      </w:r>
+      <w:r>
+        <w:rPr>
+          <w:rFonts w:asciiTheme="majorHAnsi" w:hAnsiTheme="majorHAnsi" w:cstheme="majorHAnsi"/>
+          <w:sz w:val="24"/>
+          <w:lang w:val="en-US"/>
+        </w:rPr>
+        <w:t>https://registrar.ku.edu.tr/en/sss/what-is-clearance-procedure-why-and-how-to-do-it/?fbclid=IwAR15R4e4oJj-UaByCJrq5vRSEjWJJZk2ePaF-DHLO17xI0Hhyk-F37uKyBI</w:t>
       </w:r>
     </w:p>
     <w:p>
@@ -10433,7 +11279,41 @@
           <w:sz w:val="24"/>
           <w:lang w:val="en-US"/>
         </w:rPr>
-        <w:t>[6] Cadiz III, L., Bondoc, C. N., &amp; Estroga, J. (2017). Moving Towards Global Technological Advancement: Basis for the E-Clearance Program Development. International Journal of Computing Academic Research (IJCAR), 6(6), 171-179.</w:t>
+        <w:t>[</w:t>
+      </w:r>
+      <w:r>
+        <w:rPr>
+          <w:rFonts w:asciiTheme="majorHAnsi" w:hAnsiTheme="majorHAnsi" w:cstheme="majorHAnsi"/>
+          <w:sz w:val="24"/>
+          <w:lang w:val="en-US"/>
+        </w:rPr>
+        <w:t>6</w:t>
+      </w:r>
+      <w:r>
+        <w:rPr>
+          <w:rFonts w:asciiTheme="majorHAnsi" w:hAnsiTheme="majorHAnsi" w:cstheme="majorHAnsi"/>
+          <w:sz w:val="24"/>
+          <w:lang w:val="en-US"/>
+        </w:rPr>
+        <w:t xml:space="preserve">] Nwachukwu P., “Excellent School Records </w:t>
+      </w:r>
+      <w:proofErr w:type="spellStart"/>
+      <w:r>
+        <w:rPr>
+          <w:rFonts w:asciiTheme="majorHAnsi" w:hAnsiTheme="majorHAnsi" w:cstheme="majorHAnsi"/>
+          <w:sz w:val="24"/>
+          <w:lang w:val="en-US"/>
+        </w:rPr>
+        <w:t>Behaviour</w:t>
+      </w:r>
+      <w:proofErr w:type="spellEnd"/>
+      <w:r>
+        <w:rPr>
+          <w:rFonts w:asciiTheme="majorHAnsi" w:hAnsiTheme="majorHAnsi" w:cstheme="majorHAnsi"/>
+          <w:sz w:val="24"/>
+          <w:lang w:val="en-US"/>
+        </w:rPr>
+        <w:t xml:space="preserve"> for Effective Management of Educational Systems” 2020.</w:t>
       </w:r>
     </w:p>
     <w:p>
@@ -10452,15 +11332,41 @@
           <w:sz w:val="24"/>
           <w:lang w:val="en-US"/>
         </w:rPr>
-        <w:t xml:space="preserve">[7] </w:t>
-      </w:r>
-      <w:r>
-        <w:rPr>
-          <w:rFonts w:asciiTheme="majorHAnsi" w:hAnsiTheme="majorHAnsi" w:cstheme="majorHAnsi"/>
-          <w:sz w:val="24"/>
-          <w:lang w:val="en-US"/>
-        </w:rPr>
-        <w:t>Daud, G. S., &amp; Maguid, M. A. (2022). Secured Cotabato City State Polytechnic College Web-Based Student Clearance System. Randwick International of Social Science Journal, 3(1), 61-66.</w:t>
+        <w:t>[</w:t>
+      </w:r>
+      <w:r>
+        <w:rPr>
+          <w:rFonts w:asciiTheme="majorHAnsi" w:hAnsiTheme="majorHAnsi" w:cstheme="majorHAnsi"/>
+          <w:sz w:val="24"/>
+          <w:lang w:val="en-US"/>
+        </w:rPr>
+        <w:t>7</w:t>
+      </w:r>
+      <w:r>
+        <w:rPr>
+          <w:rFonts w:asciiTheme="majorHAnsi" w:hAnsiTheme="majorHAnsi" w:cstheme="majorHAnsi"/>
+          <w:sz w:val="24"/>
+          <w:lang w:val="en-US"/>
+        </w:rPr>
+        <w:t xml:space="preserve">] Cadiz III, L., Bondoc, C. N., &amp; </w:t>
+      </w:r>
+      <w:proofErr w:type="spellStart"/>
+      <w:r>
+        <w:rPr>
+          <w:rFonts w:asciiTheme="majorHAnsi" w:hAnsiTheme="majorHAnsi" w:cstheme="majorHAnsi"/>
+          <w:sz w:val="24"/>
+          <w:lang w:val="en-US"/>
+        </w:rPr>
+        <w:t>Estroga</w:t>
+      </w:r>
+      <w:proofErr w:type="spellEnd"/>
+      <w:r>
+        <w:rPr>
+          <w:rFonts w:asciiTheme="majorHAnsi" w:hAnsiTheme="majorHAnsi" w:cstheme="majorHAnsi"/>
+          <w:sz w:val="24"/>
+          <w:lang w:val="en-US"/>
+        </w:rPr>
+        <w:t>, J. (2017). Moving Towards Global Technological Advancement: Basis for the E-Clearance Program Development. International Journal of Computing Academic Research (IJCAR), 6(6), 171-179.</w:t>
       </w:r>
     </w:p>
     <w:p>
@@ -10479,15 +11385,49 @@
           <w:sz w:val="24"/>
           <w:lang w:val="en-US"/>
         </w:rPr>
-        <w:t xml:space="preserve">[8] </w:t>
-      </w:r>
-      <w:r>
-        <w:rPr>
-          <w:rFonts w:asciiTheme="majorHAnsi" w:hAnsiTheme="majorHAnsi" w:cstheme="majorHAnsi"/>
-          <w:sz w:val="24"/>
-          <w:lang w:val="en-US"/>
-        </w:rPr>
-        <w:t>Jonathan, O., Misra, S., Makinde, F., Damasevicius, R., Maskeliunas, R., &amp; Leon, M. (2019, November). Development of Online Clearance System for an Educational Institution. In International Conference on Applied Informatics (pp. 327-339). Springer, Cham.</w:t>
+        <w:t>[</w:t>
+      </w:r>
+      <w:r>
+        <w:rPr>
+          <w:rFonts w:asciiTheme="majorHAnsi" w:hAnsiTheme="majorHAnsi" w:cstheme="majorHAnsi"/>
+          <w:sz w:val="24"/>
+          <w:lang w:val="en-US"/>
+        </w:rPr>
+        <w:t>8</w:t>
+      </w:r>
+      <w:r>
+        <w:rPr>
+          <w:rFonts w:asciiTheme="majorHAnsi" w:hAnsiTheme="majorHAnsi" w:cstheme="majorHAnsi"/>
+          <w:sz w:val="24"/>
+          <w:lang w:val="en-US"/>
+        </w:rPr>
+        <w:t xml:space="preserve">] </w:t>
+      </w:r>
+      <w:r>
+        <w:rPr>
+          <w:rFonts w:asciiTheme="majorHAnsi" w:hAnsiTheme="majorHAnsi" w:cstheme="majorHAnsi"/>
+          <w:sz w:val="24"/>
+          <w:lang w:val="en-US"/>
+        </w:rPr>
+        <w:t xml:space="preserve">Daud, G. S., &amp; </w:t>
+      </w:r>
+      <w:proofErr w:type="spellStart"/>
+      <w:r>
+        <w:rPr>
+          <w:rFonts w:asciiTheme="majorHAnsi" w:hAnsiTheme="majorHAnsi" w:cstheme="majorHAnsi"/>
+          <w:sz w:val="24"/>
+          <w:lang w:val="en-US"/>
+        </w:rPr>
+        <w:t>Maguid</w:t>
+      </w:r>
+      <w:proofErr w:type="spellEnd"/>
+      <w:r>
+        <w:rPr>
+          <w:rFonts w:asciiTheme="majorHAnsi" w:hAnsiTheme="majorHAnsi" w:cstheme="majorHAnsi"/>
+          <w:sz w:val="24"/>
+          <w:lang w:val="en-US"/>
+        </w:rPr>
+        <w:t>, M. A. (2022). Secured Cotabato City State Polytechnic College Web-Based Student Clearance System. Randwick International of Social Science Journal, 3(1), 61-66.</w:t>
       </w:r>
     </w:p>
     <w:p>
@@ -10500,6 +11440,111 @@
           <w:lang w:val="en-US"/>
         </w:rPr>
       </w:pPr>
+      <w:r>
+        <w:rPr>
+          <w:rFonts w:asciiTheme="majorHAnsi" w:hAnsiTheme="majorHAnsi" w:cstheme="majorHAnsi"/>
+          <w:sz w:val="24"/>
+          <w:lang w:val="en-US"/>
+        </w:rPr>
+        <w:lastRenderedPageBreak/>
+        <w:t>[</w:t>
+      </w:r>
+      <w:r>
+        <w:rPr>
+          <w:rFonts w:asciiTheme="majorHAnsi" w:hAnsiTheme="majorHAnsi" w:cstheme="majorHAnsi"/>
+          <w:sz w:val="24"/>
+          <w:lang w:val="en-US"/>
+        </w:rPr>
+        <w:t>9</w:t>
+      </w:r>
+      <w:r>
+        <w:rPr>
+          <w:rFonts w:asciiTheme="majorHAnsi" w:hAnsiTheme="majorHAnsi" w:cstheme="majorHAnsi"/>
+          <w:sz w:val="24"/>
+          <w:lang w:val="en-US"/>
+        </w:rPr>
+        <w:t xml:space="preserve">] </w:t>
+      </w:r>
+      <w:r>
+        <w:rPr>
+          <w:rFonts w:asciiTheme="majorHAnsi" w:hAnsiTheme="majorHAnsi" w:cstheme="majorHAnsi"/>
+          <w:sz w:val="24"/>
+          <w:lang w:val="en-US"/>
+        </w:rPr>
+        <w:t xml:space="preserve">Jonathan, O., </w:t>
+      </w:r>
+      <w:proofErr w:type="spellStart"/>
+      <w:r>
+        <w:rPr>
+          <w:rFonts w:asciiTheme="majorHAnsi" w:hAnsiTheme="majorHAnsi" w:cstheme="majorHAnsi"/>
+          <w:sz w:val="24"/>
+          <w:lang w:val="en-US"/>
+        </w:rPr>
+        <w:t>Misra</w:t>
+      </w:r>
+      <w:proofErr w:type="spellEnd"/>
+      <w:r>
+        <w:rPr>
+          <w:rFonts w:asciiTheme="majorHAnsi" w:hAnsiTheme="majorHAnsi" w:cstheme="majorHAnsi"/>
+          <w:sz w:val="24"/>
+          <w:lang w:val="en-US"/>
+        </w:rPr>
+        <w:t xml:space="preserve">, S., </w:t>
+      </w:r>
+      <w:proofErr w:type="spellStart"/>
+      <w:r>
+        <w:rPr>
+          <w:rFonts w:asciiTheme="majorHAnsi" w:hAnsiTheme="majorHAnsi" w:cstheme="majorHAnsi"/>
+          <w:sz w:val="24"/>
+          <w:lang w:val="en-US"/>
+        </w:rPr>
+        <w:t>Makinde</w:t>
+      </w:r>
+      <w:proofErr w:type="spellEnd"/>
+      <w:r>
+        <w:rPr>
+          <w:rFonts w:asciiTheme="majorHAnsi" w:hAnsiTheme="majorHAnsi" w:cstheme="majorHAnsi"/>
+          <w:sz w:val="24"/>
+          <w:lang w:val="en-US"/>
+        </w:rPr>
+        <w:t xml:space="preserve">, F., </w:t>
+      </w:r>
+      <w:proofErr w:type="spellStart"/>
+      <w:r>
+        <w:rPr>
+          <w:rFonts w:asciiTheme="majorHAnsi" w:hAnsiTheme="majorHAnsi" w:cstheme="majorHAnsi"/>
+          <w:sz w:val="24"/>
+          <w:lang w:val="en-US"/>
+        </w:rPr>
+        <w:t>Damasevicius</w:t>
+      </w:r>
+      <w:proofErr w:type="spellEnd"/>
+      <w:r>
+        <w:rPr>
+          <w:rFonts w:asciiTheme="majorHAnsi" w:hAnsiTheme="majorHAnsi" w:cstheme="majorHAnsi"/>
+          <w:sz w:val="24"/>
+          <w:lang w:val="en-US"/>
+        </w:rPr>
+        <w:t xml:space="preserve">, R., </w:t>
+      </w:r>
+      <w:proofErr w:type="spellStart"/>
+      <w:r>
+        <w:rPr>
+          <w:rFonts w:asciiTheme="majorHAnsi" w:hAnsiTheme="majorHAnsi" w:cstheme="majorHAnsi"/>
+          <w:sz w:val="24"/>
+          <w:lang w:val="en-US"/>
+        </w:rPr>
+        <w:t>Maskeliunas</w:t>
+      </w:r>
+      <w:proofErr w:type="spellEnd"/>
+      <w:r>
+        <w:rPr>
+          <w:rFonts w:asciiTheme="majorHAnsi" w:hAnsiTheme="majorHAnsi" w:cstheme="majorHAnsi"/>
+          <w:sz w:val="24"/>
+          <w:lang w:val="en-US"/>
+        </w:rPr>
+        <w:t>, R., &amp; Leon, M. (2019, November). Development of Online Clearance System for an Educational Institution. In International Conference on Applied Informatics (pp. 327-339). Springer, Cham.</w:t>
+      </w:r>
     </w:p>
     <w:p>
       <w:pPr>
@@ -10511,22 +11556,6 @@
           <w:lang w:val="en-US"/>
         </w:rPr>
       </w:pPr>
-      <w:r>
-        <w:rPr>
-          <w:rFonts w:asciiTheme="majorHAnsi" w:hAnsiTheme="majorHAnsi" w:cstheme="majorHAnsi"/>
-          <w:sz w:val="24"/>
-          <w:lang w:val="en-US"/>
-        </w:rPr>
-        <w:t xml:space="preserve">[9] </w:t>
-      </w:r>
-      <w:r>
-        <w:rPr>
-          <w:rFonts w:asciiTheme="majorHAnsi" w:hAnsiTheme="majorHAnsi" w:cstheme="majorHAnsi"/>
-          <w:sz w:val="24"/>
-          <w:lang w:val="en-US"/>
-        </w:rPr>
-        <w:t>Rochmawati, N., Anistyasari, Y., Suyatno, D. F., &amp; Kurniawan, I. F. (2018, November). A Responsive Web-Based QR Code for Laboratory Clearance Form. In Journal of Physics: Conference Series (Vol. 1108, No. 1, p. 012048). IOP Publishing.</w:t>
-      </w:r>
     </w:p>
     <w:p>
       <w:pPr>
@@ -10544,15 +11573,77 @@
           <w:sz w:val="24"/>
           <w:lang w:val="en-US"/>
         </w:rPr>
-        <w:t xml:space="preserve">[10] </w:t>
-      </w:r>
-      <w:r>
-        <w:rPr>
-          <w:rFonts w:asciiTheme="majorHAnsi" w:hAnsiTheme="majorHAnsi" w:cstheme="majorHAnsi"/>
-          <w:sz w:val="24"/>
-          <w:lang w:val="en-US"/>
-        </w:rPr>
-        <w:t>Albert, M. B. G. (2019). ONLINE CLEARANCE SYSTEM (Doctoral dissertation, DEPARTMENT OF INFORMATION TECHNOLOGY SCHOOL OF COMPUTING AND INFORMATICS TECHNOLOGY A Report Submitted to the School of Computing and Informatics Technology for the Study Leading to a Project in Partial Fulfillment of the Requirements for the Award of the Degree of Bachelor of Information Technology of Makerere University. Supervisor Mr. Bitwire George Albert Department of Information Technology School of Computing and Informatics Technology, Makerere University).</w:t>
+        <w:t>[</w:t>
+      </w:r>
+      <w:r>
+        <w:rPr>
+          <w:rFonts w:asciiTheme="majorHAnsi" w:hAnsiTheme="majorHAnsi" w:cstheme="majorHAnsi"/>
+          <w:sz w:val="24"/>
+          <w:lang w:val="en-US"/>
+        </w:rPr>
+        <w:t>10</w:t>
+      </w:r>
+      <w:r>
+        <w:rPr>
+          <w:rFonts w:asciiTheme="majorHAnsi" w:hAnsiTheme="majorHAnsi" w:cstheme="majorHAnsi"/>
+          <w:sz w:val="24"/>
+          <w:lang w:val="en-US"/>
+        </w:rPr>
+        <w:t xml:space="preserve">] </w:t>
+      </w:r>
+      <w:proofErr w:type="spellStart"/>
+      <w:r>
+        <w:rPr>
+          <w:rFonts w:asciiTheme="majorHAnsi" w:hAnsiTheme="majorHAnsi" w:cstheme="majorHAnsi"/>
+          <w:sz w:val="24"/>
+          <w:lang w:val="en-US"/>
+        </w:rPr>
+        <w:t>Rochmawati</w:t>
+      </w:r>
+      <w:proofErr w:type="spellEnd"/>
+      <w:r>
+        <w:rPr>
+          <w:rFonts w:asciiTheme="majorHAnsi" w:hAnsiTheme="majorHAnsi" w:cstheme="majorHAnsi"/>
+          <w:sz w:val="24"/>
+          <w:lang w:val="en-US"/>
+        </w:rPr>
+        <w:t xml:space="preserve">, N., </w:t>
+      </w:r>
+      <w:proofErr w:type="spellStart"/>
+      <w:r>
+        <w:rPr>
+          <w:rFonts w:asciiTheme="majorHAnsi" w:hAnsiTheme="majorHAnsi" w:cstheme="majorHAnsi"/>
+          <w:sz w:val="24"/>
+          <w:lang w:val="en-US"/>
+        </w:rPr>
+        <w:t>Anistyasari</w:t>
+      </w:r>
+      <w:proofErr w:type="spellEnd"/>
+      <w:r>
+        <w:rPr>
+          <w:rFonts w:asciiTheme="majorHAnsi" w:hAnsiTheme="majorHAnsi" w:cstheme="majorHAnsi"/>
+          <w:sz w:val="24"/>
+          <w:lang w:val="en-US"/>
+        </w:rPr>
+        <w:t xml:space="preserve">, Y., </w:t>
+      </w:r>
+      <w:proofErr w:type="spellStart"/>
+      <w:r>
+        <w:rPr>
+          <w:rFonts w:asciiTheme="majorHAnsi" w:hAnsiTheme="majorHAnsi" w:cstheme="majorHAnsi"/>
+          <w:sz w:val="24"/>
+          <w:lang w:val="en-US"/>
+        </w:rPr>
+        <w:t>Suyatno</w:t>
+      </w:r>
+      <w:proofErr w:type="spellEnd"/>
+      <w:r>
+        <w:rPr>
+          <w:rFonts w:asciiTheme="majorHAnsi" w:hAnsiTheme="majorHAnsi" w:cstheme="majorHAnsi"/>
+          <w:sz w:val="24"/>
+          <w:lang w:val="en-US"/>
+        </w:rPr>
+        <w:t>, D. F., &amp; Kurniawan, I. F. (2018, November). A Responsive Web-Based QR Code for Laboratory Clearance Form. In Journal of Physics: Conference Series (Vol. 1108, No. 1, p. 012048). IOP Publishing.</w:t>
       </w:r>
     </w:p>
     <w:p>
@@ -10571,23 +11662,49 @@
           <w:sz w:val="24"/>
           <w:lang w:val="en-US"/>
         </w:rPr>
-        <w:t>[11]</w:t>
-      </w:r>
-      <w:r>
-        <w:rPr>
-          <w:rFonts w:asciiTheme="majorHAnsi" w:hAnsiTheme="majorHAnsi" w:cstheme="majorHAnsi"/>
-          <w:sz w:val="24"/>
-          <w:lang w:val="en-US"/>
-        </w:rPr>
-        <w:t xml:space="preserve"> </w:t>
-      </w:r>
-      <w:r>
-        <w:rPr>
-          <w:rFonts w:asciiTheme="majorHAnsi" w:hAnsiTheme="majorHAnsi" w:cstheme="majorHAnsi"/>
-          <w:sz w:val="24"/>
-          <w:lang w:val="en-US"/>
-        </w:rPr>
-        <w:t>Tunde, F. J., AjinajaMichealOlalekan, O., &amp; Victor, J. O. Design and Implementation of a Web-Based Sms-Notification Clearance System: A Case Study of Federal Polytechnic, Ile–Oluji, Ondo State.</w:t>
+        <w:t>[1</w:t>
+      </w:r>
+      <w:r>
+        <w:rPr>
+          <w:rFonts w:asciiTheme="majorHAnsi" w:hAnsiTheme="majorHAnsi" w:cstheme="majorHAnsi"/>
+          <w:sz w:val="24"/>
+          <w:lang w:val="en-US"/>
+        </w:rPr>
+        <w:t>1</w:t>
+      </w:r>
+      <w:r>
+        <w:rPr>
+          <w:rFonts w:asciiTheme="majorHAnsi" w:hAnsiTheme="majorHAnsi" w:cstheme="majorHAnsi"/>
+          <w:sz w:val="24"/>
+          <w:lang w:val="en-US"/>
+        </w:rPr>
+        <w:t xml:space="preserve">] </w:t>
+      </w:r>
+      <w:r>
+        <w:rPr>
+          <w:rFonts w:asciiTheme="majorHAnsi" w:hAnsiTheme="majorHAnsi" w:cstheme="majorHAnsi"/>
+          <w:sz w:val="24"/>
+          <w:lang w:val="en-US"/>
+        </w:rPr>
+        <w:t xml:space="preserve">Albert, M. B. G. (2019). ONLINE CLEARANCE SYSTEM (Doctoral dissertation, DEPARTMENT OF INFORMATION TECHNOLOGY SCHOOL OF COMPUTING AND INFORMATICS TECHNOLOGY A Report Submitted to the School of Computing and Informatics Technology for the Study Leading to a Project in Partial Fulfillment of the Requirements for the Award of the Degree of Bachelor of Information Technology of Makerere University. Supervisor Mr. </w:t>
+      </w:r>
+      <w:proofErr w:type="spellStart"/>
+      <w:r>
+        <w:rPr>
+          <w:rFonts w:asciiTheme="majorHAnsi" w:hAnsiTheme="majorHAnsi" w:cstheme="majorHAnsi"/>
+          <w:sz w:val="24"/>
+          <w:lang w:val="en-US"/>
+        </w:rPr>
+        <w:t>Bitwire</w:t>
+      </w:r>
+      <w:proofErr w:type="spellEnd"/>
+      <w:r>
+        <w:rPr>
+          <w:rFonts w:asciiTheme="majorHAnsi" w:hAnsiTheme="majorHAnsi" w:cstheme="majorHAnsi"/>
+          <w:sz w:val="24"/>
+          <w:lang w:val="en-US"/>
+        </w:rPr>
+        <w:t xml:space="preserve"> George Albert Department of Information Technology School of Computing and Informatics Technology, Makerere University).</w:t>
       </w:r>
     </w:p>
     <w:p>
@@ -10622,15 +11739,77 @@
           <w:sz w:val="24"/>
           <w:lang w:val="en-US"/>
         </w:rPr>
-        <w:t xml:space="preserve">] </w:t>
-      </w:r>
-      <w:r>
-        <w:rPr>
-          <w:rFonts w:asciiTheme="majorHAnsi" w:hAnsiTheme="majorHAnsi" w:cstheme="majorHAnsi"/>
-          <w:sz w:val="24"/>
-          <w:lang w:val="en-US"/>
-        </w:rPr>
-        <w:t>Roberson, A. J. (2019). Predictors of Zero Tolerance Policy Violations Among High School and Middle School Students.</w:t>
+        <w:t>]</w:t>
+      </w:r>
+      <w:r>
+        <w:rPr>
+          <w:rFonts w:asciiTheme="majorHAnsi" w:hAnsiTheme="majorHAnsi" w:cstheme="majorHAnsi"/>
+          <w:sz w:val="24"/>
+          <w:lang w:val="en-US"/>
+        </w:rPr>
+        <w:t xml:space="preserve"> </w:t>
+      </w:r>
+      <w:r>
+        <w:rPr>
+          <w:rFonts w:asciiTheme="majorHAnsi" w:hAnsiTheme="majorHAnsi" w:cstheme="majorHAnsi"/>
+          <w:sz w:val="24"/>
+          <w:lang w:val="en-US"/>
+        </w:rPr>
+        <w:t xml:space="preserve">Tunde, F. J., </w:t>
+      </w:r>
+      <w:proofErr w:type="spellStart"/>
+      <w:r>
+        <w:rPr>
+          <w:rFonts w:asciiTheme="majorHAnsi" w:hAnsiTheme="majorHAnsi" w:cstheme="majorHAnsi"/>
+          <w:sz w:val="24"/>
+          <w:lang w:val="en-US"/>
+        </w:rPr>
+        <w:t>AjinajaMichealOlalekan</w:t>
+      </w:r>
+      <w:proofErr w:type="spellEnd"/>
+      <w:r>
+        <w:rPr>
+          <w:rFonts w:asciiTheme="majorHAnsi" w:hAnsiTheme="majorHAnsi" w:cstheme="majorHAnsi"/>
+          <w:sz w:val="24"/>
+          <w:lang w:val="en-US"/>
+        </w:rPr>
+        <w:t xml:space="preserve">, O., &amp; Victor, J. O. Design and Implementation of a Web-Based </w:t>
+      </w:r>
+      <w:proofErr w:type="spellStart"/>
+      <w:r>
+        <w:rPr>
+          <w:rFonts w:asciiTheme="majorHAnsi" w:hAnsiTheme="majorHAnsi" w:cstheme="majorHAnsi"/>
+          <w:sz w:val="24"/>
+          <w:lang w:val="en-US"/>
+        </w:rPr>
+        <w:t>Sms</w:t>
+      </w:r>
+      <w:proofErr w:type="spellEnd"/>
+      <w:r>
+        <w:rPr>
+          <w:rFonts w:asciiTheme="majorHAnsi" w:hAnsiTheme="majorHAnsi" w:cstheme="majorHAnsi"/>
+          <w:sz w:val="24"/>
+          <w:lang w:val="en-US"/>
+        </w:rPr>
+        <w:t>-Notification Clearance System: A Case Study of Federal Polytechnic, Ile–</w:t>
+      </w:r>
+      <w:proofErr w:type="spellStart"/>
+      <w:r>
+        <w:rPr>
+          <w:rFonts w:asciiTheme="majorHAnsi" w:hAnsiTheme="majorHAnsi" w:cstheme="majorHAnsi"/>
+          <w:sz w:val="24"/>
+          <w:lang w:val="en-US"/>
+        </w:rPr>
+        <w:t>Oluji</w:t>
+      </w:r>
+      <w:proofErr w:type="spellEnd"/>
+      <w:r>
+        <w:rPr>
+          <w:rFonts w:asciiTheme="majorHAnsi" w:hAnsiTheme="majorHAnsi" w:cstheme="majorHAnsi"/>
+          <w:sz w:val="24"/>
+          <w:lang w:val="en-US"/>
+        </w:rPr>
+        <w:t>, Ondo State.</w:t>
       </w:r>
     </w:p>
     <w:p>
@@ -10665,18 +11844,15 @@
           <w:sz w:val="24"/>
           <w:lang w:val="en-US"/>
         </w:rPr>
-        <w:t>]</w:t>
-      </w:r>
-      <w:r>
-        <w:t xml:space="preserve"> </w:t>
-      </w:r>
-      <w:r>
-        <w:rPr>
-          <w:rFonts w:asciiTheme="majorHAnsi" w:hAnsiTheme="majorHAnsi" w:cstheme="majorHAnsi"/>
-          <w:sz w:val="24"/>
-          <w:lang w:val="en-US"/>
-        </w:rPr>
-        <w:t>Hermanto, N., &amp; Baihaqi, W. M. (2018, November). Implementation of QR Code and Imei on Android and Web-Based Student Presence Systems. In 2018 3rd International Conference on Information Technology, Information System and Electrical Engineering (ICITISEE) (pp. 276-280). IEEE.</w:t>
+        <w:t xml:space="preserve">] </w:t>
+      </w:r>
+      <w:r>
+        <w:rPr>
+          <w:rFonts w:asciiTheme="majorHAnsi" w:hAnsiTheme="majorHAnsi" w:cstheme="majorHAnsi"/>
+          <w:sz w:val="24"/>
+          <w:lang w:val="en-US"/>
+        </w:rPr>
+        <w:t>Roberson, A. J. (2019). Predictors of Zero Tolerance Policy Violations Among High School and Middle School Students.</w:t>
       </w:r>
     </w:p>
     <w:p>
@@ -10716,13 +11892,59 @@
       <w:r>
         <w:t xml:space="preserve"> </w:t>
       </w:r>
-      <w:r>
-        <w:rPr>
-          <w:rFonts w:asciiTheme="majorHAnsi" w:hAnsiTheme="majorHAnsi" w:cstheme="majorHAnsi"/>
-          <w:sz w:val="24"/>
-          <w:lang w:val="en-US"/>
-        </w:rPr>
-        <w:t xml:space="preserve">Rimando, M. K. V., &amp; Corpuz, R. R. (2022). A Real Time Tracking System for School Forms Using QR Codes with Watermarking Algorithm. Journal of Artificial </w:t>
+      <w:proofErr w:type="spellStart"/>
+      <w:r>
+        <w:rPr>
+          <w:rFonts w:asciiTheme="majorHAnsi" w:hAnsiTheme="majorHAnsi" w:cstheme="majorHAnsi"/>
+          <w:sz w:val="24"/>
+          <w:lang w:val="en-US"/>
+        </w:rPr>
+        <w:t>Hermanto</w:t>
+      </w:r>
+      <w:proofErr w:type="spellEnd"/>
+      <w:r>
+        <w:rPr>
+          <w:rFonts w:asciiTheme="majorHAnsi" w:hAnsiTheme="majorHAnsi" w:cstheme="majorHAnsi"/>
+          <w:sz w:val="24"/>
+          <w:lang w:val="en-US"/>
+        </w:rPr>
+        <w:t xml:space="preserve">, N., &amp; </w:t>
+      </w:r>
+      <w:proofErr w:type="spellStart"/>
+      <w:r>
+        <w:rPr>
+          <w:rFonts w:asciiTheme="majorHAnsi" w:hAnsiTheme="majorHAnsi" w:cstheme="majorHAnsi"/>
+          <w:sz w:val="24"/>
+          <w:lang w:val="en-US"/>
+        </w:rPr>
+        <w:t>Baihaqi</w:t>
+      </w:r>
+      <w:proofErr w:type="spellEnd"/>
+      <w:r>
+        <w:rPr>
+          <w:rFonts w:asciiTheme="majorHAnsi" w:hAnsiTheme="majorHAnsi" w:cstheme="majorHAnsi"/>
+          <w:sz w:val="24"/>
+          <w:lang w:val="en-US"/>
+        </w:rPr>
+        <w:t xml:space="preserve">, W. M. (2018, November). Implementation of QR Code and </w:t>
+      </w:r>
+      <w:proofErr w:type="spellStart"/>
+      <w:r>
+        <w:rPr>
+          <w:rFonts w:asciiTheme="majorHAnsi" w:hAnsiTheme="majorHAnsi" w:cstheme="majorHAnsi"/>
+          <w:sz w:val="24"/>
+          <w:lang w:val="en-US"/>
+        </w:rPr>
+        <w:t>Imei</w:t>
+      </w:r>
+      <w:proofErr w:type="spellEnd"/>
+      <w:r>
+        <w:rPr>
+          <w:rFonts w:asciiTheme="majorHAnsi" w:hAnsiTheme="majorHAnsi" w:cstheme="majorHAnsi"/>
+          <w:sz w:val="24"/>
+          <w:lang w:val="en-US"/>
+        </w:rPr>
+        <w:t xml:space="preserve"> on Android and Web-Based Student Presence Systems. In 2018 3rd </w:t>
       </w:r>
       <w:r>
         <w:rPr>
@@ -10731,7 +11953,7 @@
           <w:lang w:val="en-US"/>
         </w:rPr>
         <w:lastRenderedPageBreak/>
-        <w:t>Intelligence, Machine Learning and Neural Network (JAIMLNN) ISSN: 2799-1172, 2(03), 24-33.</w:t>
+        <w:t>International Conference on Information Technology, Information System and Electrical Engineering (ICITISEE) (pp. 276-280). IEEE.</w:t>
       </w:r>
     </w:p>
     <w:p>
@@ -10777,7 +11999,25 @@
           <w:sz w:val="24"/>
           <w:lang w:val="en-US"/>
         </w:rPr>
-        <w:t>Del Rosario-Raymundo, M. R. (2017). QR codes as mobile learning tools for labor room nurses at the San Pablo Colleges Medical Center. Interactive Technology and Smart Education.</w:t>
+        <w:t xml:space="preserve">Rimando, M. K. V., &amp; </w:t>
+      </w:r>
+      <w:proofErr w:type="spellStart"/>
+      <w:r>
+        <w:rPr>
+          <w:rFonts w:asciiTheme="majorHAnsi" w:hAnsiTheme="majorHAnsi" w:cstheme="majorHAnsi"/>
+          <w:sz w:val="24"/>
+          <w:lang w:val="en-US"/>
+        </w:rPr>
+        <w:t>Corpuz</w:t>
+      </w:r>
+      <w:proofErr w:type="spellEnd"/>
+      <w:r>
+        <w:rPr>
+          <w:rFonts w:asciiTheme="majorHAnsi" w:hAnsiTheme="majorHAnsi" w:cstheme="majorHAnsi"/>
+          <w:sz w:val="24"/>
+          <w:lang w:val="en-US"/>
+        </w:rPr>
+        <w:t>, R. R. (2022). A Real Time Tracking System for School Forms Using QR Codes with Watermarking Algorithm. Journal of Artificial Intelligence, Machine Learning and Neural Network (JAIMLNN) ISSN: 2799-1172, 2(03), 24-33.</w:t>
       </w:r>
     </w:p>
     <w:p>
@@ -10815,11 +12055,6 @@
         <w:t>]</w:t>
       </w:r>
       <w:r>
-        <w:rPr>
-          <w:rFonts w:asciiTheme="majorHAnsi" w:hAnsiTheme="majorHAnsi" w:cstheme="majorHAnsi"/>
-          <w:sz w:val="24"/>
-          <w:lang w:val="en-US"/>
-        </w:rPr>
         <w:t xml:space="preserve"> </w:t>
       </w:r>
       <w:r>
@@ -10828,7 +12063,7 @@
           <w:sz w:val="24"/>
           <w:lang w:val="en-US"/>
         </w:rPr>
-        <w:t>Olipas, C. N. P. (2020). The Design and Development of Student Information and Violation Management System (SIVMS) for a Higher Educational Institution. Online Submission, 6(8), 72-80.</w:t>
+        <w:t>Del Rosario-Raymundo, M. R. (2017). QR codes as mobile learning tools for labor room nurses at the San Pablo Colleges Medical Center. Interactive Technology and Smart Education.</w:t>
       </w:r>
     </w:p>
     <w:p>
@@ -10873,13 +12108,23 @@
         </w:rPr>
         <w:t xml:space="preserve"> </w:t>
       </w:r>
-      <w:r>
-        <w:rPr>
-          <w:rFonts w:asciiTheme="majorHAnsi" w:hAnsiTheme="majorHAnsi" w:cstheme="majorHAnsi"/>
-          <w:sz w:val="24"/>
-          <w:lang w:val="en-US"/>
-        </w:rPr>
-        <w:t>Karakus, S., &amp; Seyihoglu, A. (2022). Student and Teacher Views on a Sample Social Studies Activity with QR Code Application. Journal of Inquiry Based Activities, 12(1), 70-89.</w:t>
+      <w:proofErr w:type="spellStart"/>
+      <w:r>
+        <w:rPr>
+          <w:rFonts w:asciiTheme="majorHAnsi" w:hAnsiTheme="majorHAnsi" w:cstheme="majorHAnsi"/>
+          <w:sz w:val="24"/>
+          <w:lang w:val="en-US"/>
+        </w:rPr>
+        <w:t>Olipas</w:t>
+      </w:r>
+      <w:proofErr w:type="spellEnd"/>
+      <w:r>
+        <w:rPr>
+          <w:rFonts w:asciiTheme="majorHAnsi" w:hAnsiTheme="majorHAnsi" w:cstheme="majorHAnsi"/>
+          <w:sz w:val="24"/>
+          <w:lang w:val="en-US"/>
+        </w:rPr>
+        <w:t>, C. N. P. (2020). The Design and Development of Student Information and Violation Management System (SIVMS) for a Higher Educational Institution. Online Submission, 6(8), 72-80.</w:t>
       </w:r>
     </w:p>
     <w:p>
@@ -10924,13 +12169,41 @@
         </w:rPr>
         <w:t xml:space="preserve"> </w:t>
       </w:r>
-      <w:r>
-        <w:rPr>
-          <w:rFonts w:asciiTheme="majorHAnsi" w:hAnsiTheme="majorHAnsi" w:cstheme="majorHAnsi"/>
-          <w:sz w:val="24"/>
-          <w:lang w:val="en-US"/>
-        </w:rPr>
-        <w:t>Sobejana, N., &amp; Susada, R. (2021). Android-Based Classroom Monitoring System for Teacher Using QR Code Technology. Available at SSRN 3779314.</w:t>
+      <w:proofErr w:type="spellStart"/>
+      <w:r>
+        <w:rPr>
+          <w:rFonts w:asciiTheme="majorHAnsi" w:hAnsiTheme="majorHAnsi" w:cstheme="majorHAnsi"/>
+          <w:sz w:val="24"/>
+          <w:lang w:val="en-US"/>
+        </w:rPr>
+        <w:t>Karakus</w:t>
+      </w:r>
+      <w:proofErr w:type="spellEnd"/>
+      <w:r>
+        <w:rPr>
+          <w:rFonts w:asciiTheme="majorHAnsi" w:hAnsiTheme="majorHAnsi" w:cstheme="majorHAnsi"/>
+          <w:sz w:val="24"/>
+          <w:lang w:val="en-US"/>
+        </w:rPr>
+        <w:t xml:space="preserve">, S., &amp; </w:t>
+      </w:r>
+      <w:proofErr w:type="spellStart"/>
+      <w:r>
+        <w:rPr>
+          <w:rFonts w:asciiTheme="majorHAnsi" w:hAnsiTheme="majorHAnsi" w:cstheme="majorHAnsi"/>
+          <w:sz w:val="24"/>
+          <w:lang w:val="en-US"/>
+        </w:rPr>
+        <w:t>Seyihoglu</w:t>
+      </w:r>
+      <w:proofErr w:type="spellEnd"/>
+      <w:r>
+        <w:rPr>
+          <w:rFonts w:asciiTheme="majorHAnsi" w:hAnsiTheme="majorHAnsi" w:cstheme="majorHAnsi"/>
+          <w:sz w:val="24"/>
+          <w:lang w:val="en-US"/>
+        </w:rPr>
+        <w:t>, A. (2022). Student and Teacher Views on a Sample Social Studies Activity with QR Code Application. Journal of Inquiry Based Activities, 12(1), 70-89.</w:t>
       </w:r>
     </w:p>
     <w:p>
@@ -10975,13 +12248,41 @@
         </w:rPr>
         <w:t xml:space="preserve"> </w:t>
       </w:r>
-      <w:r>
-        <w:rPr>
-          <w:rFonts w:asciiTheme="majorHAnsi" w:hAnsiTheme="majorHAnsi" w:cstheme="majorHAnsi"/>
-          <w:sz w:val="24"/>
-          <w:lang w:val="en-US"/>
-        </w:rPr>
-        <w:t>Octavia, T., Handojo, A., KUSUMA, W. T., YUNANTO, T. C., &amp; THIOSDOR, R. L. (2019). Museum Interactive Edutainment Using Mobile Phone and QR Code (Doctoral dissertation, Petra Christian University).</w:t>
+      <w:proofErr w:type="spellStart"/>
+      <w:r>
+        <w:rPr>
+          <w:rFonts w:asciiTheme="majorHAnsi" w:hAnsiTheme="majorHAnsi" w:cstheme="majorHAnsi"/>
+          <w:sz w:val="24"/>
+          <w:lang w:val="en-US"/>
+        </w:rPr>
+        <w:t>Sobejana</w:t>
+      </w:r>
+      <w:proofErr w:type="spellEnd"/>
+      <w:r>
+        <w:rPr>
+          <w:rFonts w:asciiTheme="majorHAnsi" w:hAnsiTheme="majorHAnsi" w:cstheme="majorHAnsi"/>
+          <w:sz w:val="24"/>
+          <w:lang w:val="en-US"/>
+        </w:rPr>
+        <w:t xml:space="preserve">, N., &amp; </w:t>
+      </w:r>
+      <w:proofErr w:type="spellStart"/>
+      <w:r>
+        <w:rPr>
+          <w:rFonts w:asciiTheme="majorHAnsi" w:hAnsiTheme="majorHAnsi" w:cstheme="majorHAnsi"/>
+          <w:sz w:val="24"/>
+          <w:lang w:val="en-US"/>
+        </w:rPr>
+        <w:t>Susada</w:t>
+      </w:r>
+      <w:proofErr w:type="spellEnd"/>
+      <w:r>
+        <w:rPr>
+          <w:rFonts w:asciiTheme="majorHAnsi" w:hAnsiTheme="majorHAnsi" w:cstheme="majorHAnsi"/>
+          <w:sz w:val="24"/>
+          <w:lang w:val="en-US"/>
+        </w:rPr>
+        <w:t>, R. (2021). Android-Based Classroom Monitoring System for Teacher Using QR Code Technology. Available at SSRN 3779314.</w:t>
       </w:r>
     </w:p>
     <w:p>
@@ -11032,7 +12333,25 @@
           <w:sz w:val="24"/>
           <w:lang w:val="en-US"/>
         </w:rPr>
-        <w:t>Abdul Rabu, S. N., Hussin, H., &amp; Bervell, B. (2019). QR code utilization in a large classroom: Higher education students’ initial perceptions. Education and Information Technologies, 24(1), 359-384.</w:t>
+        <w:t xml:space="preserve">Octavia, T., </w:t>
+      </w:r>
+      <w:proofErr w:type="spellStart"/>
+      <w:r>
+        <w:rPr>
+          <w:rFonts w:asciiTheme="majorHAnsi" w:hAnsiTheme="majorHAnsi" w:cstheme="majorHAnsi"/>
+          <w:sz w:val="24"/>
+          <w:lang w:val="en-US"/>
+        </w:rPr>
+        <w:t>Handojo</w:t>
+      </w:r>
+      <w:proofErr w:type="spellEnd"/>
+      <w:r>
+        <w:rPr>
+          <w:rFonts w:asciiTheme="majorHAnsi" w:hAnsiTheme="majorHAnsi" w:cstheme="majorHAnsi"/>
+          <w:sz w:val="24"/>
+          <w:lang w:val="en-US"/>
+        </w:rPr>
+        <w:t>, A., KUSUMA, W. T., YUNANTO, T. C., &amp; THIOSDOR, R. L. (2019). Museum Interactive Edutainment Using Mobile Phone and QR Code (Doctoral dissertation, Petra Christian University).</w:t>
       </w:r>
     </w:p>
     <w:p>
@@ -11092,7 +12411,43 @@
           <w:sz w:val="24"/>
           <w:lang w:val="en-US"/>
         </w:rPr>
-        <w:t>Secugal, K. A. S., Sermeno, J. P., &amp; Mistio, N. E. (2021). QR-Code tracking and SMS notification transaction interface for scholarship management system. International Journal of Applied Science and Engineering, 18(4), 1-8.</w:t>
+        <w:t xml:space="preserve">Abdul Rabu, S. N., </w:t>
+      </w:r>
+      <w:proofErr w:type="spellStart"/>
+      <w:r>
+        <w:rPr>
+          <w:rFonts w:asciiTheme="majorHAnsi" w:hAnsiTheme="majorHAnsi" w:cstheme="majorHAnsi"/>
+          <w:sz w:val="24"/>
+          <w:lang w:val="en-US"/>
+        </w:rPr>
+        <w:t>Hussin</w:t>
+      </w:r>
+      <w:proofErr w:type="spellEnd"/>
+      <w:r>
+        <w:rPr>
+          <w:rFonts w:asciiTheme="majorHAnsi" w:hAnsiTheme="majorHAnsi" w:cstheme="majorHAnsi"/>
+          <w:sz w:val="24"/>
+          <w:lang w:val="en-US"/>
+        </w:rPr>
+        <w:t xml:space="preserve">, H., &amp; </w:t>
+      </w:r>
+      <w:proofErr w:type="spellStart"/>
+      <w:r>
+        <w:rPr>
+          <w:rFonts w:asciiTheme="majorHAnsi" w:hAnsiTheme="majorHAnsi" w:cstheme="majorHAnsi"/>
+          <w:sz w:val="24"/>
+          <w:lang w:val="en-US"/>
+        </w:rPr>
+        <w:t>Bervell</w:t>
+      </w:r>
+      <w:proofErr w:type="spellEnd"/>
+      <w:r>
+        <w:rPr>
+          <w:rFonts w:asciiTheme="majorHAnsi" w:hAnsiTheme="majorHAnsi" w:cstheme="majorHAnsi"/>
+          <w:sz w:val="24"/>
+          <w:lang w:val="en-US"/>
+        </w:rPr>
+        <w:t>, B. (2019). QR code utilization in a large classroom: Higher education students’ initial perceptions. Education and Information Technologies, 24(1), 359-384.</w:t>
       </w:r>
     </w:p>
     <w:p>
@@ -11138,15 +12493,202 @@
         <w:t>]</w:t>
       </w:r>
       <w:r>
+        <w:rPr>
+          <w:rFonts w:asciiTheme="majorHAnsi" w:hAnsiTheme="majorHAnsi" w:cstheme="majorHAnsi"/>
+          <w:sz w:val="24"/>
+          <w:lang w:val="en-US"/>
+        </w:rPr>
         <w:t xml:space="preserve"> </w:t>
       </w:r>
-      <w:r>
-        <w:rPr>
-          <w:rFonts w:asciiTheme="majorHAnsi" w:hAnsiTheme="majorHAnsi" w:cstheme="majorHAnsi"/>
-          <w:sz w:val="24"/>
-          <w:lang w:val="en-US"/>
-        </w:rPr>
-        <w:t>Triansyah, J., Apriyanti, M., Nurachim, R. I., &amp; Saraswati, S. D. (2022). Web-Based Student Violation Monitoring Information System Design at SMK Gandasari. The IJICS (International Journal of Informatics and Computer Science), 6(1), 15-21.</w:t>
+      <w:proofErr w:type="spellStart"/>
+      <w:r>
+        <w:rPr>
+          <w:rFonts w:asciiTheme="majorHAnsi" w:hAnsiTheme="majorHAnsi" w:cstheme="majorHAnsi"/>
+          <w:sz w:val="24"/>
+          <w:lang w:val="en-US"/>
+        </w:rPr>
+        <w:t>Secugal</w:t>
+      </w:r>
+      <w:proofErr w:type="spellEnd"/>
+      <w:r>
+        <w:rPr>
+          <w:rFonts w:asciiTheme="majorHAnsi" w:hAnsiTheme="majorHAnsi" w:cstheme="majorHAnsi"/>
+          <w:sz w:val="24"/>
+          <w:lang w:val="en-US"/>
+        </w:rPr>
+        <w:t xml:space="preserve">, K. A. S., </w:t>
+      </w:r>
+      <w:proofErr w:type="spellStart"/>
+      <w:r>
+        <w:rPr>
+          <w:rFonts w:asciiTheme="majorHAnsi" w:hAnsiTheme="majorHAnsi" w:cstheme="majorHAnsi"/>
+          <w:sz w:val="24"/>
+          <w:lang w:val="en-US"/>
+        </w:rPr>
+        <w:t>Sermeno</w:t>
+      </w:r>
+      <w:proofErr w:type="spellEnd"/>
+      <w:r>
+        <w:rPr>
+          <w:rFonts w:asciiTheme="majorHAnsi" w:hAnsiTheme="majorHAnsi" w:cstheme="majorHAnsi"/>
+          <w:sz w:val="24"/>
+          <w:lang w:val="en-US"/>
+        </w:rPr>
+        <w:t xml:space="preserve">, J. P., &amp; </w:t>
+      </w:r>
+      <w:proofErr w:type="spellStart"/>
+      <w:r>
+        <w:rPr>
+          <w:rFonts w:asciiTheme="majorHAnsi" w:hAnsiTheme="majorHAnsi" w:cstheme="majorHAnsi"/>
+          <w:sz w:val="24"/>
+          <w:lang w:val="en-US"/>
+        </w:rPr>
+        <w:t>Mistio</w:t>
+      </w:r>
+      <w:proofErr w:type="spellEnd"/>
+      <w:r>
+        <w:rPr>
+          <w:rFonts w:asciiTheme="majorHAnsi" w:hAnsiTheme="majorHAnsi" w:cstheme="majorHAnsi"/>
+          <w:sz w:val="24"/>
+          <w:lang w:val="en-US"/>
+        </w:rPr>
+        <w:t>, N. E. (2021). QR-Code tracking and SMS notification transaction interface for scholarship management system. International Journal of Applied Science and Engineering, 18(4), 1-8.</w:t>
+      </w:r>
+    </w:p>
+    <w:p>
+      <w:pPr>
+        <w:spacing w:line="480" w:lineRule="auto"/>
+        <w:jc w:val="both"/>
+        <w:rPr>
+          <w:rFonts w:asciiTheme="majorHAnsi" w:hAnsiTheme="majorHAnsi" w:cstheme="majorHAnsi"/>
+          <w:sz w:val="24"/>
+          <w:lang w:val="en-US"/>
+        </w:rPr>
+      </w:pPr>
+      <w:r>
+        <w:rPr>
+          <w:rFonts w:asciiTheme="majorHAnsi" w:hAnsiTheme="majorHAnsi" w:cstheme="majorHAnsi"/>
+          <w:sz w:val="24"/>
+          <w:lang w:val="en-US"/>
+        </w:rPr>
+        <w:t>[</w:t>
+      </w:r>
+      <w:r>
+        <w:rPr>
+          <w:rFonts w:asciiTheme="majorHAnsi" w:hAnsiTheme="majorHAnsi" w:cstheme="majorHAnsi"/>
+          <w:sz w:val="24"/>
+          <w:lang w:val="en-US"/>
+        </w:rPr>
+        <w:t>2</w:t>
+      </w:r>
+      <w:r>
+        <w:rPr>
+          <w:rFonts w:asciiTheme="majorHAnsi" w:hAnsiTheme="majorHAnsi" w:cstheme="majorHAnsi"/>
+          <w:sz w:val="24"/>
+          <w:lang w:val="en-US"/>
+        </w:rPr>
+        <w:t>3</w:t>
+      </w:r>
+      <w:r>
+        <w:rPr>
+          <w:rFonts w:asciiTheme="majorHAnsi" w:hAnsiTheme="majorHAnsi" w:cstheme="majorHAnsi"/>
+          <w:sz w:val="24"/>
+          <w:lang w:val="en-US"/>
+        </w:rPr>
+        <w:t>]</w:t>
+      </w:r>
+      <w:r>
+        <w:t xml:space="preserve"> </w:t>
+      </w:r>
+      <w:proofErr w:type="spellStart"/>
+      <w:r>
+        <w:rPr>
+          <w:rFonts w:asciiTheme="majorHAnsi" w:hAnsiTheme="majorHAnsi" w:cstheme="majorHAnsi"/>
+          <w:sz w:val="24"/>
+          <w:lang w:val="en-US"/>
+        </w:rPr>
+        <w:t>Triansyah</w:t>
+      </w:r>
+      <w:proofErr w:type="spellEnd"/>
+      <w:r>
+        <w:rPr>
+          <w:rFonts w:asciiTheme="majorHAnsi" w:hAnsiTheme="majorHAnsi" w:cstheme="majorHAnsi"/>
+          <w:sz w:val="24"/>
+          <w:lang w:val="en-US"/>
+        </w:rPr>
+        <w:t xml:space="preserve">, J., </w:t>
+      </w:r>
+      <w:proofErr w:type="spellStart"/>
+      <w:r>
+        <w:rPr>
+          <w:rFonts w:asciiTheme="majorHAnsi" w:hAnsiTheme="majorHAnsi" w:cstheme="majorHAnsi"/>
+          <w:sz w:val="24"/>
+          <w:lang w:val="en-US"/>
+        </w:rPr>
+        <w:t>Apriyanti</w:t>
+      </w:r>
+      <w:proofErr w:type="spellEnd"/>
+      <w:r>
+        <w:rPr>
+          <w:rFonts w:asciiTheme="majorHAnsi" w:hAnsiTheme="majorHAnsi" w:cstheme="majorHAnsi"/>
+          <w:sz w:val="24"/>
+          <w:lang w:val="en-US"/>
+        </w:rPr>
+        <w:t xml:space="preserve">, M., </w:t>
+      </w:r>
+      <w:proofErr w:type="spellStart"/>
+      <w:r>
+        <w:rPr>
+          <w:rFonts w:asciiTheme="majorHAnsi" w:hAnsiTheme="majorHAnsi" w:cstheme="majorHAnsi"/>
+          <w:sz w:val="24"/>
+          <w:lang w:val="en-US"/>
+        </w:rPr>
+        <w:t>Nurachim</w:t>
+      </w:r>
+      <w:proofErr w:type="spellEnd"/>
+      <w:r>
+        <w:rPr>
+          <w:rFonts w:asciiTheme="majorHAnsi" w:hAnsiTheme="majorHAnsi" w:cstheme="majorHAnsi"/>
+          <w:sz w:val="24"/>
+          <w:lang w:val="en-US"/>
+        </w:rPr>
+        <w:t xml:space="preserve">, R. I., &amp; </w:t>
+      </w:r>
+      <w:proofErr w:type="spellStart"/>
+      <w:r>
+        <w:rPr>
+          <w:rFonts w:asciiTheme="majorHAnsi" w:hAnsiTheme="majorHAnsi" w:cstheme="majorHAnsi"/>
+          <w:sz w:val="24"/>
+          <w:lang w:val="en-US"/>
+        </w:rPr>
+        <w:t>Saraswati</w:t>
+      </w:r>
+      <w:proofErr w:type="spellEnd"/>
+      <w:r>
+        <w:rPr>
+          <w:rFonts w:asciiTheme="majorHAnsi" w:hAnsiTheme="majorHAnsi" w:cstheme="majorHAnsi"/>
+          <w:sz w:val="24"/>
+          <w:lang w:val="en-US"/>
+        </w:rPr>
+        <w:t xml:space="preserve">, S. D. (2022). Web-Based Student Violation Monitoring Information System Design at SMK </w:t>
+      </w:r>
+      <w:proofErr w:type="spellStart"/>
+      <w:r>
+        <w:rPr>
+          <w:rFonts w:asciiTheme="majorHAnsi" w:hAnsiTheme="majorHAnsi" w:cstheme="majorHAnsi"/>
+          <w:sz w:val="24"/>
+          <w:lang w:val="en-US"/>
+        </w:rPr>
+        <w:t>Gandasari</w:t>
+      </w:r>
+      <w:proofErr w:type="spellEnd"/>
+      <w:r>
+        <w:rPr>
+          <w:rFonts w:asciiTheme="majorHAnsi" w:hAnsiTheme="majorHAnsi" w:cstheme="majorHAnsi"/>
+          <w:sz w:val="24"/>
+          <w:lang w:val="en-US"/>
+        </w:rPr>
+        <w:t>. The IJICS (International Journal of Informatics and Computer Science), 6(1), 15-21.</w:t>
       </w:r>
     </w:p>
     <w:p>
@@ -11909,6 +13451,155 @@
     </w:lvl>
   </w:abstractNum>
   <w:abstractNum w:abstractNumId="6" w15:restartNumberingAfterBreak="0">
+    <w:nsid w:val="4E23635B"/>
+    <w:multiLevelType w:val="multilevel"/>
+    <w:tmpl w:val="D81670B4"/>
+    <w:lvl w:ilvl="0">
+      <w:start w:val="1"/>
+      <w:numFmt w:val="bullet"/>
+      <w:lvlText w:val=""/>
+      <w:lvlJc w:val="left"/>
+      <w:pPr>
+        <w:tabs>
+          <w:tab w:val="num" w:pos="720"/>
+        </w:tabs>
+        <w:ind w:left="720" w:hanging="360"/>
+      </w:pPr>
+      <w:rPr>
+        <w:rFonts w:ascii="Symbol" w:hAnsi="Symbol" w:hint="default"/>
+        <w:sz w:val="20"/>
+      </w:rPr>
+    </w:lvl>
+    <w:lvl w:ilvl="1" w:tentative="1">
+      <w:start w:val="1"/>
+      <w:numFmt w:val="bullet"/>
+      <w:lvlText w:val="o"/>
+      <w:lvlJc w:val="left"/>
+      <w:pPr>
+        <w:tabs>
+          <w:tab w:val="num" w:pos="1440"/>
+        </w:tabs>
+        <w:ind w:left="1440" w:hanging="360"/>
+      </w:pPr>
+      <w:rPr>
+        <w:rFonts w:ascii="Courier New" w:hAnsi="Courier New" w:hint="default"/>
+        <w:sz w:val="20"/>
+      </w:rPr>
+    </w:lvl>
+    <w:lvl w:ilvl="2" w:tentative="1">
+      <w:start w:val="1"/>
+      <w:numFmt w:val="bullet"/>
+      <w:lvlText w:val=""/>
+      <w:lvlJc w:val="left"/>
+      <w:pPr>
+        <w:tabs>
+          <w:tab w:val="num" w:pos="2160"/>
+        </w:tabs>
+        <w:ind w:left="2160" w:hanging="360"/>
+      </w:pPr>
+      <w:rPr>
+        <w:rFonts w:ascii="Wingdings" w:hAnsi="Wingdings" w:hint="default"/>
+        <w:sz w:val="20"/>
+      </w:rPr>
+    </w:lvl>
+    <w:lvl w:ilvl="3" w:tentative="1">
+      <w:start w:val="1"/>
+      <w:numFmt w:val="bullet"/>
+      <w:lvlText w:val=""/>
+      <w:lvlJc w:val="left"/>
+      <w:pPr>
+        <w:tabs>
+          <w:tab w:val="num" w:pos="2880"/>
+        </w:tabs>
+        <w:ind w:left="2880" w:hanging="360"/>
+      </w:pPr>
+      <w:rPr>
+        <w:rFonts w:ascii="Wingdings" w:hAnsi="Wingdings" w:hint="default"/>
+        <w:sz w:val="20"/>
+      </w:rPr>
+    </w:lvl>
+    <w:lvl w:ilvl="4" w:tentative="1">
+      <w:start w:val="1"/>
+      <w:numFmt w:val="bullet"/>
+      <w:lvlText w:val=""/>
+      <w:lvlJc w:val="left"/>
+      <w:pPr>
+        <w:tabs>
+          <w:tab w:val="num" w:pos="3600"/>
+        </w:tabs>
+        <w:ind w:left="3600" w:hanging="360"/>
+      </w:pPr>
+      <w:rPr>
+        <w:rFonts w:ascii="Wingdings" w:hAnsi="Wingdings" w:hint="default"/>
+        <w:sz w:val="20"/>
+      </w:rPr>
+    </w:lvl>
+    <w:lvl w:ilvl="5" w:tentative="1">
+      <w:start w:val="1"/>
+      <w:numFmt w:val="bullet"/>
+      <w:lvlText w:val=""/>
+      <w:lvlJc w:val="left"/>
+      <w:pPr>
+        <w:tabs>
+          <w:tab w:val="num" w:pos="4320"/>
+        </w:tabs>
+        <w:ind w:left="4320" w:hanging="360"/>
+      </w:pPr>
+      <w:rPr>
+        <w:rFonts w:ascii="Wingdings" w:hAnsi="Wingdings" w:hint="default"/>
+        <w:sz w:val="20"/>
+      </w:rPr>
+    </w:lvl>
+    <w:lvl w:ilvl="6" w:tentative="1">
+      <w:start w:val="1"/>
+      <w:numFmt w:val="bullet"/>
+      <w:lvlText w:val=""/>
+      <w:lvlJc w:val="left"/>
+      <w:pPr>
+        <w:tabs>
+          <w:tab w:val="num" w:pos="5040"/>
+        </w:tabs>
+        <w:ind w:left="5040" w:hanging="360"/>
+      </w:pPr>
+      <w:rPr>
+        <w:rFonts w:ascii="Wingdings" w:hAnsi="Wingdings" w:hint="default"/>
+        <w:sz w:val="20"/>
+      </w:rPr>
+    </w:lvl>
+    <w:lvl w:ilvl="7" w:tentative="1">
+      <w:start w:val="1"/>
+      <w:numFmt w:val="bullet"/>
+      <w:lvlText w:val=""/>
+      <w:lvlJc w:val="left"/>
+      <w:pPr>
+        <w:tabs>
+          <w:tab w:val="num" w:pos="5760"/>
+        </w:tabs>
+        <w:ind w:left="5760" w:hanging="360"/>
+      </w:pPr>
+      <w:rPr>
+        <w:rFonts w:ascii="Wingdings" w:hAnsi="Wingdings" w:hint="default"/>
+        <w:sz w:val="20"/>
+      </w:rPr>
+    </w:lvl>
+    <w:lvl w:ilvl="8" w:tentative="1">
+      <w:start w:val="1"/>
+      <w:numFmt w:val="bullet"/>
+      <w:lvlText w:val=""/>
+      <w:lvlJc w:val="left"/>
+      <w:pPr>
+        <w:tabs>
+          <w:tab w:val="num" w:pos="6480"/>
+        </w:tabs>
+        <w:ind w:left="6480" w:hanging="360"/>
+      </w:pPr>
+      <w:rPr>
+        <w:rFonts w:ascii="Wingdings" w:hAnsi="Wingdings" w:hint="default"/>
+        <w:sz w:val="20"/>
+      </w:rPr>
+    </w:lvl>
+  </w:abstractNum>
+  <w:abstractNum w:abstractNumId="7" w15:restartNumberingAfterBreak="0">
     <w:nsid w:val="519F76B8"/>
     <w:multiLevelType w:val="multilevel"/>
     <w:tmpl w:val="80FCDA7A"/>
@@ -12018,7 +13709,7 @@
       </w:rPr>
     </w:lvl>
   </w:abstractNum>
-  <w:abstractNum w:abstractNumId="7" w15:restartNumberingAfterBreak="0">
+  <w:abstractNum w:abstractNumId="8" w15:restartNumberingAfterBreak="0">
     <w:nsid w:val="60852AA7"/>
     <w:multiLevelType w:val="hybridMultilevel"/>
     <w:tmpl w:val="C3ECD2A8"/>
@@ -12108,7 +13799,7 @@
       </w:pPr>
     </w:lvl>
   </w:abstractNum>
-  <w:abstractNum w:abstractNumId="8" w15:restartNumberingAfterBreak="0">
+  <w:abstractNum w:abstractNumId="9" w15:restartNumberingAfterBreak="0">
     <w:nsid w:val="6FCB7B8A"/>
     <w:multiLevelType w:val="hybridMultilevel"/>
     <w:tmpl w:val="FA2AB0D0"/>
@@ -12194,7 +13885,7 @@
       </w:pPr>
     </w:lvl>
   </w:abstractNum>
-  <w:abstractNum w:abstractNumId="9" w15:restartNumberingAfterBreak="0">
+  <w:abstractNum w:abstractNumId="10" w15:restartNumberingAfterBreak="0">
     <w:nsid w:val="72E502C7"/>
     <w:multiLevelType w:val="multilevel"/>
     <w:tmpl w:val="3E1E7540"/>
@@ -12366,7 +14057,7 @@
       </w:rPr>
     </w:lvl>
   </w:abstractNum>
-  <w:abstractNum w:abstractNumId="10" w15:restartNumberingAfterBreak="0">
+  <w:abstractNum w:abstractNumId="11" w15:restartNumberingAfterBreak="0">
     <w:nsid w:val="78BF087E"/>
     <w:multiLevelType w:val="hybridMultilevel"/>
     <w:tmpl w:val="EF5E8436"/>
@@ -12452,7 +14143,7 @@
       </w:pPr>
     </w:lvl>
   </w:abstractNum>
-  <w:abstractNum w:abstractNumId="11" w15:restartNumberingAfterBreak="0">
+  <w:abstractNum w:abstractNumId="12" w15:restartNumberingAfterBreak="0">
     <w:nsid w:val="7E8B73CE"/>
     <w:multiLevelType w:val="hybridMultilevel"/>
     <w:tmpl w:val="C74095EA"/>
@@ -12542,13 +14233,13 @@
     <w:abstractNumId w:val="2"/>
   </w:num>
   <w:num w:numId="2" w16cid:durableId="1643343480">
-    <w:abstractNumId w:val="6"/>
+    <w:abstractNumId w:val="7"/>
   </w:num>
   <w:num w:numId="3" w16cid:durableId="992685829">
     <w:abstractNumId w:val="1"/>
   </w:num>
   <w:num w:numId="4" w16cid:durableId="1991710801">
-    <w:abstractNumId w:val="8"/>
+    <w:abstractNumId w:val="9"/>
   </w:num>
   <w:num w:numId="5" w16cid:durableId="314145411">
     <w:abstractNumId w:val="3"/>
@@ -12560,10 +14251,10 @@
     <w:abstractNumId w:val="4"/>
   </w:num>
   <w:num w:numId="8" w16cid:durableId="1922983587">
-    <w:abstractNumId w:val="9"/>
+    <w:abstractNumId w:val="10"/>
   </w:num>
   <w:num w:numId="9" w16cid:durableId="1451436441">
-    <w:abstractNumId w:val="7"/>
+    <w:abstractNumId w:val="8"/>
     <w:lvlOverride w:ilvl="0"/>
     <w:lvlOverride w:ilvl="1">
       <w:startOverride w:val="1"/>
@@ -12591,13 +14282,16 @@
     </w:lvlOverride>
   </w:num>
   <w:num w:numId="10" w16cid:durableId="72049116">
-    <w:abstractNumId w:val="10"/>
+    <w:abstractNumId w:val="11"/>
   </w:num>
   <w:num w:numId="11" w16cid:durableId="44068567">
     <w:abstractNumId w:val="0"/>
   </w:num>
   <w:num w:numId="12" w16cid:durableId="1007714025">
-    <w:abstractNumId w:val="11"/>
+    <w:abstractNumId w:val="12"/>
+  </w:num>
+  <w:num w:numId="13" w16cid:durableId="725951443">
+    <w:abstractNumId w:val="6"/>
   </w:num>
 </w:numbering>
 </file>

</xml_diff>

<commit_message>
Questionnairs and user roles added
</commit_message>
<xml_diff>
--- a/Clearance-management-system-Updated-2.2.docx
+++ b/Clearance-management-system-Updated-2.2.docx
@@ -2219,6 +2219,22 @@
         </w:rPr>
       </w:pPr>
       <w:bookmarkStart w:id="2" w:name="_Hlk119136692"/>
+      <w:r>
+        <w:rPr>
+          <w:rFonts w:asciiTheme="majorHAnsi" w:hAnsiTheme="majorHAnsi" w:cstheme="majorHAnsi"/>
+          <w:bCs/>
+          <w:sz w:val="24"/>
+        </w:rPr>
+        <w:t>Add</w:t>
+      </w:r>
+      <w:r>
+        <w:rPr>
+          <w:rFonts w:asciiTheme="majorHAnsi" w:hAnsiTheme="majorHAnsi" w:cstheme="majorHAnsi"/>
+          <w:bCs/>
+          <w:sz w:val="24"/>
+        </w:rPr>
+        <w:t xml:space="preserve"> </w:t>
+      </w:r>
       <w:r>
         <w:rPr>
           <w:rFonts w:asciiTheme="majorHAnsi" w:hAnsiTheme="majorHAnsi" w:cstheme="majorHAnsi"/>

</xml_diff>

<commit_message>
related local literature for paperless
</commit_message>
<xml_diff>
--- a/Clearance-management-system-Updated-2.2.docx
+++ b/Clearance-management-system-Updated-2.2.docx
@@ -409,17 +409,8 @@
           <w:rFonts w:cs="Times New Roman"/>
           <w:szCs w:val="24"/>
         </w:rPr>
-        <w:t xml:space="preserve">Jerald </w:t>
-      </w:r>
-      <w:proofErr w:type="spellStart"/>
-      <w:r>
-        <w:rPr>
-          <w:rFonts w:cs="Times New Roman"/>
-          <w:szCs w:val="24"/>
-        </w:rPr>
-        <w:t>Cutchon</w:t>
-      </w:r>
-      <w:proofErr w:type="spellEnd"/>
+        <w:t>Jerald Cutchon</w:t>
+      </w:r>
     </w:p>
     <w:p>
       <w:pPr>
@@ -908,25 +899,7 @@
           <w:sz w:val="24"/>
           <w:szCs w:val="24"/>
         </w:rPr>
-        <w:t xml:space="preserve">In Concepcion Holy Cross College Inc., until now the process of managing clearance is still in the traditional way. Records of violation are kept only on paper, and there are instances that this record might be lost. According to Nwachukwu Prince </w:t>
-      </w:r>
-      <w:proofErr w:type="spellStart"/>
-      <w:r>
-        <w:rPr>
-          <w:rFonts w:asciiTheme="majorHAnsi" w:hAnsiTheme="majorHAnsi" w:cstheme="majorHAnsi"/>
-          <w:sz w:val="24"/>
-          <w:szCs w:val="24"/>
-        </w:rPr>
-        <w:t>Ololube</w:t>
-      </w:r>
-      <w:proofErr w:type="spellEnd"/>
-      <w:r>
-        <w:rPr>
-          <w:rFonts w:asciiTheme="majorHAnsi" w:hAnsiTheme="majorHAnsi" w:cstheme="majorHAnsi"/>
-          <w:sz w:val="24"/>
-          <w:szCs w:val="24"/>
-        </w:rPr>
-        <w:t>, School records are of great importance to school guidance counselors as these records can provide counselors with a holistic picture of the students they counsel and disciplinary measures taken and can help counselors track student progress [</w:t>
+        <w:t>In Concepcion Holy Cross College Inc., until now the process of managing clearance is still in the traditional way. Records of violation are kept only on paper, and there are instances that this record might be lost. According to Nwachukwu Prince Ololube, School records are of great importance to school guidance counselors as these records can provide counselors with a holistic picture of the students they counsel and disciplinary measures taken and can help counselors track student progress [</w:t>
       </w:r>
       <w:r>
         <w:rPr>
@@ -1954,7 +1927,7 @@
           <w:bCs/>
           <w:sz w:val="24"/>
         </w:rPr>
-        <w:t xml:space="preserve"> clearance management system that will help the graduating students get their clearances quickly</w:t>
+        <w:t xml:space="preserve"> </w:t>
       </w:r>
       <w:r>
         <w:rPr>
@@ -1962,6 +1935,22 @@
           <w:bCs/>
           <w:sz w:val="24"/>
         </w:rPr>
+        <w:t xml:space="preserve">paperless </w:t>
+      </w:r>
+      <w:r>
+        <w:rPr>
+          <w:rFonts w:asciiTheme="majorHAnsi" w:hAnsiTheme="majorHAnsi" w:cstheme="majorHAnsi"/>
+          <w:bCs/>
+          <w:sz w:val="24"/>
+        </w:rPr>
+        <w:t>clearance management system that will help graduating students get their clearances quickly</w:t>
+      </w:r>
+      <w:r>
+        <w:rPr>
+          <w:rFonts w:asciiTheme="majorHAnsi" w:hAnsiTheme="majorHAnsi" w:cstheme="majorHAnsi"/>
+          <w:bCs/>
+          <w:sz w:val="24"/>
+        </w:rPr>
         <w:t>,</w:t>
       </w:r>
       <w:r>
@@ -1987,6 +1976,14 @@
           <w:sz w:val="24"/>
         </w:rPr>
         <w:t xml:space="preserve"> students that are currently enrolled monitor their violations.</w:t>
+      </w:r>
+      <w:r>
+        <w:rPr>
+          <w:rFonts w:asciiTheme="majorHAnsi" w:hAnsiTheme="majorHAnsi" w:cstheme="majorHAnsi"/>
+          <w:bCs/>
+          <w:sz w:val="24"/>
+        </w:rPr>
+        <w:t xml:space="preserve"> </w:t>
       </w:r>
     </w:p>
     <w:p>
@@ -2055,7 +2052,23 @@
           <w:bCs/>
           <w:sz w:val="24"/>
         </w:rPr>
-        <w:t>Web-based Clearance System with Violation Management using QR Code in Concepcion Holy Cross College for BSCS4A</w:t>
+        <w:t xml:space="preserve">Web-based </w:t>
+      </w:r>
+      <w:r>
+        <w:rPr>
+          <w:rFonts w:asciiTheme="majorHAnsi" w:hAnsiTheme="majorHAnsi" w:cstheme="majorHAnsi"/>
+          <w:bCs/>
+          <w:sz w:val="24"/>
+        </w:rPr>
+        <w:t xml:space="preserve">Paperless </w:t>
+      </w:r>
+      <w:r>
+        <w:rPr>
+          <w:rFonts w:asciiTheme="majorHAnsi" w:hAnsiTheme="majorHAnsi" w:cstheme="majorHAnsi"/>
+          <w:bCs/>
+          <w:sz w:val="24"/>
+        </w:rPr>
+        <w:t>Clearance System with Violation Management using QR Code in Concepcion Holy Cross College for BSCS4A</w:t>
       </w:r>
       <w:r>
         <w:rPr>
@@ -2225,15 +2238,7 @@
           <w:bCs/>
           <w:sz w:val="24"/>
         </w:rPr>
-        <w:t>Add</w:t>
-      </w:r>
-      <w:r>
-        <w:rPr>
-          <w:rFonts w:asciiTheme="majorHAnsi" w:hAnsiTheme="majorHAnsi" w:cstheme="majorHAnsi"/>
-          <w:bCs/>
-          <w:sz w:val="24"/>
-        </w:rPr>
-        <w:t xml:space="preserve"> </w:t>
+        <w:t xml:space="preserve">Add </w:t>
       </w:r>
       <w:r>
         <w:rPr>
@@ -3703,46 +3708,68 @@
         </w:rPr>
       </w:pPr>
       <w:r>
-        <w:t xml:space="preserve">According to Mark Kevin V. Rimando and Reynaldo R. </w:t>
-      </w:r>
-      <w:proofErr w:type="spellStart"/>
-      <w:r>
-        <w:t>Corpuz</w:t>
-      </w:r>
-      <w:proofErr w:type="spellEnd"/>
-      <w:r>
-        <w:t xml:space="preserve">, the research is about “A Real-Time Tracking System for School Forms Using QR </w:t>
+        <w:t xml:space="preserve">According to </w:t>
+      </w:r>
+      <w:r>
+        <w:t>(</w:t>
+      </w:r>
+      <w:r>
+        <w:rPr>
+          <w:rFonts w:asciiTheme="majorHAnsi" w:hAnsiTheme="majorHAnsi" w:cstheme="majorHAnsi"/>
+        </w:rPr>
+        <w:t>Caroro, R. A., &amp; Hernandez, A. A.</w:t>
+      </w:r>
+      <w:r>
+        <w:t xml:space="preserve">) </w:t>
+      </w:r>
+      <w:r>
+        <w:t>the research is about “</w:t>
+      </w:r>
+      <w:r>
+        <w:t xml:space="preserve">Migrating Office Processes to Automation: An Evaluation on Green IT Practices </w:t>
       </w:r>
       <w:r>
         <w:lastRenderedPageBreak/>
-        <w:t xml:space="preserve">Codes with Watermarking Algorithm” examining schools' top concerns about the use of paper-based forms and how schools track their progress and location. This </w:t>
-      </w:r>
-      <w:r>
-        <w:t>literature</w:t>
-      </w:r>
-      <w:r>
-        <w:t xml:space="preserve"> investigated the use of watermarking algorithms and QR code-based tracking systems. In addition, </w:t>
-      </w:r>
-      <w:r>
-        <w:t>it</w:t>
-      </w:r>
-      <w:r>
-        <w:t xml:space="preserve"> discusses the structure, applications, security, and strategies for using QR codes. According to related research, existing watermarking techniques may be developed in terms of discreetness and durability in the future.</w:t>
-      </w:r>
-      <w:r>
-        <w:t xml:space="preserve"> </w:t>
-      </w:r>
-      <w:r>
-        <w:rPr>
-          <w:rFonts w:asciiTheme="majorHAnsi" w:hAnsiTheme="majorHAnsi" w:cstheme="majorHAnsi"/>
-        </w:rPr>
-        <w:t>[1</w:t>
-      </w:r>
-      <w:r>
-        <w:rPr>
-          <w:rFonts w:asciiTheme="majorHAnsi" w:hAnsiTheme="majorHAnsi" w:cstheme="majorHAnsi"/>
-        </w:rPr>
-        <w:t>5</w:t>
+        <w:t xml:space="preserve">in a University in the </w:t>
+      </w:r>
+      <w:r>
+        <w:t>Philippines” the</w:t>
+      </w:r>
+      <w:r>
+        <w:rPr>
+          <w:rFonts w:asciiTheme="majorHAnsi" w:hAnsiTheme="majorHAnsi" w:cstheme="majorHAnsi"/>
+        </w:rPr>
+        <w:t xml:space="preserve"> purpose of this </w:t>
+      </w:r>
+      <w:r>
+        <w:rPr>
+          <w:rFonts w:asciiTheme="majorHAnsi" w:hAnsiTheme="majorHAnsi" w:cstheme="majorHAnsi"/>
+        </w:rPr>
+        <w:t>research</w:t>
+      </w:r>
+      <w:r>
+        <w:rPr>
+          <w:rFonts w:asciiTheme="majorHAnsi" w:hAnsiTheme="majorHAnsi" w:cstheme="majorHAnsi"/>
+        </w:rPr>
+        <w:t xml:space="preserve"> was to determine the level of green IT implementation at a university for the purpose of achieving environmental sustainability and a decrease in operational costs. In order to contribute to an ongoing effort to increase green IT stewardship and implementation</w:t>
+      </w:r>
+      <w:r>
+        <w:rPr>
+          <w:rFonts w:asciiTheme="majorHAnsi" w:hAnsiTheme="majorHAnsi" w:cstheme="majorHAnsi"/>
+        </w:rPr>
+        <w:t xml:space="preserve">. </w:t>
+      </w:r>
+      <w:r>
+        <w:rPr>
+          <w:rFonts w:asciiTheme="majorHAnsi" w:hAnsiTheme="majorHAnsi" w:cstheme="majorHAnsi"/>
+        </w:rPr>
+        <w:t>[</w:t>
+      </w:r>
+      <w:r>
+        <w:rPr>
+          <w:rFonts w:asciiTheme="majorHAnsi" w:hAnsiTheme="majorHAnsi" w:cstheme="majorHAnsi"/>
+        </w:rPr>
+        <w:t>24</w:t>
       </w:r>
       <w:r>
         <w:rPr>
@@ -3758,9 +3785,33 @@
         <w:ind w:left="720" w:firstLine="720"/>
         <w:jc w:val="both"/>
         <w:textAlignment w:val="baseline"/>
-      </w:pPr>
-      <w:r>
-        <w:t>This article was related when it comes to using the Real-Time tracking System it used to track all the violations that a student has disobeyed and to the general concern about the use of the manual process for tracking, what the researcher wants to do is to improve this process so that the user will not have difficulty to use it.</w:t>
+        <w:rPr>
+          <w:rFonts w:asciiTheme="majorHAnsi" w:hAnsiTheme="majorHAnsi" w:cstheme="majorHAnsi"/>
+        </w:rPr>
+      </w:pPr>
+      <w:r>
+        <w:rPr>
+          <w:rFonts w:asciiTheme="majorHAnsi" w:hAnsiTheme="majorHAnsi" w:cstheme="majorHAnsi"/>
+        </w:rPr>
+        <w:t>When it comes to migrating to paperless improvement, this body of literature aims to do the same thing that our study will undertake in order to fulfill its goals.</w:t>
+      </w:r>
+      <w:r>
+        <w:rPr>
+          <w:rFonts w:asciiTheme="majorHAnsi" w:hAnsiTheme="majorHAnsi" w:cstheme="majorHAnsi"/>
+        </w:rPr>
+        <w:t xml:space="preserve"> </w:t>
+      </w:r>
+      <w:r>
+        <w:rPr>
+          <w:rFonts w:asciiTheme="majorHAnsi" w:hAnsiTheme="majorHAnsi" w:cstheme="majorHAnsi"/>
+        </w:rPr>
+        <w:t>Its goal is to reduce the amount of damage that is caused to the natural world by information technology operations by promoting environmentally responsible practices in all aspects of the industry</w:t>
+      </w:r>
+      <w:r>
+        <w:rPr>
+          <w:rFonts w:asciiTheme="majorHAnsi" w:hAnsiTheme="majorHAnsi" w:cstheme="majorHAnsi"/>
+        </w:rPr>
+        <w:t>.</w:t>
       </w:r>
     </w:p>
     <w:p>
@@ -3775,7 +3826,19 @@
         </w:rPr>
       </w:pPr>
       <w:r>
-        <w:t>This “QR codes as mobile learning tools for labor room nurses at the San Pablo Colleges Medical Center” examines the use of QR codes as a mobile learning tool and examines the factors that influence the usefulness, acceptability, and feasibility of QR codes in supporting nurse learning. Research data in the form of observations and insights into her experiences using QR codes were collected from participants through individualized face-to-face semi-structured interviews. We found that QR codes, phone numbers, and URL links to mobile websites that encode textual information all have a high level of functionality, usability, and usefulness.</w:t>
+        <w:t xml:space="preserve">According to Mark Kevin V. Rimando and Reynaldo R. Corpuz, the research is about “A Real-Time Tracking System for School Forms Using QR Codes with Watermarking Algorithm” examining schools' top concerns about the use of paper-based forms and how schools track their progress and location. This </w:t>
+      </w:r>
+      <w:r>
+        <w:t>literature</w:t>
+      </w:r>
+      <w:r>
+        <w:t xml:space="preserve"> investigated the use of watermarking algorithms and QR code-based tracking systems. In addition, </w:t>
+      </w:r>
+      <w:r>
+        <w:t>it</w:t>
+      </w:r>
+      <w:r>
+        <w:t xml:space="preserve"> discusses the structure, applications, security, and strategies for using QR codes. According to related research, existing watermarking techniques may be developed in terms of discreetness and durability in the future.</w:t>
       </w:r>
       <w:r>
         <w:t xml:space="preserve"> </w:t>
@@ -3790,7 +3853,7 @@
         <w:rPr>
           <w:rFonts w:asciiTheme="majorHAnsi" w:hAnsiTheme="majorHAnsi" w:cstheme="majorHAnsi"/>
         </w:rPr>
-        <w:t>6</w:t>
+        <w:t>5</w:t>
       </w:r>
       <w:r>
         <w:rPr>
@@ -3808,11 +3871,62 @@
         <w:textAlignment w:val="baseline"/>
       </w:pPr>
       <w:r>
+        <w:t xml:space="preserve">This article was related when it comes to using the Real-Time tracking System it used to track all the violations that a student has disobeyed and to the general concern about the use of the manual process for tracking, what the </w:t>
+      </w:r>
+      <w:r>
+        <w:lastRenderedPageBreak/>
+        <w:t>researcher wants to do is to improve this process so that the user will not have difficulty to use it.</w:t>
+      </w:r>
+    </w:p>
+    <w:p>
+      <w:pPr>
+        <w:pStyle w:val="paragraph"/>
+        <w:spacing w:before="0" w:beforeAutospacing="0" w:after="0" w:afterAutospacing="0" w:line="480" w:lineRule="auto"/>
+        <w:ind w:left="720" w:firstLine="720"/>
+        <w:jc w:val="both"/>
+        <w:textAlignment w:val="baseline"/>
+        <w:rPr>
+          <w:rFonts w:asciiTheme="majorHAnsi" w:hAnsiTheme="majorHAnsi" w:cstheme="majorHAnsi"/>
+        </w:rPr>
+      </w:pPr>
+      <w:r>
+        <w:t>This “QR codes as mobile learning tools for labor room nurses at the San Pablo Colleges Medical Center” examines the use of QR codes as a mobile learning tool and examines the factors that influence the usefulness, acceptability, and feasibility of QR codes in supporting nurse learning. Research data in the form of observations and insights into her experiences using QR codes were collected from participants through individualized face-to-face semi-structured interviews. We found that QR codes, phone numbers, and URL links to mobile websites that encode textual information all have a high level of functionality, usability, and usefulness.</w:t>
+      </w:r>
+      <w:r>
+        <w:t xml:space="preserve"> </w:t>
+      </w:r>
+      <w:r>
+        <w:rPr>
+          <w:rFonts w:asciiTheme="majorHAnsi" w:hAnsiTheme="majorHAnsi" w:cstheme="majorHAnsi"/>
+        </w:rPr>
+        <w:t>[1</w:t>
+      </w:r>
+      <w:r>
+        <w:rPr>
+          <w:rFonts w:asciiTheme="majorHAnsi" w:hAnsiTheme="majorHAnsi" w:cstheme="majorHAnsi"/>
+        </w:rPr>
+        <w:t>6</w:t>
+      </w:r>
+      <w:r>
+        <w:rPr>
+          <w:rFonts w:asciiTheme="majorHAnsi" w:hAnsiTheme="majorHAnsi" w:cstheme="majorHAnsi"/>
+        </w:rPr>
+        <w:t>]</w:t>
+      </w:r>
+    </w:p>
+    <w:p>
+      <w:pPr>
+        <w:pStyle w:val="paragraph"/>
+        <w:spacing w:before="0" w:beforeAutospacing="0" w:after="0" w:afterAutospacing="0" w:line="480" w:lineRule="auto"/>
+        <w:ind w:left="720" w:firstLine="720"/>
+        <w:jc w:val="both"/>
+        <w:textAlignment w:val="baseline"/>
+      </w:pPr>
+      <w:r>
         <w:t xml:space="preserve">This was related to the above studies about the QR Code the researcher of the study wants to use URL links to the mobile website to protect the said system, </w:t>
       </w:r>
       <w:proofErr w:type="gramStart"/>
       <w:r>
-        <w:lastRenderedPageBreak/>
         <w:t>It</w:t>
       </w:r>
       <w:proofErr w:type="gramEnd"/>
@@ -3909,6 +4023,7 @@
           <w:shd w:val="clear" w:color="auto" w:fill="FFFFFF"/>
           <w:lang w:val="en-PH"/>
         </w:rPr>
+        <w:lastRenderedPageBreak/>
         <w:t xml:space="preserve">Foreign </w:t>
       </w:r>
       <w:r>
@@ -3932,31 +4047,7 @@
         <w:textAlignment w:val="baseline"/>
       </w:pPr>
       <w:r>
-        <w:t>According to (</w:t>
-      </w:r>
-      <w:proofErr w:type="spellStart"/>
-      <w:r>
-        <w:t>Rochmawati</w:t>
-      </w:r>
-      <w:proofErr w:type="spellEnd"/>
-      <w:r>
-        <w:t xml:space="preserve">, N., </w:t>
-      </w:r>
-      <w:proofErr w:type="spellStart"/>
-      <w:r>
-        <w:t>Anistyasari</w:t>
-      </w:r>
-      <w:proofErr w:type="spellEnd"/>
-      <w:r>
-        <w:t xml:space="preserve">, Y., </w:t>
-      </w:r>
-      <w:proofErr w:type="spellStart"/>
-      <w:r>
-        <w:t>Suyatno</w:t>
-      </w:r>
-      <w:proofErr w:type="spellEnd"/>
-      <w:r>
-        <w:t>, D. F., &amp; Kurniawan, I. F.) in study entitled “A Responsive Web-Based QR Code for Laboratory Clearance Form” The objective of the study is to create a Laboratory Clearance Form application using QR codes. This application utilizes the Bootstrap framework, which supports responsive web design. The framework enables access to the application through a mobile device. The final product is anticipated to be a design of application to make it easier for students who will graduate to obtain their Laboratory Clearance Form in the Departments of Engineering faculty of UNESA.</w:t>
+        <w:t>According to (Rochmawati, N., Anistyasari, Y., Suyatno, D. F., &amp; Kurniawan, I. F.) in study entitled “A Responsive Web-Based QR Code for Laboratory Clearance Form” The objective of the study is to create a Laboratory Clearance Form application using QR codes. This application utilizes the Bootstrap framework, which supports responsive web design. The framework enables access to the application through a mobile device. The final product is anticipated to be a design of application to make it easier for students who will graduate to obtain their Laboratory Clearance Form in the Departments of Engineering faculty of UNESA.</w:t>
       </w:r>
       <w:r>
         <w:rPr>
@@ -3995,7 +4086,6 @@
         <w:textAlignment w:val="baseline"/>
       </w:pPr>
       <w:r>
-        <w:lastRenderedPageBreak/>
         <w:t>This research is related to the study, both study uses QR code to make the URL (Uniform Resource Locator) dynamic. It also supports web responsive design, making the system more interactive.</w:t>
       </w:r>
     </w:p>
@@ -4053,7 +4143,11 @@
         <w:textAlignment w:val="baseline"/>
       </w:pPr>
       <w:r>
-        <w:t>Both studies have clearance management system which allows the user to monitor their status of their clearance form through online. With the use of Clearance System, it will eliminate the manual process of taking clearance. Due to that future user can save time, and prevent data loss.</w:t>
+        <w:t xml:space="preserve">Both studies have clearance management system which allows the user to monitor their status of their clearance form through online. With the use of </w:t>
+      </w:r>
+      <w:r>
+        <w:lastRenderedPageBreak/>
+        <w:t>Clearance System, it will eliminate the manual process of taking clearance. Due to that future user can save time, and prevent data loss.</w:t>
       </w:r>
     </w:p>
     <w:p>
@@ -4064,33 +4158,11 @@
         <w:jc w:val="both"/>
         <w:textAlignment w:val="baseline"/>
       </w:pPr>
-      <w:proofErr w:type="spellStart"/>
-      <w:r>
-        <w:rPr>
-          <w:rFonts w:asciiTheme="majorHAnsi" w:hAnsiTheme="majorHAnsi" w:cstheme="majorHAnsi"/>
-        </w:rPr>
-        <w:t>Gandasari</w:t>
-      </w:r>
-      <w:proofErr w:type="spellEnd"/>
-      <w:r>
-        <w:rPr>
-          <w:rFonts w:asciiTheme="majorHAnsi" w:hAnsiTheme="majorHAnsi" w:cstheme="majorHAnsi"/>
-        </w:rPr>
-        <w:t xml:space="preserve"> Vocational School pupils are still recording violations using paper media, which slows down the dissemination of information to parents concerning student behavior. In order to address this, the </w:t>
-      </w:r>
-      <w:proofErr w:type="spellStart"/>
-      <w:r>
-        <w:rPr>
-          <w:rFonts w:asciiTheme="majorHAnsi" w:hAnsiTheme="majorHAnsi" w:cstheme="majorHAnsi"/>
-        </w:rPr>
-        <w:t>Gandasari</w:t>
-      </w:r>
-      <w:proofErr w:type="spellEnd"/>
-      <w:r>
-        <w:rPr>
-          <w:rFonts w:asciiTheme="majorHAnsi" w:hAnsiTheme="majorHAnsi" w:cstheme="majorHAnsi"/>
-        </w:rPr>
-        <w:t xml:space="preserve"> Vocational School requires a student monitoring information system that will use computerized data processing and a web-based system to tell parents of students about the status of their children at school. </w:t>
+      <w:r>
+        <w:rPr>
+          <w:rFonts w:asciiTheme="majorHAnsi" w:hAnsiTheme="majorHAnsi" w:cstheme="majorHAnsi"/>
+        </w:rPr>
+        <w:t xml:space="preserve">Gandasari Vocational School pupils are still recording violations using paper media, which slows down the dissemination of information to parents concerning student behavior. In order to address this, the Gandasari Vocational School requires a student monitoring information system that will use computerized data processing and a web-based system to tell parents of students about the status of their children at school. </w:t>
       </w:r>
       <w:r>
         <w:rPr>
@@ -4141,7 +4213,6 @@
         <w:rPr>
           <w:rFonts w:asciiTheme="majorHAnsi" w:hAnsiTheme="majorHAnsi" w:cstheme="majorHAnsi"/>
         </w:rPr>
-        <w:lastRenderedPageBreak/>
         <w:t xml:space="preserve">To construct a new system or change an existing system in accordance with stakeholder requirements is the goal of system implementation. a student requests clearance, and an SMS message is delivered to the administrative staff handling the department's student clearances. </w:t>
       </w:r>
       <w:r>
@@ -4172,23 +4243,7 @@
         <w:textAlignment w:val="baseline"/>
       </w:pPr>
       <w:r>
-        <w:t xml:space="preserve">This study aims to Design and implement Web-Based </w:t>
-      </w:r>
-      <w:proofErr w:type="spellStart"/>
-      <w:r>
-        <w:t>Sms</w:t>
-      </w:r>
-      <w:proofErr w:type="spellEnd"/>
-      <w:r>
-        <w:t xml:space="preserve">-Notification Clearance System. Student will apply to the clearance system and receive a </w:t>
-      </w:r>
-      <w:proofErr w:type="spellStart"/>
-      <w:r>
-        <w:t>sms</w:t>
-      </w:r>
-      <w:proofErr w:type="spellEnd"/>
-      <w:r>
-        <w:t xml:space="preserve"> text for confirmation. Both studies have clearance management system that can help students school rather to reduce the time and efforts that consume in manual process</w:t>
+        <w:t>This study aims to Design and implement Web-Based Sms-Notification Clearance System. Student will apply to the clearance system and receive a sms text for confirmation. Both studies have clearance management system that can help students school rather to reduce the time and efforts that consume in manual process</w:t>
       </w:r>
     </w:p>
     <w:p>
@@ -4226,6 +4281,7 @@
         <w:textAlignment w:val="baseline"/>
       </w:pPr>
       <w:r>
+        <w:lastRenderedPageBreak/>
         <w:t>The researchers developed an e-clearance system that automates and centralizes the clearance system. The system was designed to facilitate the fast processing of student clearance, to allow users to access the system online, and to save cost that the paper clearance entails. [</w:t>
       </w:r>
       <w:r>
@@ -4265,7 +4321,6 @@
         </w:rPr>
       </w:pPr>
       <w:r>
-        <w:lastRenderedPageBreak/>
         <w:t>Th</w:t>
       </w:r>
       <w:r>
@@ -4326,23 +4381,11 @@
         <w:textAlignment w:val="baseline"/>
       </w:pPr>
       <w:r>
-        <w:t>According to (</w:t>
-      </w:r>
-      <w:proofErr w:type="spellStart"/>
-      <w:r>
-        <w:t>Olipas</w:t>
-      </w:r>
-      <w:proofErr w:type="spellEnd"/>
-      <w:r>
-        <w:t xml:space="preserve">, </w:t>
-      </w:r>
-      <w:proofErr w:type="spellStart"/>
-      <w:r>
-        <w:t>Cris</w:t>
-      </w:r>
-      <w:proofErr w:type="spellEnd"/>
-      <w:r>
-        <w:t xml:space="preserve"> Norman P.) in the research titled “The Design and Development of Student Information and Violation Management System (SIVMS) for a Higher Educational Institution” The goal of this project was to create and implement a Student Information and Violation Management System (SIVMS) for a higher education facility in Central Luzon, the Philippines. It made use of a descriptive developmental research approach, in which the researcher described and discussed the procedures used to create the prototype system.</w:t>
+        <w:t xml:space="preserve">According to (Olipas, Cris Norman P.) in the research titled “The Design and Development of Student Information and Violation Management System (SIVMS) for a Higher Educational Institution” The goal of this project was to create and implement a Student Information and Violation Management System </w:t>
+      </w:r>
+      <w:r>
+        <w:lastRenderedPageBreak/>
+        <w:t>(SIVMS) for a higher education facility in Central Luzon, the Philippines. It made use of a descriptive developmental research approach, in which the researcher described and discussed the procedures used to create the prototype system.</w:t>
       </w:r>
       <w:r>
         <w:t xml:space="preserve"> </w:t>
@@ -4396,35 +4439,7 @@
         </w:rPr>
       </w:pPr>
       <w:r>
-        <w:t>According to (</w:t>
-      </w:r>
-      <w:proofErr w:type="spellStart"/>
-      <w:r>
-        <w:t>Rochmawati</w:t>
-      </w:r>
-      <w:proofErr w:type="spellEnd"/>
-      <w:r>
-        <w:t xml:space="preserve">, N., </w:t>
-      </w:r>
-      <w:proofErr w:type="spellStart"/>
-      <w:r>
-        <w:t>Anistyasari</w:t>
-      </w:r>
-      <w:proofErr w:type="spellEnd"/>
-      <w:r>
-        <w:t xml:space="preserve">, Y., </w:t>
-      </w:r>
-      <w:proofErr w:type="spellStart"/>
-      <w:r>
-        <w:t>Suyatno</w:t>
-      </w:r>
-      <w:proofErr w:type="spellEnd"/>
-      <w:r>
-        <w:t xml:space="preserve">, D. F., &amp; Kurniawan, I. F.) in the research titled “Student and Teacher Views on a Sample Social Studies Activity with QR Code Application”. The goal of this research is to present an example social studies activity that is supported by a QR code application and to gauge the reactions of teachers and students to this experience. </w:t>
-      </w:r>
-      <w:r>
-        <w:lastRenderedPageBreak/>
-        <w:t>The study was designed as a case study, with a two-week implementation period. The researchers' semi-structured student interview form and unstructured teacher interview form were used as data collection tools in the study. The findings were obtained through data analysis using content analysis. The findings revealed that social studies instruction supported by QR code application improved the learners' cognitive and affective behaviors. It was also discovered that, aside from their use on the smartboard, students did not frequently use QR code applications in their learning activities.</w:t>
+        <w:t>According to (Rochmawati, N., Anistyasari, Y., Suyatno, D. F., &amp; Kurniawan, I. F.) in the research titled “Student and Teacher Views on a Sample Social Studies Activity with QR Code Application”. The goal of this research is to present an example social studies activity that is supported by a QR code application and to gauge the reactions of teachers and students to this experience. The study was designed as a case study, with a two-week implementation period. The researchers' semi-structured student interview form and unstructured teacher interview form were used as data collection tools in the study. The findings were obtained through data analysis using content analysis. The findings revealed that social studies instruction supported by QR code application improved the learners' cognitive and affective behaviors. It was also discovered that, aside from their use on the smartboard, students did not frequently use QR code applications in their learning activities.</w:t>
       </w:r>
       <w:r>
         <w:rPr>
@@ -4487,34 +4502,11 @@
         </w:rPr>
       </w:pPr>
       <w:r>
-        <w:t>According to (</w:t>
-      </w:r>
-      <w:proofErr w:type="spellStart"/>
-      <w:r>
-        <w:t>Susada</w:t>
-      </w:r>
-      <w:proofErr w:type="spellEnd"/>
-      <w:r>
-        <w:t xml:space="preserve">, R.A., </w:t>
-      </w:r>
-      <w:proofErr w:type="spellStart"/>
-      <w:r>
-        <w:t>Sobejana</w:t>
-      </w:r>
-      <w:proofErr w:type="spellEnd"/>
-      <w:r>
-        <w:t>, N.P) the study entitled "</w:t>
-      </w:r>
-      <w:r>
-        <w:t xml:space="preserve">Android Based Classroom Monitoring System For Teacher Using </w:t>
-      </w:r>
-      <w:proofErr w:type="spellStart"/>
-      <w:r>
-        <w:t>Qr</w:t>
-      </w:r>
-      <w:proofErr w:type="spellEnd"/>
-      <w:r>
-        <w:t xml:space="preserve"> Code Technology</w:t>
+        <w:lastRenderedPageBreak/>
+        <w:t>According to (Susada, R.A., Sobejana, N.P) the study entitled "</w:t>
+      </w:r>
+      <w:r>
+        <w:t>Android Based Classroom Monitoring System For Teacher Using Qr Code Technology</w:t>
       </w:r>
       <w:r>
         <w:t>" aims to create an android-based classroom monitoring system for teachers that uses QR code technology for classroom management of the institution's administration and quick access to information for frequent report generating. The study is basically the development and testing of a system that has been tested and deployed successfully. The primary objective of this study is to (1) create a module for scanning QR codes on smartphones, (2) create a module for saving information to the device locally, and (3) create a module for retrieving information from the local server.</w:t>
@@ -4550,7 +4542,6 @@
         <w:textAlignment w:val="baseline"/>
       </w:pPr>
       <w:r>
-        <w:lastRenderedPageBreak/>
         <w:t>The two studies are similar because they both make use of QR codes, which can be scanned to display user data and to provide easy access to information through the digital camera.</w:t>
       </w:r>
     </w:p>
@@ -4942,7 +4933,15 @@
                 <w:rFonts w:asciiTheme="majorHAnsi" w:hAnsiTheme="majorHAnsi" w:cstheme="majorHAnsi"/>
                 <w:lang w:val="en-US"/>
               </w:rPr>
-              <w:t>Since it lacks Basic Encryption, it's possible that data submissions could be manipulated by an anonymous user.</w:t>
+              <w:t xml:space="preserve">Since it lacks Basic </w:t>
+            </w:r>
+            <w:r>
+              <w:rPr>
+                <w:rFonts w:asciiTheme="majorHAnsi" w:hAnsiTheme="majorHAnsi" w:cstheme="majorHAnsi"/>
+                <w:lang w:val="en-US"/>
+              </w:rPr>
+              <w:lastRenderedPageBreak/>
+              <w:t>Encryption, it's possible that data submissions could be manipulated by an anonymous user.</w:t>
             </w:r>
           </w:p>
           <w:p>
@@ -4974,6 +4973,7 @@
                 <w:rFonts w:asciiTheme="majorHAnsi" w:hAnsiTheme="majorHAnsi" w:cstheme="majorHAnsi"/>
                 <w:lang w:val="en-US"/>
               </w:rPr>
+              <w:lastRenderedPageBreak/>
               <w:t>Daud et al. (2022) [</w:t>
             </w:r>
             <w:r>
@@ -5147,15 +5147,7 @@
                 <w:rFonts w:asciiTheme="majorHAnsi" w:hAnsiTheme="majorHAnsi" w:cstheme="majorHAnsi"/>
                 <w:lang w:val="en-US"/>
               </w:rPr>
-              <w:t xml:space="preserve">This study proposes a system that overcomes the issues with manual </w:t>
-            </w:r>
-            <w:r>
-              <w:rPr>
-                <w:rFonts w:asciiTheme="majorHAnsi" w:hAnsiTheme="majorHAnsi" w:cstheme="majorHAnsi"/>
-                <w:lang w:val="en-US"/>
-              </w:rPr>
-              <w:lastRenderedPageBreak/>
-              <w:t>processing while improving on the identified automated ones. The study adopts a case study approach of a complete manual system for leading institutions of learning in Southwest Nigeria, with the existing procedure is carried out. The new system will reduce the amount of time and efforts wasted on students’ clearance as well as reduce cost incurred on paper by the institution.</w:t>
+              <w:t>This study proposes a system that overcomes the issues with manual processing while improving on the identified automated ones. The study adopts a case study approach of a complete manual system for leading institutions of learning in Southwest Nigeria, with the existing procedure is carried out. The new system will reduce the amount of time and efforts wasted on students’ clearance as well as reduce cost incurred on paper by the institution.</w:t>
             </w:r>
           </w:p>
         </w:tc>
@@ -5176,7 +5168,6 @@
                 <w:rFonts w:asciiTheme="majorHAnsi" w:hAnsiTheme="majorHAnsi" w:cstheme="majorHAnsi"/>
                 <w:lang w:val="en-US"/>
               </w:rPr>
-              <w:lastRenderedPageBreak/>
               <w:t xml:space="preserve">The system encrypted </w:t>
             </w:r>
             <w:r>
@@ -5198,15 +5189,7 @@
                 <w:rFonts w:asciiTheme="majorHAnsi" w:hAnsiTheme="majorHAnsi" w:cstheme="majorHAnsi"/>
                 <w:lang w:val="en-US"/>
               </w:rPr>
-              <w:t xml:space="preserve">Which prevents hackers from </w:t>
-            </w:r>
-            <w:r>
-              <w:rPr>
-                <w:rFonts w:asciiTheme="majorHAnsi" w:hAnsiTheme="majorHAnsi" w:cstheme="majorHAnsi"/>
-                <w:lang w:val="en-US"/>
-              </w:rPr>
-              <w:lastRenderedPageBreak/>
-              <w:t xml:space="preserve">accessing their important files. </w:t>
+              <w:t xml:space="preserve">Which prevents hackers from accessing their important files. </w:t>
             </w:r>
             <w:r>
               <w:rPr>
@@ -5241,16 +5224,7 @@
                 <w:rFonts w:asciiTheme="majorHAnsi" w:hAnsiTheme="majorHAnsi" w:cstheme="majorHAnsi"/>
                 <w:lang w:val="en-US"/>
               </w:rPr>
-              <w:lastRenderedPageBreak/>
-              <w:t xml:space="preserve">It does not consist of violation management with this student who </w:t>
-            </w:r>
-            <w:r>
-              <w:rPr>
-                <w:rFonts w:asciiTheme="majorHAnsi" w:hAnsiTheme="majorHAnsi" w:cstheme="majorHAnsi"/>
-                <w:lang w:val="en-US"/>
-              </w:rPr>
-              <w:lastRenderedPageBreak/>
-              <w:t>can easily leave violations.</w:t>
+              <w:t>It does not consist of violation management with this student who can easily leave violations.</w:t>
             </w:r>
           </w:p>
         </w:tc>
@@ -5268,22 +5242,12 @@
                 <w:lang w:val="en-US"/>
               </w:rPr>
             </w:pPr>
-            <w:proofErr w:type="spellStart"/>
-            <w:r>
-              <w:rPr>
-                <w:rFonts w:asciiTheme="majorHAnsi" w:hAnsiTheme="majorHAnsi" w:cstheme="majorHAnsi"/>
-                <w:lang w:val="en-US"/>
-              </w:rPr>
-              <w:lastRenderedPageBreak/>
-              <w:t>Rochmawati</w:t>
-            </w:r>
-            <w:proofErr w:type="spellEnd"/>
-            <w:r>
-              <w:rPr>
-                <w:rFonts w:asciiTheme="majorHAnsi" w:hAnsiTheme="majorHAnsi" w:cstheme="majorHAnsi"/>
-                <w:lang w:val="en-US"/>
-              </w:rPr>
-              <w:t xml:space="preserve"> et al. (2018) [</w:t>
+            <w:r>
+              <w:rPr>
+                <w:rFonts w:asciiTheme="majorHAnsi" w:hAnsiTheme="majorHAnsi" w:cstheme="majorHAnsi"/>
+                <w:lang w:val="en-US"/>
+              </w:rPr>
+              <w:t>Rochmawati et al. (2018) [</w:t>
             </w:r>
             <w:r>
               <w:rPr>
@@ -5348,7 +5312,15 @@
                 <w:rFonts w:asciiTheme="majorHAnsi" w:hAnsiTheme="majorHAnsi" w:cstheme="majorHAnsi"/>
                 <w:lang w:val="en-US"/>
               </w:rPr>
-              <w:t xml:space="preserve"> success, each sub head laboratory and head laboratory will receive notification from the system about student who request the license. If all of sub head laboratories confirm, the head of laboratory will receive notification. After the head of the laboratory confirms, the student then can download the Laboratory Clearance Form.</w:t>
+              <w:t xml:space="preserve"> success, each sub head laboratory and head laboratory will receive notification from the </w:t>
+            </w:r>
+            <w:r>
+              <w:rPr>
+                <w:rFonts w:asciiTheme="majorHAnsi" w:hAnsiTheme="majorHAnsi" w:cstheme="majorHAnsi"/>
+                <w:lang w:val="en-US"/>
+              </w:rPr>
+              <w:lastRenderedPageBreak/>
+              <w:t>system about student who request the license. If all of sub head laboratories confirm, the head of laboratory will receive notification. After the head of the laboratory confirms, the student then can download the Laboratory Clearance Form.</w:t>
             </w:r>
           </w:p>
         </w:tc>
@@ -5369,6 +5341,7 @@
                 <w:rFonts w:asciiTheme="majorHAnsi" w:hAnsiTheme="majorHAnsi" w:cstheme="majorHAnsi"/>
                 <w:lang w:val="en-US"/>
               </w:rPr>
+              <w:lastRenderedPageBreak/>
               <w:t xml:space="preserve">It has a unique way of validating the users, by using QR Code technology. </w:t>
             </w:r>
           </w:p>
@@ -5464,15 +5437,7 @@
                 <w:rFonts w:asciiTheme="majorHAnsi" w:hAnsiTheme="majorHAnsi" w:cstheme="majorHAnsi"/>
                 <w:lang w:val="en-US"/>
               </w:rPr>
-              <w:t xml:space="preserve">The Researchers' main objective was to develop a reliable, effective, efficient and transparent Online Clearance System to eliminate the challenges stated. This system enables final year students monitor the progress / status of their clearance forms online as long as the technologies they are using can access </w:t>
-            </w:r>
-            <w:r>
-              <w:rPr>
-                <w:rFonts w:asciiTheme="majorHAnsi" w:hAnsiTheme="majorHAnsi" w:cstheme="majorHAnsi"/>
-                <w:lang w:val="en-US"/>
-              </w:rPr>
-              <w:lastRenderedPageBreak/>
-              <w:t>the internet.</w:t>
+              <w:t>The Researchers' main objective was to develop a reliable, effective, efficient and transparent Online Clearance System to eliminate the challenges stated. This system enables final year students monitor the progress / status of their clearance forms online as long as the technologies they are using can access the internet.</w:t>
             </w:r>
           </w:p>
         </w:tc>
@@ -5493,7 +5458,6 @@
                 <w:rFonts w:asciiTheme="majorHAnsi" w:hAnsiTheme="majorHAnsi" w:cstheme="majorHAnsi"/>
                 <w:lang w:val="en-US"/>
               </w:rPr>
-              <w:lastRenderedPageBreak/>
               <w:t xml:space="preserve">It covers a lot of functions, such as student module and administrator module. The student module can monitor their clearance progress. And in the administrator module, they can monitor the overall </w:t>
             </w:r>
             <w:r>
@@ -5508,15 +5472,7 @@
                 <w:rFonts w:asciiTheme="majorHAnsi" w:hAnsiTheme="majorHAnsi" w:cstheme="majorHAnsi"/>
                 <w:lang w:val="en-US"/>
               </w:rPr>
-              <w:t xml:space="preserve"> clearance progress </w:t>
-            </w:r>
-            <w:r>
-              <w:rPr>
-                <w:rFonts w:asciiTheme="majorHAnsi" w:hAnsiTheme="majorHAnsi" w:cstheme="majorHAnsi"/>
-                <w:lang w:val="en-US"/>
-              </w:rPr>
-              <w:lastRenderedPageBreak/>
-              <w:t>with a bar chart</w:t>
+              <w:t xml:space="preserve"> clearance progress with a bar chart</w:t>
             </w:r>
           </w:p>
         </w:tc>
@@ -5537,7 +5493,6 @@
                 <w:rFonts w:asciiTheme="majorHAnsi" w:hAnsiTheme="majorHAnsi" w:cstheme="majorHAnsi"/>
                 <w:lang w:val="en-US"/>
               </w:rPr>
-              <w:lastRenderedPageBreak/>
               <w:t>It also lacks Basic Encryption, which means that data submitted could be manipulated by someone with an anonymous user.</w:t>
             </w:r>
           </w:p>
@@ -5554,15 +5509,7 @@
                 <w:rFonts w:asciiTheme="majorHAnsi" w:hAnsiTheme="majorHAnsi" w:cstheme="majorHAnsi"/>
                 <w:lang w:val="en-US"/>
               </w:rPr>
-              <w:t xml:space="preserve">It is not responsive on mobile. Mobile users have access to it. but it is still challenging to understand the user </w:t>
-            </w:r>
-            <w:r>
-              <w:rPr>
-                <w:rFonts w:asciiTheme="majorHAnsi" w:hAnsiTheme="majorHAnsi" w:cstheme="majorHAnsi"/>
-                <w:lang w:val="en-US"/>
-              </w:rPr>
-              <w:lastRenderedPageBreak/>
-              <w:t>interface.</w:t>
+              <w:t>It is not responsive on mobile. Mobile users have access to it. but it is still challenging to understand the user interface.</w:t>
             </w:r>
           </w:p>
           <w:p>
@@ -5601,7 +5548,6 @@
                 <w:rFonts w:asciiTheme="majorHAnsi" w:hAnsiTheme="majorHAnsi" w:cstheme="majorHAnsi"/>
                 <w:lang w:val="en-US"/>
               </w:rPr>
-              <w:lastRenderedPageBreak/>
               <w:t>Tunde at el. (20</w:t>
             </w:r>
             <w:r>
@@ -5780,7 +5726,15 @@
                 <w:rFonts w:asciiTheme="majorHAnsi" w:hAnsiTheme="majorHAnsi" w:cstheme="majorHAnsi"/>
                 <w:lang w:val="en-US"/>
               </w:rPr>
-              <w:t>Since it lacks Basic Encryption, it might be possible for anonymous users to manipulate provided data.</w:t>
+              <w:t xml:space="preserve">Since it lacks Basic Encryption, it might be possible for anonymous </w:t>
+            </w:r>
+            <w:r>
+              <w:rPr>
+                <w:rFonts w:asciiTheme="majorHAnsi" w:hAnsiTheme="majorHAnsi" w:cstheme="majorHAnsi"/>
+                <w:lang w:val="en-US"/>
+              </w:rPr>
+              <w:lastRenderedPageBreak/>
+              <w:t>users to manipulate provided data.</w:t>
             </w:r>
           </w:p>
         </w:tc>
@@ -6095,7 +6049,6 @@
                 <w:rFonts w:asciiTheme="majorHAnsi" w:hAnsiTheme="majorHAnsi" w:cstheme="majorHAnsi"/>
                 <w:lang w:val="en-US"/>
               </w:rPr>
-              <w:lastRenderedPageBreak/>
               <w:t>Software</w:t>
             </w:r>
           </w:p>
@@ -7436,25 +7389,8 @@
                 <w:rFonts w:asciiTheme="majorHAnsi" w:hAnsiTheme="majorHAnsi" w:cstheme="majorHAnsi"/>
                 <w:lang w:val="en-US"/>
               </w:rPr>
-              <w:t xml:space="preserve">Design and Implementation of a Web-Based </w:t>
-            </w:r>
-            <w:proofErr w:type="spellStart"/>
-            <w:r>
-              <w:rPr>
-                <w:rFonts w:asciiTheme="majorHAnsi" w:hAnsiTheme="majorHAnsi" w:cstheme="majorHAnsi"/>
-                <w:lang w:val="en-US"/>
-              </w:rPr>
-              <w:t>Sms</w:t>
-            </w:r>
-            <w:proofErr w:type="spellEnd"/>
-            <w:r>
-              <w:rPr>
-                <w:rFonts w:asciiTheme="majorHAnsi" w:hAnsiTheme="majorHAnsi" w:cstheme="majorHAnsi"/>
-                <w:lang w:val="en-US"/>
-              </w:rPr>
-              <w:t xml:space="preserve">-Notification Clearance System: A Case Study of Federal </w:t>
-            </w:r>
-            <w:proofErr w:type="spellStart"/>
+              <w:t xml:space="preserve">Design and Implementation of a Web-Based Sms-Notification Clearance System: A Case Study of Federal </w:t>
+            </w:r>
             <w:proofErr w:type="gramStart"/>
             <w:r>
               <w:rPr>
@@ -7463,30 +7399,13 @@
               </w:rPr>
               <w:t>Polytechnic,Ile</w:t>
             </w:r>
-            <w:proofErr w:type="spellEnd"/>
             <w:proofErr w:type="gramEnd"/>
             <w:r>
               <w:rPr>
                 <w:rFonts w:asciiTheme="majorHAnsi" w:hAnsiTheme="majorHAnsi" w:cstheme="majorHAnsi"/>
                 <w:lang w:val="en-US"/>
               </w:rPr>
-              <w:t xml:space="preserve"> – </w:t>
-            </w:r>
-            <w:proofErr w:type="spellStart"/>
-            <w:r>
-              <w:rPr>
-                <w:rFonts w:asciiTheme="majorHAnsi" w:hAnsiTheme="majorHAnsi" w:cstheme="majorHAnsi"/>
-                <w:lang w:val="en-US"/>
-              </w:rPr>
-              <w:t>Oluji</w:t>
-            </w:r>
-            <w:proofErr w:type="spellEnd"/>
-            <w:r>
-              <w:rPr>
-                <w:rFonts w:asciiTheme="majorHAnsi" w:hAnsiTheme="majorHAnsi" w:cstheme="majorHAnsi"/>
-                <w:lang w:val="en-US"/>
-              </w:rPr>
-              <w:t>, Ondo State.</w:t>
+              <w:t xml:space="preserve"> – Oluji, Ondo State.</w:t>
             </w:r>
           </w:p>
         </w:tc>
@@ -7796,7 +7715,15 @@
           <w:rFonts w:asciiTheme="majorHAnsi" w:hAnsiTheme="majorHAnsi" w:cstheme="majorHAnsi"/>
           <w:lang w:val="en-US"/>
         </w:rPr>
-        <w:t>prominently display a basic function, but they differ in the more detailed feature they offer.</w:t>
+        <w:t xml:space="preserve">prominently display a basic function, but they differ in the </w:t>
+      </w:r>
+      <w:r>
+        <w:rPr>
+          <w:rFonts w:asciiTheme="majorHAnsi" w:hAnsiTheme="majorHAnsi" w:cstheme="majorHAnsi"/>
+          <w:lang w:val="en-US"/>
+        </w:rPr>
+        <w:lastRenderedPageBreak/>
+        <w:t>more detailed feature they offer.</w:t>
       </w:r>
       <w:r>
         <w:rPr>
@@ -8003,7 +7930,6 @@
           <w:noProof/>
           <w:lang w:val="en-US"/>
         </w:rPr>
-        <w:lastRenderedPageBreak/>
         <w:t xml:space="preserve">          </w:t>
       </w:r>
       <w:r>
@@ -8111,6 +8037,7 @@
           <w:rFonts w:asciiTheme="majorHAnsi" w:hAnsiTheme="majorHAnsi" w:cstheme="majorHAnsi"/>
           <w:lang w:val="en-US"/>
         </w:rPr>
+        <w:lastRenderedPageBreak/>
         <w:t>This conceptual framework demonstrates the researcher's process for coming up with the following idea and developing a solution to the issue. There are three components to the input. Knowledge Requirements are where we obtain the underlying problems we are now attempting</w:t>
       </w:r>
       <w:r>
@@ -8299,6 +8226,7 @@
           <w:rFonts w:asciiTheme="majorHAnsi" w:hAnsiTheme="majorHAnsi" w:cstheme="majorHAnsi"/>
           <w:lang w:val="en-US"/>
         </w:rPr>
+        <w:lastRenderedPageBreak/>
         <w:tab/>
       </w:r>
       <w:r>
@@ -10780,61 +10708,7 @@
           <w:sz w:val="24"/>
           <w:lang w:val="en-US"/>
         </w:rPr>
-        <w:t xml:space="preserve">[4] </w:t>
-      </w:r>
-      <w:proofErr w:type="spellStart"/>
-      <w:r>
-        <w:rPr>
-          <w:rFonts w:asciiTheme="majorHAnsi" w:hAnsiTheme="majorHAnsi" w:cstheme="majorHAnsi"/>
-          <w:sz w:val="24"/>
-          <w:lang w:val="en-US"/>
-        </w:rPr>
-        <w:t>Krombholz</w:t>
-      </w:r>
-      <w:proofErr w:type="spellEnd"/>
-      <w:r>
-        <w:rPr>
-          <w:rFonts w:asciiTheme="majorHAnsi" w:hAnsiTheme="majorHAnsi" w:cstheme="majorHAnsi"/>
-          <w:sz w:val="24"/>
-          <w:lang w:val="en-US"/>
-        </w:rPr>
-        <w:t xml:space="preserve"> </w:t>
-      </w:r>
-      <w:proofErr w:type="spellStart"/>
-      <w:r>
-        <w:rPr>
-          <w:rFonts w:asciiTheme="majorHAnsi" w:hAnsiTheme="majorHAnsi" w:cstheme="majorHAnsi"/>
-          <w:sz w:val="24"/>
-          <w:lang w:val="en-US"/>
-        </w:rPr>
-        <w:t>KFrühwirt</w:t>
-      </w:r>
-      <w:proofErr w:type="spellEnd"/>
-      <w:r>
-        <w:rPr>
-          <w:rFonts w:asciiTheme="majorHAnsi" w:hAnsiTheme="majorHAnsi" w:cstheme="majorHAnsi"/>
-          <w:sz w:val="24"/>
-          <w:lang w:val="en-US"/>
-        </w:rPr>
-        <w:t xml:space="preserve"> </w:t>
-      </w:r>
-      <w:proofErr w:type="spellStart"/>
-      <w:r>
-        <w:rPr>
-          <w:rFonts w:asciiTheme="majorHAnsi" w:hAnsiTheme="majorHAnsi" w:cstheme="majorHAnsi"/>
-          <w:sz w:val="24"/>
-          <w:lang w:val="en-US"/>
-        </w:rPr>
-        <w:t>PKieseberg</w:t>
-      </w:r>
-      <w:proofErr w:type="spellEnd"/>
-      <w:r>
-        <w:rPr>
-          <w:rFonts w:asciiTheme="majorHAnsi" w:hAnsiTheme="majorHAnsi" w:cstheme="majorHAnsi"/>
-          <w:sz w:val="24"/>
-          <w:lang w:val="en-US"/>
-        </w:rPr>
-        <w:t xml:space="preserve"> P et al., “QR code security: A survey of attacks and challenges for usable security”, 2018</w:t>
+        <w:t>[4] Krombholz KFrühwirt PKieseberg P et al., “QR code security: A survey of attacks and challenges for usable security”, 2018</w:t>
       </w:r>
     </w:p>
     <w:p>
@@ -10861,25 +10735,7 @@
           <w:sz w:val="24"/>
           <w:lang w:val="en-US"/>
         </w:rPr>
-        <w:t xml:space="preserve"> </w:t>
-      </w:r>
-      <w:proofErr w:type="spellStart"/>
-      <w:r>
-        <w:rPr>
-          <w:rFonts w:asciiTheme="majorHAnsi" w:hAnsiTheme="majorHAnsi" w:cstheme="majorHAnsi"/>
-          <w:sz w:val="24"/>
-          <w:lang w:val="en-US"/>
-        </w:rPr>
-        <w:t>Isra</w:t>
-      </w:r>
-      <w:proofErr w:type="spellEnd"/>
-      <w:r>
-        <w:rPr>
-          <w:rFonts w:asciiTheme="majorHAnsi" w:hAnsiTheme="majorHAnsi" w:cstheme="majorHAnsi"/>
-          <w:sz w:val="24"/>
-          <w:lang w:val="en-US"/>
-        </w:rPr>
-        <w:t xml:space="preserve"> J., </w:t>
+        <w:t xml:space="preserve"> Isra J., </w:t>
       </w:r>
       <w:r>
         <w:rPr>
@@ -10981,25 +10837,7 @@
           <w:sz w:val="24"/>
           <w:lang w:val="en-US"/>
         </w:rPr>
-        <w:t xml:space="preserve">] Nwachukwu P., “Excellent School Records </w:t>
-      </w:r>
-      <w:proofErr w:type="spellStart"/>
-      <w:r>
-        <w:rPr>
-          <w:rFonts w:asciiTheme="majorHAnsi" w:hAnsiTheme="majorHAnsi" w:cstheme="majorHAnsi"/>
-          <w:sz w:val="24"/>
-          <w:lang w:val="en-US"/>
-        </w:rPr>
-        <w:t>Behaviour</w:t>
-      </w:r>
-      <w:proofErr w:type="spellEnd"/>
-      <w:r>
-        <w:rPr>
-          <w:rFonts w:asciiTheme="majorHAnsi" w:hAnsiTheme="majorHAnsi" w:cstheme="majorHAnsi"/>
-          <w:sz w:val="24"/>
-          <w:lang w:val="en-US"/>
-        </w:rPr>
-        <w:t xml:space="preserve"> for Effective Management of Educational Systems” 2020.</w:t>
+        <w:t>] Nwachukwu P., “Excellent School Records Behaviour for Effective Management of Educational Systems” 2020.</w:t>
       </w:r>
     </w:p>
     <w:p>
@@ -11034,25 +10872,7 @@
           <w:sz w:val="24"/>
           <w:lang w:val="en-US"/>
         </w:rPr>
-        <w:t xml:space="preserve">] Cadiz III, L., Bondoc, C. N., &amp; </w:t>
-      </w:r>
-      <w:proofErr w:type="spellStart"/>
-      <w:r>
-        <w:rPr>
-          <w:rFonts w:asciiTheme="majorHAnsi" w:hAnsiTheme="majorHAnsi" w:cstheme="majorHAnsi"/>
-          <w:sz w:val="24"/>
-          <w:lang w:val="en-US"/>
-        </w:rPr>
-        <w:t>Estroga</w:t>
-      </w:r>
-      <w:proofErr w:type="spellEnd"/>
-      <w:r>
-        <w:rPr>
-          <w:rFonts w:asciiTheme="majorHAnsi" w:hAnsiTheme="majorHAnsi" w:cstheme="majorHAnsi"/>
-          <w:sz w:val="24"/>
-          <w:lang w:val="en-US"/>
-        </w:rPr>
-        <w:t>, J. (2017). Moving Towards Global Technological Advancement: Basis for the E-Clearance Program Development. International Journal of Computing Academic Research (IJCAR), 6(6), 171-179.</w:t>
+        <w:t>] Cadiz III, L., Bondoc, C. N., &amp; Estroga, J. (2017). Moving Towards Global Technological Advancement: Basis for the E-Clearance Program Development. International Journal of Computing Academic Research (IJCAR), 6(6), 171-179.</w:t>
       </w:r>
     </w:p>
     <w:p>
@@ -11095,25 +10915,7 @@
           <w:sz w:val="24"/>
           <w:lang w:val="en-US"/>
         </w:rPr>
-        <w:t xml:space="preserve">Daud, G. S., &amp; </w:t>
-      </w:r>
-      <w:proofErr w:type="spellStart"/>
-      <w:r>
-        <w:rPr>
-          <w:rFonts w:asciiTheme="majorHAnsi" w:hAnsiTheme="majorHAnsi" w:cstheme="majorHAnsi"/>
-          <w:sz w:val="24"/>
-          <w:lang w:val="en-US"/>
-        </w:rPr>
-        <w:t>Maguid</w:t>
-      </w:r>
-      <w:proofErr w:type="spellEnd"/>
-      <w:r>
-        <w:rPr>
-          <w:rFonts w:asciiTheme="majorHAnsi" w:hAnsiTheme="majorHAnsi" w:cstheme="majorHAnsi"/>
-          <w:sz w:val="24"/>
-          <w:lang w:val="en-US"/>
-        </w:rPr>
-        <w:t>, M. A. (2022). Secured Cotabato City State Polytechnic College Web-Based Student Clearance System. Randwick International of Social Science Journal, 3(1), 61-66.</w:t>
+        <w:t>Daud, G. S., &amp; Maguid, M. A. (2022). Secured Cotabato City State Polytechnic College Web-Based Student Clearance System. Randwick International of Social Science Journal, 3(1), 61-66.</w:t>
       </w:r>
     </w:p>
     <w:p>
@@ -11157,79 +10959,7 @@
           <w:sz w:val="24"/>
           <w:lang w:val="en-US"/>
         </w:rPr>
-        <w:t xml:space="preserve">Jonathan, O., </w:t>
-      </w:r>
-      <w:proofErr w:type="spellStart"/>
-      <w:r>
-        <w:rPr>
-          <w:rFonts w:asciiTheme="majorHAnsi" w:hAnsiTheme="majorHAnsi" w:cstheme="majorHAnsi"/>
-          <w:sz w:val="24"/>
-          <w:lang w:val="en-US"/>
-        </w:rPr>
-        <w:t>Misra</w:t>
-      </w:r>
-      <w:proofErr w:type="spellEnd"/>
-      <w:r>
-        <w:rPr>
-          <w:rFonts w:asciiTheme="majorHAnsi" w:hAnsiTheme="majorHAnsi" w:cstheme="majorHAnsi"/>
-          <w:sz w:val="24"/>
-          <w:lang w:val="en-US"/>
-        </w:rPr>
-        <w:t xml:space="preserve">, S., </w:t>
-      </w:r>
-      <w:proofErr w:type="spellStart"/>
-      <w:r>
-        <w:rPr>
-          <w:rFonts w:asciiTheme="majorHAnsi" w:hAnsiTheme="majorHAnsi" w:cstheme="majorHAnsi"/>
-          <w:sz w:val="24"/>
-          <w:lang w:val="en-US"/>
-        </w:rPr>
-        <w:t>Makinde</w:t>
-      </w:r>
-      <w:proofErr w:type="spellEnd"/>
-      <w:r>
-        <w:rPr>
-          <w:rFonts w:asciiTheme="majorHAnsi" w:hAnsiTheme="majorHAnsi" w:cstheme="majorHAnsi"/>
-          <w:sz w:val="24"/>
-          <w:lang w:val="en-US"/>
-        </w:rPr>
-        <w:t xml:space="preserve">, F., </w:t>
-      </w:r>
-      <w:proofErr w:type="spellStart"/>
-      <w:r>
-        <w:rPr>
-          <w:rFonts w:asciiTheme="majorHAnsi" w:hAnsiTheme="majorHAnsi" w:cstheme="majorHAnsi"/>
-          <w:sz w:val="24"/>
-          <w:lang w:val="en-US"/>
-        </w:rPr>
-        <w:t>Damasevicius</w:t>
-      </w:r>
-      <w:proofErr w:type="spellEnd"/>
-      <w:r>
-        <w:rPr>
-          <w:rFonts w:asciiTheme="majorHAnsi" w:hAnsiTheme="majorHAnsi" w:cstheme="majorHAnsi"/>
-          <w:sz w:val="24"/>
-          <w:lang w:val="en-US"/>
-        </w:rPr>
-        <w:t xml:space="preserve">, R., </w:t>
-      </w:r>
-      <w:proofErr w:type="spellStart"/>
-      <w:r>
-        <w:rPr>
-          <w:rFonts w:asciiTheme="majorHAnsi" w:hAnsiTheme="majorHAnsi" w:cstheme="majorHAnsi"/>
-          <w:sz w:val="24"/>
-          <w:lang w:val="en-US"/>
-        </w:rPr>
-        <w:t>Maskeliunas</w:t>
-      </w:r>
-      <w:proofErr w:type="spellEnd"/>
-      <w:r>
-        <w:rPr>
-          <w:rFonts w:asciiTheme="majorHAnsi" w:hAnsiTheme="majorHAnsi" w:cstheme="majorHAnsi"/>
-          <w:sz w:val="24"/>
-          <w:lang w:val="en-US"/>
-        </w:rPr>
-        <w:t>, R., &amp; Leon, M. (2019, November). Development of Online Clearance System for an Educational Institution. In International Conference on Applied Informatics (pp. 327-339). Springer, Cham.</w:t>
+        <w:t>Jonathan, O., Misra, S., Makinde, F., Damasevicius, R., Maskeliunas, R., &amp; Leon, M. (2019, November). Development of Online Clearance System for an Educational Institution. In International Conference on Applied Informatics (pp. 327-339). Springer, Cham.</w:t>
       </w:r>
     </w:p>
     <w:p>
@@ -11277,59 +11007,13 @@
         </w:rPr>
         <w:t xml:space="preserve">] </w:t>
       </w:r>
-      <w:proofErr w:type="spellStart"/>
-      <w:r>
-        <w:rPr>
-          <w:rFonts w:asciiTheme="majorHAnsi" w:hAnsiTheme="majorHAnsi" w:cstheme="majorHAnsi"/>
-          <w:sz w:val="24"/>
-          <w:lang w:val="en-US"/>
-        </w:rPr>
-        <w:t>Rochmawati</w:t>
-      </w:r>
-      <w:proofErr w:type="spellEnd"/>
-      <w:r>
-        <w:rPr>
-          <w:rFonts w:asciiTheme="majorHAnsi" w:hAnsiTheme="majorHAnsi" w:cstheme="majorHAnsi"/>
-          <w:sz w:val="24"/>
-          <w:lang w:val="en-US"/>
-        </w:rPr>
-        <w:t xml:space="preserve">, N., </w:t>
-      </w:r>
-      <w:proofErr w:type="spellStart"/>
-      <w:r>
-        <w:rPr>
-          <w:rFonts w:asciiTheme="majorHAnsi" w:hAnsiTheme="majorHAnsi" w:cstheme="majorHAnsi"/>
-          <w:sz w:val="24"/>
-          <w:lang w:val="en-US"/>
-        </w:rPr>
-        <w:t>Anistyasari</w:t>
-      </w:r>
-      <w:proofErr w:type="spellEnd"/>
-      <w:r>
-        <w:rPr>
-          <w:rFonts w:asciiTheme="majorHAnsi" w:hAnsiTheme="majorHAnsi" w:cstheme="majorHAnsi"/>
-          <w:sz w:val="24"/>
-          <w:lang w:val="en-US"/>
-        </w:rPr>
-        <w:t xml:space="preserve">, Y., </w:t>
-      </w:r>
-      <w:proofErr w:type="spellStart"/>
-      <w:r>
-        <w:rPr>
-          <w:rFonts w:asciiTheme="majorHAnsi" w:hAnsiTheme="majorHAnsi" w:cstheme="majorHAnsi"/>
-          <w:sz w:val="24"/>
-          <w:lang w:val="en-US"/>
-        </w:rPr>
-        <w:t>Suyatno</w:t>
-      </w:r>
-      <w:proofErr w:type="spellEnd"/>
-      <w:r>
-        <w:rPr>
-          <w:rFonts w:asciiTheme="majorHAnsi" w:hAnsiTheme="majorHAnsi" w:cstheme="majorHAnsi"/>
-          <w:sz w:val="24"/>
-          <w:lang w:val="en-US"/>
-        </w:rPr>
-        <w:t>, D. F., &amp; Kurniawan, I. F. (2018, November). A Responsive Web-Based QR Code for Laboratory Clearance Form. In Journal of Physics: Conference Series (Vol. 1108, No. 1, p. 012048). IOP Publishing.</w:t>
+      <w:r>
+        <w:rPr>
+          <w:rFonts w:asciiTheme="majorHAnsi" w:hAnsiTheme="majorHAnsi" w:cstheme="majorHAnsi"/>
+          <w:sz w:val="24"/>
+          <w:lang w:val="en-US"/>
+        </w:rPr>
+        <w:t>Rochmawati, N., Anistyasari, Y., Suyatno, D. F., &amp; Kurniawan, I. F. (2018, November). A Responsive Web-Based QR Code for Laboratory Clearance Form. In Journal of Physics: Conference Series (Vol. 1108, No. 1, p. 012048). IOP Publishing.</w:t>
       </w:r>
     </w:p>
     <w:p>
@@ -11372,25 +11056,7 @@
           <w:sz w:val="24"/>
           <w:lang w:val="en-US"/>
         </w:rPr>
-        <w:t xml:space="preserve">Albert, M. B. G. (2019). ONLINE CLEARANCE SYSTEM (Doctoral dissertation, DEPARTMENT OF INFORMATION TECHNOLOGY SCHOOL OF COMPUTING AND INFORMATICS TECHNOLOGY A Report Submitted to the School of Computing and Informatics Technology for the Study Leading to a Project in Partial Fulfillment of the Requirements for the Award of the Degree of Bachelor of Information Technology of Makerere University. Supervisor Mr. </w:t>
-      </w:r>
-      <w:proofErr w:type="spellStart"/>
-      <w:r>
-        <w:rPr>
-          <w:rFonts w:asciiTheme="majorHAnsi" w:hAnsiTheme="majorHAnsi" w:cstheme="majorHAnsi"/>
-          <w:sz w:val="24"/>
-          <w:lang w:val="en-US"/>
-        </w:rPr>
-        <w:t>Bitwire</w:t>
-      </w:r>
-      <w:proofErr w:type="spellEnd"/>
-      <w:r>
-        <w:rPr>
-          <w:rFonts w:asciiTheme="majorHAnsi" w:hAnsiTheme="majorHAnsi" w:cstheme="majorHAnsi"/>
-          <w:sz w:val="24"/>
-          <w:lang w:val="en-US"/>
-        </w:rPr>
-        <w:t xml:space="preserve"> George Albert Department of Information Technology School of Computing and Informatics Technology, Makerere University).</w:t>
+        <w:t>Albert, M. B. G. (2019). ONLINE CLEARANCE SYSTEM (Doctoral dissertation, DEPARTMENT OF INFORMATION TECHNOLOGY SCHOOL OF COMPUTING AND INFORMATICS TECHNOLOGY A Report Submitted to the School of Computing and Informatics Technology for the Study Leading to a Project in Partial Fulfillment of the Requirements for the Award of the Degree of Bachelor of Information Technology of Makerere University. Supervisor Mr. Bitwire George Albert Department of Information Technology School of Computing and Informatics Technology, Makerere University).</w:t>
       </w:r>
     </w:p>
     <w:p>
@@ -11441,61 +11107,7 @@
           <w:sz w:val="24"/>
           <w:lang w:val="en-US"/>
         </w:rPr>
-        <w:t xml:space="preserve">Tunde, F. J., </w:t>
-      </w:r>
-      <w:proofErr w:type="spellStart"/>
-      <w:r>
-        <w:rPr>
-          <w:rFonts w:asciiTheme="majorHAnsi" w:hAnsiTheme="majorHAnsi" w:cstheme="majorHAnsi"/>
-          <w:sz w:val="24"/>
-          <w:lang w:val="en-US"/>
-        </w:rPr>
-        <w:t>AjinajaMichealOlalekan</w:t>
-      </w:r>
-      <w:proofErr w:type="spellEnd"/>
-      <w:r>
-        <w:rPr>
-          <w:rFonts w:asciiTheme="majorHAnsi" w:hAnsiTheme="majorHAnsi" w:cstheme="majorHAnsi"/>
-          <w:sz w:val="24"/>
-          <w:lang w:val="en-US"/>
-        </w:rPr>
-        <w:t xml:space="preserve">, O., &amp; Victor, J. O. Design and Implementation of a Web-Based </w:t>
-      </w:r>
-      <w:proofErr w:type="spellStart"/>
-      <w:r>
-        <w:rPr>
-          <w:rFonts w:asciiTheme="majorHAnsi" w:hAnsiTheme="majorHAnsi" w:cstheme="majorHAnsi"/>
-          <w:sz w:val="24"/>
-          <w:lang w:val="en-US"/>
-        </w:rPr>
-        <w:t>Sms</w:t>
-      </w:r>
-      <w:proofErr w:type="spellEnd"/>
-      <w:r>
-        <w:rPr>
-          <w:rFonts w:asciiTheme="majorHAnsi" w:hAnsiTheme="majorHAnsi" w:cstheme="majorHAnsi"/>
-          <w:sz w:val="24"/>
-          <w:lang w:val="en-US"/>
-        </w:rPr>
-        <w:t>-Notification Clearance System: A Case Study of Federal Polytechnic, Ile–</w:t>
-      </w:r>
-      <w:proofErr w:type="spellStart"/>
-      <w:r>
-        <w:rPr>
-          <w:rFonts w:asciiTheme="majorHAnsi" w:hAnsiTheme="majorHAnsi" w:cstheme="majorHAnsi"/>
-          <w:sz w:val="24"/>
-          <w:lang w:val="en-US"/>
-        </w:rPr>
-        <w:t>Oluji</w:t>
-      </w:r>
-      <w:proofErr w:type="spellEnd"/>
-      <w:r>
-        <w:rPr>
-          <w:rFonts w:asciiTheme="majorHAnsi" w:hAnsiTheme="majorHAnsi" w:cstheme="majorHAnsi"/>
-          <w:sz w:val="24"/>
-          <w:lang w:val="en-US"/>
-        </w:rPr>
-        <w:t>, Ondo State.</w:t>
+        <w:t>Tunde, F. J., AjinajaMichealOlalekan, O., &amp; Victor, J. O. Design and Implementation of a Web-Based Sms-Notification Clearance System: A Case Study of Federal Polytechnic, Ile–Oluji, Ondo State.</w:t>
       </w:r>
     </w:p>
     <w:p>
@@ -11578,59 +11190,13 @@
       <w:r>
         <w:t xml:space="preserve"> </w:t>
       </w:r>
-      <w:proofErr w:type="spellStart"/>
-      <w:r>
-        <w:rPr>
-          <w:rFonts w:asciiTheme="majorHAnsi" w:hAnsiTheme="majorHAnsi" w:cstheme="majorHAnsi"/>
-          <w:sz w:val="24"/>
-          <w:lang w:val="en-US"/>
-        </w:rPr>
-        <w:t>Hermanto</w:t>
-      </w:r>
-      <w:proofErr w:type="spellEnd"/>
-      <w:r>
-        <w:rPr>
-          <w:rFonts w:asciiTheme="majorHAnsi" w:hAnsiTheme="majorHAnsi" w:cstheme="majorHAnsi"/>
-          <w:sz w:val="24"/>
-          <w:lang w:val="en-US"/>
-        </w:rPr>
-        <w:t xml:space="preserve">, N., &amp; </w:t>
-      </w:r>
-      <w:proofErr w:type="spellStart"/>
-      <w:r>
-        <w:rPr>
-          <w:rFonts w:asciiTheme="majorHAnsi" w:hAnsiTheme="majorHAnsi" w:cstheme="majorHAnsi"/>
-          <w:sz w:val="24"/>
-          <w:lang w:val="en-US"/>
-        </w:rPr>
-        <w:t>Baihaqi</w:t>
-      </w:r>
-      <w:proofErr w:type="spellEnd"/>
-      <w:r>
-        <w:rPr>
-          <w:rFonts w:asciiTheme="majorHAnsi" w:hAnsiTheme="majorHAnsi" w:cstheme="majorHAnsi"/>
-          <w:sz w:val="24"/>
-          <w:lang w:val="en-US"/>
-        </w:rPr>
-        <w:t xml:space="preserve">, W. M. (2018, November). Implementation of QR Code and </w:t>
-      </w:r>
-      <w:proofErr w:type="spellStart"/>
-      <w:r>
-        <w:rPr>
-          <w:rFonts w:asciiTheme="majorHAnsi" w:hAnsiTheme="majorHAnsi" w:cstheme="majorHAnsi"/>
-          <w:sz w:val="24"/>
-          <w:lang w:val="en-US"/>
-        </w:rPr>
-        <w:t>Imei</w:t>
-      </w:r>
-      <w:proofErr w:type="spellEnd"/>
-      <w:r>
-        <w:rPr>
-          <w:rFonts w:asciiTheme="majorHAnsi" w:hAnsiTheme="majorHAnsi" w:cstheme="majorHAnsi"/>
-          <w:sz w:val="24"/>
-          <w:lang w:val="en-US"/>
-        </w:rPr>
-        <w:t xml:space="preserve"> on Android and Web-Based Student Presence Systems. In 2018 3rd </w:t>
+      <w:r>
+        <w:rPr>
+          <w:rFonts w:asciiTheme="majorHAnsi" w:hAnsiTheme="majorHAnsi" w:cstheme="majorHAnsi"/>
+          <w:sz w:val="24"/>
+          <w:lang w:val="en-US"/>
+        </w:rPr>
+        <w:t xml:space="preserve">Hermanto, N., &amp; Baihaqi, W. M. (2018, November). Implementation of QR Code and Imei on Android and Web-Based Student Presence Systems. In 2018 3rd </w:t>
       </w:r>
       <w:r>
         <w:rPr>
@@ -11685,25 +11251,7 @@
           <w:sz w:val="24"/>
           <w:lang w:val="en-US"/>
         </w:rPr>
-        <w:t xml:space="preserve">Rimando, M. K. V., &amp; </w:t>
-      </w:r>
-      <w:proofErr w:type="spellStart"/>
-      <w:r>
-        <w:rPr>
-          <w:rFonts w:asciiTheme="majorHAnsi" w:hAnsiTheme="majorHAnsi" w:cstheme="majorHAnsi"/>
-          <w:sz w:val="24"/>
-          <w:lang w:val="en-US"/>
-        </w:rPr>
-        <w:t>Corpuz</w:t>
-      </w:r>
-      <w:proofErr w:type="spellEnd"/>
-      <w:r>
-        <w:rPr>
-          <w:rFonts w:asciiTheme="majorHAnsi" w:hAnsiTheme="majorHAnsi" w:cstheme="majorHAnsi"/>
-          <w:sz w:val="24"/>
-          <w:lang w:val="en-US"/>
-        </w:rPr>
-        <w:t>, R. R. (2022). A Real Time Tracking System for School Forms Using QR Codes with Watermarking Algorithm. Journal of Artificial Intelligence, Machine Learning and Neural Network (JAIMLNN) ISSN: 2799-1172, 2(03), 24-33.</w:t>
+        <w:t>Rimando, M. K. V., &amp; Corpuz, R. R. (2022). A Real Time Tracking System for School Forms Using QR Codes with Watermarking Algorithm. Journal of Artificial Intelligence, Machine Learning and Neural Network (JAIMLNN) ISSN: 2799-1172, 2(03), 24-33.</w:t>
       </w:r>
     </w:p>
     <w:p>
@@ -11794,23 +11342,13 @@
         </w:rPr>
         <w:t xml:space="preserve"> </w:t>
       </w:r>
-      <w:proofErr w:type="spellStart"/>
-      <w:r>
-        <w:rPr>
-          <w:rFonts w:asciiTheme="majorHAnsi" w:hAnsiTheme="majorHAnsi" w:cstheme="majorHAnsi"/>
-          <w:sz w:val="24"/>
-          <w:lang w:val="en-US"/>
-        </w:rPr>
-        <w:t>Olipas</w:t>
-      </w:r>
-      <w:proofErr w:type="spellEnd"/>
-      <w:r>
-        <w:rPr>
-          <w:rFonts w:asciiTheme="majorHAnsi" w:hAnsiTheme="majorHAnsi" w:cstheme="majorHAnsi"/>
-          <w:sz w:val="24"/>
-          <w:lang w:val="en-US"/>
-        </w:rPr>
-        <w:t>, C. N. P. (2020). The Design and Development of Student Information and Violation Management System (SIVMS) for a Higher Educational Institution. Online Submission, 6(8), 72-80.</w:t>
+      <w:r>
+        <w:rPr>
+          <w:rFonts w:asciiTheme="majorHAnsi" w:hAnsiTheme="majorHAnsi" w:cstheme="majorHAnsi"/>
+          <w:sz w:val="24"/>
+          <w:lang w:val="en-US"/>
+        </w:rPr>
+        <w:t>Olipas, C. N. P. (2020). The Design and Development of Student Information and Violation Management System (SIVMS) for a Higher Educational Institution. Online Submission, 6(8), 72-80.</w:t>
       </w:r>
     </w:p>
     <w:p>
@@ -11855,41 +11393,13 @@
         </w:rPr>
         <w:t xml:space="preserve"> </w:t>
       </w:r>
-      <w:proofErr w:type="spellStart"/>
-      <w:r>
-        <w:rPr>
-          <w:rFonts w:asciiTheme="majorHAnsi" w:hAnsiTheme="majorHAnsi" w:cstheme="majorHAnsi"/>
-          <w:sz w:val="24"/>
-          <w:lang w:val="en-US"/>
-        </w:rPr>
-        <w:t>Karakus</w:t>
-      </w:r>
-      <w:proofErr w:type="spellEnd"/>
-      <w:r>
-        <w:rPr>
-          <w:rFonts w:asciiTheme="majorHAnsi" w:hAnsiTheme="majorHAnsi" w:cstheme="majorHAnsi"/>
-          <w:sz w:val="24"/>
-          <w:lang w:val="en-US"/>
-        </w:rPr>
-        <w:t xml:space="preserve">, S., &amp; </w:t>
-      </w:r>
-      <w:proofErr w:type="spellStart"/>
-      <w:r>
-        <w:rPr>
-          <w:rFonts w:asciiTheme="majorHAnsi" w:hAnsiTheme="majorHAnsi" w:cstheme="majorHAnsi"/>
-          <w:sz w:val="24"/>
-          <w:lang w:val="en-US"/>
-        </w:rPr>
-        <w:t>Seyihoglu</w:t>
-      </w:r>
-      <w:proofErr w:type="spellEnd"/>
-      <w:r>
-        <w:rPr>
-          <w:rFonts w:asciiTheme="majorHAnsi" w:hAnsiTheme="majorHAnsi" w:cstheme="majorHAnsi"/>
-          <w:sz w:val="24"/>
-          <w:lang w:val="en-US"/>
-        </w:rPr>
-        <w:t>, A. (2022). Student and Teacher Views on a Sample Social Studies Activity with QR Code Application. Journal of Inquiry Based Activities, 12(1), 70-89.</w:t>
+      <w:r>
+        <w:rPr>
+          <w:rFonts w:asciiTheme="majorHAnsi" w:hAnsiTheme="majorHAnsi" w:cstheme="majorHAnsi"/>
+          <w:sz w:val="24"/>
+          <w:lang w:val="en-US"/>
+        </w:rPr>
+        <w:t>Karakus, S., &amp; Seyihoglu, A. (2022). Student and Teacher Views on a Sample Social Studies Activity with QR Code Application. Journal of Inquiry Based Activities, 12(1), 70-89.</w:t>
       </w:r>
     </w:p>
     <w:p>
@@ -11934,41 +11444,13 @@
         </w:rPr>
         <w:t xml:space="preserve"> </w:t>
       </w:r>
-      <w:proofErr w:type="spellStart"/>
-      <w:r>
-        <w:rPr>
-          <w:rFonts w:asciiTheme="majorHAnsi" w:hAnsiTheme="majorHAnsi" w:cstheme="majorHAnsi"/>
-          <w:sz w:val="24"/>
-          <w:lang w:val="en-US"/>
-        </w:rPr>
-        <w:t>Sobejana</w:t>
-      </w:r>
-      <w:proofErr w:type="spellEnd"/>
-      <w:r>
-        <w:rPr>
-          <w:rFonts w:asciiTheme="majorHAnsi" w:hAnsiTheme="majorHAnsi" w:cstheme="majorHAnsi"/>
-          <w:sz w:val="24"/>
-          <w:lang w:val="en-US"/>
-        </w:rPr>
-        <w:t xml:space="preserve">, N., &amp; </w:t>
-      </w:r>
-      <w:proofErr w:type="spellStart"/>
-      <w:r>
-        <w:rPr>
-          <w:rFonts w:asciiTheme="majorHAnsi" w:hAnsiTheme="majorHAnsi" w:cstheme="majorHAnsi"/>
-          <w:sz w:val="24"/>
-          <w:lang w:val="en-US"/>
-        </w:rPr>
-        <w:t>Susada</w:t>
-      </w:r>
-      <w:proofErr w:type="spellEnd"/>
-      <w:r>
-        <w:rPr>
-          <w:rFonts w:asciiTheme="majorHAnsi" w:hAnsiTheme="majorHAnsi" w:cstheme="majorHAnsi"/>
-          <w:sz w:val="24"/>
-          <w:lang w:val="en-US"/>
-        </w:rPr>
-        <w:t>, R. (2021). Android-Based Classroom Monitoring System for Teacher Using QR Code Technology. Available at SSRN 3779314.</w:t>
+      <w:r>
+        <w:rPr>
+          <w:rFonts w:asciiTheme="majorHAnsi" w:hAnsiTheme="majorHAnsi" w:cstheme="majorHAnsi"/>
+          <w:sz w:val="24"/>
+          <w:lang w:val="en-US"/>
+        </w:rPr>
+        <w:t>Sobejana, N., &amp; Susada, R. (2021). Android-Based Classroom Monitoring System for Teacher Using QR Code Technology. Available at SSRN 3779314.</w:t>
       </w:r>
     </w:p>
     <w:p>
@@ -12019,25 +11501,7 @@
           <w:sz w:val="24"/>
           <w:lang w:val="en-US"/>
         </w:rPr>
-        <w:t xml:space="preserve">Octavia, T., </w:t>
-      </w:r>
-      <w:proofErr w:type="spellStart"/>
-      <w:r>
-        <w:rPr>
-          <w:rFonts w:asciiTheme="majorHAnsi" w:hAnsiTheme="majorHAnsi" w:cstheme="majorHAnsi"/>
-          <w:sz w:val="24"/>
-          <w:lang w:val="en-US"/>
-        </w:rPr>
-        <w:t>Handojo</w:t>
-      </w:r>
-      <w:proofErr w:type="spellEnd"/>
-      <w:r>
-        <w:rPr>
-          <w:rFonts w:asciiTheme="majorHAnsi" w:hAnsiTheme="majorHAnsi" w:cstheme="majorHAnsi"/>
-          <w:sz w:val="24"/>
-          <w:lang w:val="en-US"/>
-        </w:rPr>
-        <w:t>, A., KUSUMA, W. T., YUNANTO, T. C., &amp; THIOSDOR, R. L. (2019). Museum Interactive Edutainment Using Mobile Phone and QR Code (Doctoral dissertation, Petra Christian University).</w:t>
+        <w:t>Octavia, T., Handojo, A., KUSUMA, W. T., YUNANTO, T. C., &amp; THIOSDOR, R. L. (2019). Museum Interactive Edutainment Using Mobile Phone and QR Code (Doctoral dissertation, Petra Christian University).</w:t>
       </w:r>
     </w:p>
     <w:p>
@@ -12097,43 +11561,7 @@
           <w:sz w:val="24"/>
           <w:lang w:val="en-US"/>
         </w:rPr>
-        <w:t xml:space="preserve">Abdul Rabu, S. N., </w:t>
-      </w:r>
-      <w:proofErr w:type="spellStart"/>
-      <w:r>
-        <w:rPr>
-          <w:rFonts w:asciiTheme="majorHAnsi" w:hAnsiTheme="majorHAnsi" w:cstheme="majorHAnsi"/>
-          <w:sz w:val="24"/>
-          <w:lang w:val="en-US"/>
-        </w:rPr>
-        <w:t>Hussin</w:t>
-      </w:r>
-      <w:proofErr w:type="spellEnd"/>
-      <w:r>
-        <w:rPr>
-          <w:rFonts w:asciiTheme="majorHAnsi" w:hAnsiTheme="majorHAnsi" w:cstheme="majorHAnsi"/>
-          <w:sz w:val="24"/>
-          <w:lang w:val="en-US"/>
-        </w:rPr>
-        <w:t xml:space="preserve">, H., &amp; </w:t>
-      </w:r>
-      <w:proofErr w:type="spellStart"/>
-      <w:r>
-        <w:rPr>
-          <w:rFonts w:asciiTheme="majorHAnsi" w:hAnsiTheme="majorHAnsi" w:cstheme="majorHAnsi"/>
-          <w:sz w:val="24"/>
-          <w:lang w:val="en-US"/>
-        </w:rPr>
-        <w:t>Bervell</w:t>
-      </w:r>
-      <w:proofErr w:type="spellEnd"/>
-      <w:r>
-        <w:rPr>
-          <w:rFonts w:asciiTheme="majorHAnsi" w:hAnsiTheme="majorHAnsi" w:cstheme="majorHAnsi"/>
-          <w:sz w:val="24"/>
-          <w:lang w:val="en-US"/>
-        </w:rPr>
-        <w:t>, B. (2019). QR code utilization in a large classroom: Higher education students’ initial perceptions. Education and Information Technologies, 24(1), 359-384.</w:t>
+        <w:t>Abdul Rabu, S. N., Hussin, H., &amp; Bervell, B. (2019). QR code utilization in a large classroom: Higher education students’ initial perceptions. Education and Information Technologies, 24(1), 359-384.</w:t>
       </w:r>
     </w:p>
     <w:p>
@@ -12186,59 +11614,13 @@
         </w:rPr>
         <w:t xml:space="preserve"> </w:t>
       </w:r>
-      <w:proofErr w:type="spellStart"/>
-      <w:r>
-        <w:rPr>
-          <w:rFonts w:asciiTheme="majorHAnsi" w:hAnsiTheme="majorHAnsi" w:cstheme="majorHAnsi"/>
-          <w:sz w:val="24"/>
-          <w:lang w:val="en-US"/>
-        </w:rPr>
-        <w:t>Secugal</w:t>
-      </w:r>
-      <w:proofErr w:type="spellEnd"/>
-      <w:r>
-        <w:rPr>
-          <w:rFonts w:asciiTheme="majorHAnsi" w:hAnsiTheme="majorHAnsi" w:cstheme="majorHAnsi"/>
-          <w:sz w:val="24"/>
-          <w:lang w:val="en-US"/>
-        </w:rPr>
-        <w:t xml:space="preserve">, K. A. S., </w:t>
-      </w:r>
-      <w:proofErr w:type="spellStart"/>
-      <w:r>
-        <w:rPr>
-          <w:rFonts w:asciiTheme="majorHAnsi" w:hAnsiTheme="majorHAnsi" w:cstheme="majorHAnsi"/>
-          <w:sz w:val="24"/>
-          <w:lang w:val="en-US"/>
-        </w:rPr>
-        <w:t>Sermeno</w:t>
-      </w:r>
-      <w:proofErr w:type="spellEnd"/>
-      <w:r>
-        <w:rPr>
-          <w:rFonts w:asciiTheme="majorHAnsi" w:hAnsiTheme="majorHAnsi" w:cstheme="majorHAnsi"/>
-          <w:sz w:val="24"/>
-          <w:lang w:val="en-US"/>
-        </w:rPr>
-        <w:t xml:space="preserve">, J. P., &amp; </w:t>
-      </w:r>
-      <w:proofErr w:type="spellStart"/>
-      <w:r>
-        <w:rPr>
-          <w:rFonts w:asciiTheme="majorHAnsi" w:hAnsiTheme="majorHAnsi" w:cstheme="majorHAnsi"/>
-          <w:sz w:val="24"/>
-          <w:lang w:val="en-US"/>
-        </w:rPr>
-        <w:t>Mistio</w:t>
-      </w:r>
-      <w:proofErr w:type="spellEnd"/>
-      <w:r>
-        <w:rPr>
-          <w:rFonts w:asciiTheme="majorHAnsi" w:hAnsiTheme="majorHAnsi" w:cstheme="majorHAnsi"/>
-          <w:sz w:val="24"/>
-          <w:lang w:val="en-US"/>
-        </w:rPr>
-        <w:t>, N. E. (2021). QR-Code tracking and SMS notification transaction interface for scholarship management system. International Journal of Applied Science and Engineering, 18(4), 1-8.</w:t>
+      <w:r>
+        <w:rPr>
+          <w:rFonts w:asciiTheme="majorHAnsi" w:hAnsiTheme="majorHAnsi" w:cstheme="majorHAnsi"/>
+          <w:sz w:val="24"/>
+          <w:lang w:val="en-US"/>
+        </w:rPr>
+        <w:t>Secugal, K. A. S., Sermeno, J. P., &amp; Mistio, N. E. (2021). QR-Code tracking and SMS notification transaction interface for scholarship management system. International Journal of Applied Science and Engineering, 18(4), 1-8.</w:t>
       </w:r>
     </w:p>
     <w:p>
@@ -12286,96 +11668,79 @@
       <w:r>
         <w:t xml:space="preserve"> </w:t>
       </w:r>
-      <w:proofErr w:type="spellStart"/>
-      <w:r>
-        <w:rPr>
-          <w:rFonts w:asciiTheme="majorHAnsi" w:hAnsiTheme="majorHAnsi" w:cstheme="majorHAnsi"/>
-          <w:sz w:val="24"/>
-          <w:lang w:val="en-US"/>
-        </w:rPr>
-        <w:t>Triansyah</w:t>
-      </w:r>
-      <w:proofErr w:type="spellEnd"/>
-      <w:r>
-        <w:rPr>
-          <w:rFonts w:asciiTheme="majorHAnsi" w:hAnsiTheme="majorHAnsi" w:cstheme="majorHAnsi"/>
-          <w:sz w:val="24"/>
-          <w:lang w:val="en-US"/>
-        </w:rPr>
-        <w:t xml:space="preserve">, J., </w:t>
-      </w:r>
-      <w:proofErr w:type="spellStart"/>
-      <w:r>
-        <w:rPr>
-          <w:rFonts w:asciiTheme="majorHAnsi" w:hAnsiTheme="majorHAnsi" w:cstheme="majorHAnsi"/>
-          <w:sz w:val="24"/>
-          <w:lang w:val="en-US"/>
-        </w:rPr>
-        <w:t>Apriyanti</w:t>
-      </w:r>
-      <w:proofErr w:type="spellEnd"/>
-      <w:r>
-        <w:rPr>
-          <w:rFonts w:asciiTheme="majorHAnsi" w:hAnsiTheme="majorHAnsi" w:cstheme="majorHAnsi"/>
-          <w:sz w:val="24"/>
-          <w:lang w:val="en-US"/>
-        </w:rPr>
-        <w:t xml:space="preserve">, M., </w:t>
-      </w:r>
-      <w:proofErr w:type="spellStart"/>
-      <w:r>
-        <w:rPr>
-          <w:rFonts w:asciiTheme="majorHAnsi" w:hAnsiTheme="majorHAnsi" w:cstheme="majorHAnsi"/>
-          <w:sz w:val="24"/>
-          <w:lang w:val="en-US"/>
-        </w:rPr>
-        <w:t>Nurachim</w:t>
-      </w:r>
-      <w:proofErr w:type="spellEnd"/>
-      <w:r>
-        <w:rPr>
-          <w:rFonts w:asciiTheme="majorHAnsi" w:hAnsiTheme="majorHAnsi" w:cstheme="majorHAnsi"/>
-          <w:sz w:val="24"/>
-          <w:lang w:val="en-US"/>
-        </w:rPr>
-        <w:t xml:space="preserve">, R. I., &amp; </w:t>
-      </w:r>
-      <w:proofErr w:type="spellStart"/>
-      <w:r>
-        <w:rPr>
-          <w:rFonts w:asciiTheme="majorHAnsi" w:hAnsiTheme="majorHAnsi" w:cstheme="majorHAnsi"/>
-          <w:sz w:val="24"/>
-          <w:lang w:val="en-US"/>
-        </w:rPr>
-        <w:t>Saraswati</w:t>
-      </w:r>
-      <w:proofErr w:type="spellEnd"/>
-      <w:r>
-        <w:rPr>
-          <w:rFonts w:asciiTheme="majorHAnsi" w:hAnsiTheme="majorHAnsi" w:cstheme="majorHAnsi"/>
-          <w:sz w:val="24"/>
-          <w:lang w:val="en-US"/>
-        </w:rPr>
-        <w:t xml:space="preserve">, S. D. (2022). Web-Based Student Violation Monitoring Information System Design at SMK </w:t>
-      </w:r>
-      <w:proofErr w:type="spellStart"/>
-      <w:r>
-        <w:rPr>
-          <w:rFonts w:asciiTheme="majorHAnsi" w:hAnsiTheme="majorHAnsi" w:cstheme="majorHAnsi"/>
-          <w:sz w:val="24"/>
-          <w:lang w:val="en-US"/>
-        </w:rPr>
-        <w:t>Gandasari</w:t>
-      </w:r>
-      <w:proofErr w:type="spellEnd"/>
-      <w:r>
-        <w:rPr>
-          <w:rFonts w:asciiTheme="majorHAnsi" w:hAnsiTheme="majorHAnsi" w:cstheme="majorHAnsi"/>
-          <w:sz w:val="24"/>
-          <w:lang w:val="en-US"/>
-        </w:rPr>
-        <w:t>. The IJICS (International Journal of Informatics and Computer Science), 6(1), 15-21.</w:t>
-      </w:r>
+      <w:r>
+        <w:rPr>
+          <w:rFonts w:asciiTheme="majorHAnsi" w:hAnsiTheme="majorHAnsi" w:cstheme="majorHAnsi"/>
+          <w:sz w:val="24"/>
+          <w:lang w:val="en-US"/>
+        </w:rPr>
+        <w:t>Triansyah, J., Apriyanti, M., Nurachim, R. I., &amp; Saraswati, S. D. (2022). Web-Based Student Violation Monitoring Information System Design at SMK Gandasari. The IJICS (International Journal of Informatics and Computer Science), 6(1), 15-21.</w:t>
+      </w:r>
+    </w:p>
+    <w:p>
+      <w:pPr>
+        <w:spacing w:line="480" w:lineRule="auto"/>
+        <w:jc w:val="both"/>
+        <w:rPr>
+          <w:rFonts w:asciiTheme="majorHAnsi" w:hAnsiTheme="majorHAnsi" w:cstheme="majorHAnsi"/>
+          <w:sz w:val="24"/>
+          <w:lang w:val="en-US"/>
+        </w:rPr>
+      </w:pPr>
+      <w:r>
+        <w:rPr>
+          <w:rFonts w:asciiTheme="majorHAnsi" w:hAnsiTheme="majorHAnsi" w:cstheme="majorHAnsi"/>
+          <w:sz w:val="24"/>
+          <w:lang w:val="en-US"/>
+        </w:rPr>
+        <w:t>[</w:t>
+      </w:r>
+      <w:r>
+        <w:rPr>
+          <w:rFonts w:asciiTheme="majorHAnsi" w:hAnsiTheme="majorHAnsi" w:cstheme="majorHAnsi"/>
+          <w:sz w:val="24"/>
+          <w:lang w:val="en-US"/>
+        </w:rPr>
+        <w:t>2</w:t>
+      </w:r>
+      <w:r>
+        <w:rPr>
+          <w:rFonts w:asciiTheme="majorHAnsi" w:hAnsiTheme="majorHAnsi" w:cstheme="majorHAnsi"/>
+          <w:sz w:val="24"/>
+          <w:lang w:val="en-US"/>
+        </w:rPr>
+        <w:t>4</w:t>
+      </w:r>
+      <w:r>
+        <w:rPr>
+          <w:rFonts w:asciiTheme="majorHAnsi" w:hAnsiTheme="majorHAnsi" w:cstheme="majorHAnsi"/>
+          <w:sz w:val="24"/>
+          <w:lang w:val="en-US"/>
+        </w:rPr>
+        <w:t>]</w:t>
+      </w:r>
+      <w:r>
+        <w:t xml:space="preserve"> </w:t>
+      </w:r>
+      <w:r>
+        <w:rPr>
+          <w:rFonts w:asciiTheme="majorHAnsi" w:hAnsiTheme="majorHAnsi" w:cstheme="majorHAnsi"/>
+          <w:sz w:val="24"/>
+          <w:lang w:val="en-US"/>
+        </w:rPr>
+        <w:t>Caroro, R. A., &amp; Hernandez, A. A. (2018). Migrating office processes to automation: An evaluation on green IT practices in a university in the Philippines. In 2018 IEEE 10th International Conference on Humanoid, Nanotechnology, Information Technology, Communication and Control, Environment and Management (HNICEM) (pp. 1-9). IEEE.</w:t>
+      </w:r>
+    </w:p>
+    <w:p>
+      <w:pPr>
+        <w:spacing w:line="480" w:lineRule="auto"/>
+        <w:jc w:val="both"/>
+        <w:rPr>
+          <w:rFonts w:asciiTheme="majorHAnsi" w:hAnsiTheme="majorHAnsi" w:cstheme="majorHAnsi"/>
+          <w:sz w:val="24"/>
+          <w:lang w:val="en-US"/>
+        </w:rPr>
+      </w:pPr>
     </w:p>
     <w:p>
       <w:pPr>
@@ -14001,7 +13366,7 @@
   </w:docDefaults>
   <w:latentStyles w:defLockedState="0" w:defUIPriority="99" w:defSemiHidden="0" w:defUnhideWhenUsed="0" w:defQFormat="0" w:count="376">
     <w:lsdException w:name="Normal" w:uiPriority="0" w:qFormat="1"/>
-    <w:lsdException w:name="heading 1" w:uiPriority="0" w:qFormat="1"/>
+    <w:lsdException w:name="heading 1" w:uiPriority="9" w:qFormat="1"/>
     <w:lsdException w:name="heading 2" w:semiHidden="1" w:uiPriority="0" w:unhideWhenUsed="1" w:qFormat="1"/>
     <w:lsdException w:name="heading 3" w:semiHidden="1" w:uiPriority="0" w:unhideWhenUsed="1" w:qFormat="1"/>
     <w:lsdException w:name="heading 4" w:semiHidden="1" w:uiPriority="0" w:unhideWhenUsed="1" w:qFormat="1"/>
@@ -14386,6 +13751,7 @@
     <w:basedOn w:val="Normal"/>
     <w:next w:val="Normal"/>
     <w:link w:val="Heading1Char"/>
+    <w:uiPriority w:val="9"/>
     <w:qFormat/>
     <w:rsid w:val="00C74349"/>
     <w:pPr>
@@ -14702,6 +14068,7 @@
     <w:name w:val="Heading 1 Char"/>
     <w:basedOn w:val="DefaultParagraphFont"/>
     <w:link w:val="Heading1"/>
+    <w:uiPriority w:val="9"/>
     <w:rsid w:val="00C74349"/>
     <w:rPr>
       <w:rFonts w:ascii="Times New Roman" w:eastAsia="Times New Roman" w:hAnsi="Times New Roman" w:cs="Times New Roman"/>
@@ -14897,6 +14264,14 @@
       <w:b/>
       <w:sz w:val="24"/>
     </w:rPr>
+  </w:style>
+  <w:style w:type="paragraph" w:styleId="Bibliography">
+    <w:name w:val="Bibliography"/>
+    <w:basedOn w:val="Normal"/>
+    <w:next w:val="Normal"/>
+    <w:uiPriority w:val="37"/>
+    <w:unhideWhenUsed/>
+    <w:rsid w:val="005643F0"/>
   </w:style>
 </w:styles>
 </file>
@@ -15163,11 +14538,40 @@
 </file>
 
 <file path=customXml/item1.xml><?xml version="1.0" encoding="utf-8"?>
-<b:Sources xmlns:b="http://schemas.openxmlformats.org/officeDocument/2006/bibliography" xmlns="http://schemas.openxmlformats.org/officeDocument/2006/bibliography" SelectedStyle="\APASixthEditionOfficeOnline.xsl" StyleName="APA" Version="6"/>
+<b:Sources xmlns:b="http://schemas.openxmlformats.org/officeDocument/2006/bibliography" xmlns="http://schemas.openxmlformats.org/officeDocument/2006/bibliography" SelectedStyle="\APASixthEditionOfficeOnline.xsl" StyleName="APA" Version="6">
+  <b:Source>
+    <b:Tag>21</b:Tag>
+    <b:SourceType>BookSection</b:SourceType>
+    <b:Guid>{83472E37-EB68-445E-96B1-AB8ECB702CA7}</b:Guid>
+    <b:Title>asdas</b:Title>
+    <b:Year>1234</b:Year>
+    <b:City>adasd</b:City>
+    <b:Publisher>asdad</b:Publisher>
+    <b:Pages>2</b:Pages>
+    <b:BookTitle>adsasd</b:BookTitle>
+    <b:Author>
+      <b:Author>
+        <b:NameList>
+          <b:Person>
+            <b:Last>asdadasd</b:Last>
+          </b:Person>
+        </b:NameList>
+      </b:Author>
+      <b:BookAuthor>
+        <b:NameList>
+          <b:Person>
+            <b:Last>dasdasd</b:Last>
+          </b:Person>
+        </b:NameList>
+      </b:BookAuthor>
+    </b:Author>
+    <b:RefOrder>1</b:RefOrder>
+  </b:Source>
+</b:Sources>
 </file>
 
 <file path=customXml/itemProps1.xml><?xml version="1.0" encoding="utf-8"?>
-<ds:datastoreItem xmlns:ds="http://schemas.openxmlformats.org/officeDocument/2006/customXml" ds:itemID="{F442B4CF-9761-4A93-BDDB-2CF2704F25F8}">
+<ds:datastoreItem xmlns:ds="http://schemas.openxmlformats.org/officeDocument/2006/customXml" ds:itemID="{A7995B50-3F02-44A0-8126-ACEA5CDDD99C}">
   <ds:schemaRefs>
     <ds:schemaRef ds:uri="http://schemas.openxmlformats.org/officeDocument/2006/bibliography"/>
   </ds:schemaRefs>

</xml_diff>